<commit_message>
nova versão do prototipo
</commit_message>
<xml_diff>
--- a/Especificações de Casos de Uso/UC2 - Cadastrar Cliente.docx
+++ b/Especificações de Casos de Uso/UC2 - Cadastrar Cliente.docx
@@ -95,6 +95,7 @@
       <w:bookmarkStart w:id="2" w:name="_Toc350264729"/>
       <w:bookmarkStart w:id="3" w:name="_Toc425054504"/>
       <w:bookmarkStart w:id="4" w:name="_Toc423410238"/>
+      <w:proofErr w:type="gramStart"/>
       <w:r>
         <w:rPr>
           <w:rFonts w:cs="Arial"/>
@@ -102,6 +103,7 @@
         <w:t>Visão Geral e Objetivos</w:t>
       </w:r>
       <w:bookmarkEnd w:id="2"/>
+      <w:proofErr w:type="gramEnd"/>
       <w:r>
         <w:rPr>
           <w:rFonts w:cs="Arial"/>
@@ -454,10 +456,10 @@
         <w:t xml:space="preserve"> </w:t>
       </w:r>
       <w:r>
-        <w:t>no da tela</w:t>
-      </w:r>
-      <w:r>
-        <w:t xml:space="preserve"> na tela inicial do site (interface 01)</w:t>
+        <w:t xml:space="preserve">da </w:t>
+      </w:r>
+      <w:r>
+        <w:t>tela inicial do site (interface 01)</w:t>
       </w:r>
       <w:r>
         <w:t>.</w:t>
@@ -484,8 +486,13 @@
         <w:t xml:space="preserve">terão </w:t>
       </w:r>
       <w:r>
-        <w:t>dois formulários (login</w:t>
-      </w:r>
+        <w:t>dois formulários (</w:t>
+      </w:r>
+      <w:proofErr w:type="spellStart"/>
+      <w:r>
+        <w:t>login</w:t>
+      </w:r>
+      <w:proofErr w:type="spellEnd"/>
       <w:r>
         <w:t xml:space="preserve"> e de cadastro</w:t>
       </w:r>
@@ -512,78 +519,1208 @@
       </w:r>
       <w:bookmarkStart w:id="14" w:name="_5.2.2_S02_Pesquisar"/>
       <w:bookmarkStart w:id="15" w:name="_5.2.2_S02_Alterar"/>
-      <w:bookmarkStart w:id="16" w:name="_GoBack"/>
       <w:bookmarkEnd w:id="14"/>
       <w:bookmarkEnd w:id="15"/>
+    </w:p>
+    <w:p>
+      <w:pPr>
+        <w:pStyle w:val="Recuonormal"/>
+        <w:jc w:val="both"/>
+        <w:rPr>
+          <w:rFonts w:ascii="Arial" w:hAnsi="Arial" w:cs="Arial"/>
+          <w:lang w:val="pt-BR"/>
+        </w:rPr>
+      </w:pPr>
+    </w:p>
+    <w:p>
+      <w:pPr>
+        <w:pStyle w:val="Ttulo1"/>
+        <w:rPr>
+          <w:rFonts w:cs="Arial"/>
+        </w:rPr>
+      </w:pPr>
+      <w:bookmarkStart w:id="16" w:name="_Toc350264739"/>
+      <w:bookmarkStart w:id="17" w:name="_Toc350264737"/>
+      <w:r>
+        <w:rPr>
+          <w:rFonts w:cs="Arial"/>
+        </w:rPr>
+        <w:t xml:space="preserve">Detalhamento das Interfaces com o </w:t>
+      </w:r>
+      <w:bookmarkEnd w:id="17"/>
+      <w:r>
+        <w:rPr>
+          <w:rFonts w:cs="Arial"/>
+        </w:rPr>
+        <w:t>Cliente</w:t>
+      </w:r>
+    </w:p>
+    <w:p>
+      <w:pPr>
+        <w:pStyle w:val="Ttulo2"/>
+        <w:tabs>
+          <w:tab w:val="clear" w:pos="6313"/>
+        </w:tabs>
+        <w:ind w:left="426"/>
+        <w:rPr>
+          <w:rFonts w:ascii="Arial" w:hAnsi="Arial" w:cs="Arial"/>
+        </w:rPr>
+      </w:pPr>
+      <w:r>
+        <w:rPr>
+          <w:rFonts w:ascii="Arial" w:hAnsi="Arial" w:cs="Arial"/>
+        </w:rPr>
+        <w:t>Interface I01 – Tela Inicial do Sistema</w:t>
+      </w:r>
+    </w:p>
+    <w:p>
+      <w:pPr>
+        <w:pStyle w:val="Ttulo3"/>
+      </w:pPr>
+      <w:r>
+        <w:t>Esboço da Interface</w:t>
+      </w:r>
+    </w:p>
+    <w:p>
+      <w:pPr>
+        <w:ind w:left="357"/>
+        <w:rPr>
+          <w:lang w:val="pt-BR"/>
+        </w:rPr>
+      </w:pPr>
+      <w:r>
+        <w:rPr>
+          <w:noProof/>
+          <w:snapToGrid/>
+          <w:lang w:val="pt-BR" w:eastAsia="pt-BR"/>
+        </w:rPr>
+        <w:drawing>
+          <wp:inline distT="0" distB="0" distL="0" distR="0">
+            <wp:extent cx="5600700" cy="2139215"/>
+            <wp:effectExtent l="0" t="0" r="0" b="0"/>
+            <wp:docPr id="1" name="Imagem 1" descr="C:\Users\Marcos-Paulo\git\site-ellen-conceito\Imagens\interface_01.png"/>
+            <wp:cNvGraphicFramePr>
+              <a:graphicFrameLocks xmlns:a="http://schemas.openxmlformats.org/drawingml/2006/main" noChangeAspect="1"/>
+            </wp:cNvGraphicFramePr>
+            <a:graphic xmlns:a="http://schemas.openxmlformats.org/drawingml/2006/main">
+              <a:graphicData uri="http://schemas.openxmlformats.org/drawingml/2006/picture">
+                <pic:pic xmlns:pic="http://schemas.openxmlformats.org/drawingml/2006/picture">
+                  <pic:nvPicPr>
+                    <pic:cNvPr id="0" name="Picture 1" descr="C:\Users\Marcos-Paulo\git\site-ellen-conceito\Imagens\interface_01.png"/>
+                    <pic:cNvPicPr>
+                      <a:picLocks noChangeAspect="1" noChangeArrowheads="1"/>
+                    </pic:cNvPicPr>
+                  </pic:nvPicPr>
+                  <pic:blipFill>
+                    <a:blip r:embed="rId9">
+                      <a:extLst>
+                        <a:ext uri="{28A0092B-C50C-407E-A947-70E740481C1C}">
+                          <a14:useLocalDpi xmlns:a14="http://schemas.microsoft.com/office/drawing/2010/main" val="0"/>
+                        </a:ext>
+                      </a:extLst>
+                    </a:blip>
+                    <a:srcRect/>
+                    <a:stretch>
+                      <a:fillRect/>
+                    </a:stretch>
+                  </pic:blipFill>
+                  <pic:spPr bwMode="auto">
+                    <a:xfrm>
+                      <a:off x="0" y="0"/>
+                      <a:ext cx="5600700" cy="2139215"/>
+                    </a:xfrm>
+                    <a:prstGeom prst="rect">
+                      <a:avLst/>
+                    </a:prstGeom>
+                    <a:noFill/>
+                    <a:ln>
+                      <a:noFill/>
+                    </a:ln>
+                  </pic:spPr>
+                </pic:pic>
+              </a:graphicData>
+            </a:graphic>
+          </wp:inline>
+        </w:drawing>
+      </w:r>
+    </w:p>
+    <w:p>
+      <w:pPr>
+        <w:pStyle w:val="Ttulo3"/>
+      </w:pPr>
+      <w:r>
+        <w:t>Comandos</w:t>
+      </w:r>
+    </w:p>
+    <w:tbl>
+      <w:tblPr>
+        <w:tblStyle w:val="Tabelacomgrade"/>
+        <w:tblW w:w="0" w:type="auto"/>
+        <w:tblLook w:val="04A0" w:firstRow="1" w:lastRow="0" w:firstColumn="1" w:lastColumn="0" w:noHBand="0" w:noVBand="1"/>
+      </w:tblPr>
+      <w:tblGrid>
+        <w:gridCol w:w="2528"/>
+        <w:gridCol w:w="7503"/>
+      </w:tblGrid>
+      <w:tr>
+        <w:tc>
+          <w:tcPr>
+            <w:tcW w:w="2528" w:type="dxa"/>
+          </w:tcPr>
+          <w:p>
+            <w:pPr>
+              <w:pStyle w:val="Corpodetexto"/>
+              <w:ind w:left="0"/>
+              <w:jc w:val="center"/>
+              <w:rPr>
+                <w:rFonts w:ascii="Arial" w:hAnsi="Arial" w:cs="Arial"/>
+                <w:i/>
+                <w:lang w:val="pt-BR"/>
+              </w:rPr>
+            </w:pPr>
+            <w:r>
+              <w:rPr>
+                <w:rFonts w:ascii="Arial" w:hAnsi="Arial" w:cs="Arial"/>
+                <w:i/>
+                <w:lang w:val="pt-BR"/>
+              </w:rPr>
+              <w:t>Nome</w:t>
+            </w:r>
+          </w:p>
+        </w:tc>
+        <w:tc>
+          <w:tcPr>
+            <w:tcW w:w="7503" w:type="dxa"/>
+          </w:tcPr>
+          <w:p>
+            <w:pPr>
+              <w:pStyle w:val="Corpodetexto"/>
+              <w:ind w:left="0"/>
+              <w:jc w:val="center"/>
+              <w:rPr>
+                <w:rFonts w:ascii="Arial" w:hAnsi="Arial" w:cs="Arial"/>
+                <w:i/>
+                <w:lang w:val="pt-BR"/>
+              </w:rPr>
+            </w:pPr>
+            <w:r>
+              <w:rPr>
+                <w:rFonts w:ascii="Arial" w:hAnsi="Arial" w:cs="Arial"/>
+                <w:i/>
+                <w:lang w:val="pt-BR"/>
+              </w:rPr>
+              <w:t>Ação</w:t>
+            </w:r>
+          </w:p>
+        </w:tc>
+      </w:tr>
+      <w:tr>
+        <w:tc>
+          <w:tcPr>
+            <w:tcW w:w="2528" w:type="dxa"/>
+          </w:tcPr>
+          <w:p>
+            <w:pPr>
+              <w:pStyle w:val="Corpodetexto"/>
+              <w:ind w:left="0"/>
+              <w:rPr>
+                <w:rFonts w:ascii="Arial" w:hAnsi="Arial" w:cs="Arial"/>
+                <w:lang w:val="pt-BR"/>
+              </w:rPr>
+            </w:pPr>
+            <w:r>
+              <w:rPr>
+                <w:rFonts w:ascii="Arial" w:hAnsi="Arial" w:cs="Arial"/>
+                <w:lang w:val="pt-BR"/>
+              </w:rPr>
+              <w:t>Entre ou cadastre-se</w:t>
+            </w:r>
+          </w:p>
+        </w:tc>
+        <w:tc>
+          <w:tcPr>
+            <w:tcW w:w="7503" w:type="dxa"/>
+          </w:tcPr>
+          <w:p>
+            <w:pPr>
+              <w:pStyle w:val="Corpodetexto"/>
+              <w:ind w:left="0"/>
+              <w:rPr>
+                <w:rFonts w:ascii="Arial" w:hAnsi="Arial" w:cs="Arial"/>
+                <w:lang w:val="pt-BR"/>
+              </w:rPr>
+            </w:pPr>
+            <w:r>
+              <w:rPr>
+                <w:rFonts w:ascii="Arial" w:hAnsi="Arial" w:cs="Arial"/>
+                <w:lang w:val="pt-BR"/>
+              </w:rPr>
+              <w:t xml:space="preserve">Aciona a </w:t>
+            </w:r>
+            <w:r>
+              <w:rPr>
+                <w:rFonts w:ascii="Arial" w:hAnsi="Arial" w:cs="Arial"/>
+                <w:lang w:val="pt-BR"/>
+              </w:rPr>
+              <w:t>opç</w:t>
+            </w:r>
+            <w:r>
+              <w:rPr>
+                <w:rFonts w:ascii="Arial" w:hAnsi="Arial" w:cs="Arial"/>
+                <w:lang w:val="pt-BR"/>
+              </w:rPr>
+              <w:t>ão</w:t>
+            </w:r>
+            <w:r>
+              <w:rPr>
+                <w:rFonts w:ascii="Arial" w:hAnsi="Arial" w:cs="Arial"/>
+                <w:lang w:val="pt-BR"/>
+              </w:rPr>
+              <w:t xml:space="preserve"> de </w:t>
+            </w:r>
+            <w:proofErr w:type="spellStart"/>
+            <w:r>
+              <w:rPr>
+                <w:rFonts w:ascii="Arial" w:hAnsi="Arial" w:cs="Arial"/>
+                <w:lang w:val="pt-BR"/>
+              </w:rPr>
+              <w:t>login</w:t>
+            </w:r>
+            <w:proofErr w:type="spellEnd"/>
+            <w:r>
+              <w:rPr>
+                <w:rFonts w:ascii="Arial" w:hAnsi="Arial" w:cs="Arial"/>
+                <w:lang w:val="pt-BR"/>
+              </w:rPr>
+              <w:t xml:space="preserve"> ou de cadastro</w:t>
+            </w:r>
+            <w:r>
+              <w:rPr>
+                <w:rFonts w:ascii="Arial" w:hAnsi="Arial" w:cs="Arial"/>
+                <w:lang w:val="pt-BR"/>
+              </w:rPr>
+              <w:t xml:space="preserve">, conforme interface </w:t>
+            </w:r>
+            <w:proofErr w:type="gramStart"/>
+            <w:r>
+              <w:rPr>
+                <w:rFonts w:ascii="Arial" w:hAnsi="Arial" w:cs="Arial"/>
+                <w:lang w:val="pt-BR"/>
+              </w:rPr>
+              <w:t>I02</w:t>
+            </w:r>
+            <w:proofErr w:type="gramEnd"/>
+          </w:p>
+        </w:tc>
+      </w:tr>
+    </w:tbl>
+    <w:p>
+      <w:pPr>
+        <w:pStyle w:val="Corpodetexto"/>
+        <w:ind w:left="0"/>
+        <w:rPr>
+          <w:rFonts w:ascii="Arial" w:hAnsi="Arial" w:cs="Arial"/>
+          <w:lang w:val="pt-BR"/>
+        </w:rPr>
+      </w:pPr>
+    </w:p>
+    <w:p>
+      <w:pPr>
+        <w:pStyle w:val="Ttulo2"/>
+        <w:tabs>
+          <w:tab w:val="clear" w:pos="6313"/>
+        </w:tabs>
+        <w:ind w:left="426"/>
+        <w:rPr>
+          <w:rFonts w:ascii="Arial" w:hAnsi="Arial" w:cs="Arial"/>
+        </w:rPr>
+      </w:pPr>
+      <w:r>
+        <w:rPr>
+          <w:rFonts w:ascii="Arial" w:hAnsi="Arial" w:cs="Arial"/>
+        </w:rPr>
+        <w:lastRenderedPageBreak/>
+        <w:t xml:space="preserve">Interface I02 – </w:t>
+      </w:r>
+      <w:proofErr w:type="spellStart"/>
+      <w:r>
+        <w:rPr>
+          <w:rFonts w:ascii="Arial" w:hAnsi="Arial" w:cs="Arial"/>
+        </w:rPr>
+        <w:t>Login</w:t>
+      </w:r>
+      <w:proofErr w:type="spellEnd"/>
+      <w:r>
+        <w:rPr>
+          <w:rFonts w:ascii="Arial" w:hAnsi="Arial" w:cs="Arial"/>
+        </w:rPr>
+        <w:t xml:space="preserve"> e Cadastro</w:t>
+      </w:r>
+    </w:p>
+    <w:p>
+      <w:pPr>
+        <w:pStyle w:val="Ttulo3"/>
+      </w:pPr>
+      <w:r>
+        <w:t>Esboço da Interface</w:t>
+      </w:r>
+    </w:p>
+    <w:p>
+      <w:pPr>
+        <w:ind w:left="709"/>
+        <w:rPr>
+          <w:lang w:val="pt-BR"/>
+        </w:rPr>
+      </w:pPr>
+      <w:r>
+        <w:rPr>
+          <w:noProof/>
+          <w:snapToGrid/>
+          <w:lang w:val="pt-BR" w:eastAsia="pt-BR"/>
+        </w:rPr>
+        <w:drawing>
+          <wp:inline distT="0" distB="0" distL="0" distR="0">
+            <wp:extent cx="6219825" cy="1930291"/>
+            <wp:effectExtent l="0" t="0" r="0" b="0"/>
+            <wp:docPr id="5" name="Imagem 5" descr="C:\Users\Marcos-Paulo\git\site-ellen-conceito\Imagens\interface_02.png"/>
+            <wp:cNvGraphicFramePr>
+              <a:graphicFrameLocks xmlns:a="http://schemas.openxmlformats.org/drawingml/2006/main" noChangeAspect="1"/>
+            </wp:cNvGraphicFramePr>
+            <a:graphic xmlns:a="http://schemas.openxmlformats.org/drawingml/2006/main">
+              <a:graphicData uri="http://schemas.openxmlformats.org/drawingml/2006/picture">
+                <pic:pic xmlns:pic="http://schemas.openxmlformats.org/drawingml/2006/picture">
+                  <pic:nvPicPr>
+                    <pic:cNvPr id="0" name="Picture 3" descr="C:\Users\Marcos-Paulo\git\site-ellen-conceito\Imagens\interface_02.png"/>
+                    <pic:cNvPicPr>
+                      <a:picLocks noChangeAspect="1" noChangeArrowheads="1"/>
+                    </pic:cNvPicPr>
+                  </pic:nvPicPr>
+                  <pic:blipFill>
+                    <a:blip r:embed="rId10">
+                      <a:extLst>
+                        <a:ext uri="{28A0092B-C50C-407E-A947-70E740481C1C}">
+                          <a14:useLocalDpi xmlns:a14="http://schemas.microsoft.com/office/drawing/2010/main" val="0"/>
+                        </a:ext>
+                      </a:extLst>
+                    </a:blip>
+                    <a:srcRect/>
+                    <a:stretch>
+                      <a:fillRect/>
+                    </a:stretch>
+                  </pic:blipFill>
+                  <pic:spPr bwMode="auto">
+                    <a:xfrm>
+                      <a:off x="0" y="0"/>
+                      <a:ext cx="6219825" cy="1930291"/>
+                    </a:xfrm>
+                    <a:prstGeom prst="rect">
+                      <a:avLst/>
+                    </a:prstGeom>
+                    <a:noFill/>
+                    <a:ln>
+                      <a:noFill/>
+                    </a:ln>
+                  </pic:spPr>
+                </pic:pic>
+              </a:graphicData>
+            </a:graphic>
+          </wp:inline>
+        </w:drawing>
+      </w:r>
+    </w:p>
+    <w:p>
+      <w:pPr>
+        <w:pStyle w:val="Ttulo3"/>
+      </w:pPr>
+      <w:r>
+        <w:t xml:space="preserve">Campos </w:t>
+      </w:r>
+    </w:p>
+    <w:tbl>
+      <w:tblPr>
+        <w:tblStyle w:val="Tabelacomgrade"/>
+        <w:tblW w:w="10548" w:type="dxa"/>
+        <w:tblLook w:val="04A0" w:firstRow="1" w:lastRow="0" w:firstColumn="1" w:lastColumn="0" w:noHBand="0" w:noVBand="1"/>
+      </w:tblPr>
+      <w:tblGrid>
+        <w:gridCol w:w="1809"/>
+        <w:gridCol w:w="2127"/>
+        <w:gridCol w:w="6612"/>
+      </w:tblGrid>
+      <w:tr>
+        <w:trPr>
+          <w:trHeight w:val="575"/>
+        </w:trPr>
+        <w:tc>
+          <w:tcPr>
+            <w:tcW w:w="1809" w:type="dxa"/>
+          </w:tcPr>
+          <w:p>
+            <w:pPr>
+              <w:pStyle w:val="Corpodetexto"/>
+              <w:ind w:left="0"/>
+              <w:jc w:val="center"/>
+              <w:rPr>
+                <w:rFonts w:ascii="Arial" w:hAnsi="Arial" w:cs="Arial"/>
+                <w:i/>
+                <w:lang w:val="pt-BR"/>
+              </w:rPr>
+            </w:pPr>
+            <w:r>
+              <w:rPr>
+                <w:rFonts w:ascii="Arial" w:hAnsi="Arial" w:cs="Arial"/>
+                <w:i/>
+                <w:lang w:val="pt-BR"/>
+              </w:rPr>
+              <w:t>Nome</w:t>
+            </w:r>
+          </w:p>
+        </w:tc>
+        <w:tc>
+          <w:tcPr>
+            <w:tcW w:w="2127" w:type="dxa"/>
+          </w:tcPr>
+          <w:p>
+            <w:pPr>
+              <w:pStyle w:val="Corpodetexto"/>
+              <w:ind w:left="0"/>
+              <w:jc w:val="center"/>
+              <w:rPr>
+                <w:rFonts w:ascii="Arial" w:hAnsi="Arial" w:cs="Arial"/>
+                <w:i/>
+                <w:lang w:val="pt-BR"/>
+              </w:rPr>
+            </w:pPr>
+            <w:r>
+              <w:rPr>
+                <w:rFonts w:ascii="Arial" w:hAnsi="Arial" w:cs="Arial"/>
+                <w:i/>
+                <w:lang w:val="pt-BR"/>
+              </w:rPr>
+              <w:t>Tipo</w:t>
+            </w:r>
+          </w:p>
+        </w:tc>
+        <w:tc>
+          <w:tcPr>
+            <w:tcW w:w="6612" w:type="dxa"/>
+          </w:tcPr>
+          <w:p>
+            <w:pPr>
+              <w:pStyle w:val="Corpodetexto"/>
+              <w:ind w:left="0"/>
+              <w:jc w:val="center"/>
+              <w:rPr>
+                <w:rFonts w:ascii="Arial" w:hAnsi="Arial" w:cs="Arial"/>
+                <w:i/>
+                <w:lang w:val="pt-BR"/>
+              </w:rPr>
+            </w:pPr>
+            <w:r>
+              <w:rPr>
+                <w:rFonts w:ascii="Arial" w:hAnsi="Arial" w:cs="Arial"/>
+                <w:i/>
+                <w:lang w:val="pt-BR"/>
+              </w:rPr>
+              <w:t>Descrições e o</w:t>
+            </w:r>
+            <w:r>
+              <w:rPr>
+                <w:rFonts w:ascii="Arial" w:hAnsi="Arial" w:cs="Arial"/>
+                <w:i/>
+                <w:lang w:val="pt-BR"/>
+              </w:rPr>
+              <w:t>bservações</w:t>
+            </w:r>
+          </w:p>
+        </w:tc>
+      </w:tr>
+      <w:tr>
+        <w:trPr>
+          <w:trHeight w:val="331"/>
+        </w:trPr>
+        <w:tc>
+          <w:tcPr>
+            <w:tcW w:w="1809" w:type="dxa"/>
+          </w:tcPr>
+          <w:p>
+            <w:pPr>
+              <w:pStyle w:val="Corpodetexto"/>
+              <w:ind w:left="0"/>
+              <w:rPr>
+                <w:rFonts w:ascii="Arial" w:hAnsi="Arial" w:cs="Arial"/>
+                <w:lang w:val="pt-BR"/>
+              </w:rPr>
+            </w:pPr>
+            <w:r>
+              <w:rPr>
+                <w:rFonts w:ascii="Arial" w:hAnsi="Arial" w:cs="Arial"/>
+                <w:lang w:val="pt-BR"/>
+              </w:rPr>
+              <w:t>Nome</w:t>
+            </w:r>
+          </w:p>
+        </w:tc>
+        <w:tc>
+          <w:tcPr>
+            <w:tcW w:w="2127" w:type="dxa"/>
+          </w:tcPr>
+          <w:p>
+            <w:pPr>
+              <w:pStyle w:val="Corpodetexto"/>
+              <w:ind w:left="0"/>
+              <w:rPr>
+                <w:rFonts w:ascii="Arial" w:hAnsi="Arial" w:cs="Arial"/>
+                <w:lang w:val="pt-BR"/>
+              </w:rPr>
+            </w:pPr>
+            <w:r>
+              <w:rPr>
+                <w:rFonts w:ascii="Arial" w:hAnsi="Arial" w:cs="Arial"/>
+                <w:lang w:val="pt-BR"/>
+              </w:rPr>
+              <w:t>Alfanumérico</w:t>
+            </w:r>
+          </w:p>
+        </w:tc>
+        <w:tc>
+          <w:tcPr>
+            <w:tcW w:w="6612" w:type="dxa"/>
+          </w:tcPr>
+          <w:p>
+            <w:pPr>
+              <w:pStyle w:val="Corpodetexto"/>
+              <w:ind w:left="0"/>
+              <w:rPr>
+                <w:rFonts w:ascii="Arial" w:hAnsi="Arial" w:cs="Arial"/>
+                <w:lang w:val="pt-BR"/>
+              </w:rPr>
+            </w:pPr>
+            <w:r>
+              <w:rPr>
+                <w:rFonts w:ascii="Arial" w:hAnsi="Arial" w:cs="Arial"/>
+                <w:lang w:val="pt-BR"/>
+              </w:rPr>
+              <w:t xml:space="preserve">Nome do cliente </w:t>
+            </w:r>
+            <w:r>
+              <w:rPr>
+                <w:rFonts w:ascii="Arial" w:hAnsi="Arial" w:cs="Arial"/>
+                <w:lang w:val="pt-BR"/>
+              </w:rPr>
+              <w:t>n</w:t>
+            </w:r>
+            <w:r>
+              <w:rPr>
+                <w:rFonts w:ascii="Arial" w:hAnsi="Arial" w:cs="Arial"/>
+                <w:lang w:val="pt-BR"/>
+              </w:rPr>
+              <w:t>o site, o</w:t>
+            </w:r>
+            <w:r>
+              <w:rPr>
+                <w:rFonts w:ascii="Arial" w:hAnsi="Arial" w:cs="Arial"/>
+                <w:lang w:val="pt-BR"/>
+              </w:rPr>
+              <w:t>brigatório</w:t>
+            </w:r>
+            <w:r>
+              <w:rPr>
+                <w:rFonts w:ascii="Arial" w:hAnsi="Arial" w:cs="Arial"/>
+                <w:lang w:val="pt-BR"/>
+              </w:rPr>
+              <w:t xml:space="preserve"> com até 255 caracteres.</w:t>
+            </w:r>
+          </w:p>
+        </w:tc>
+      </w:tr>
+      <w:tr>
+        <w:trPr>
+          <w:trHeight w:val="345"/>
+        </w:trPr>
+        <w:tc>
+          <w:tcPr>
+            <w:tcW w:w="1809" w:type="dxa"/>
+          </w:tcPr>
+          <w:p>
+            <w:pPr>
+              <w:pStyle w:val="Corpodetexto"/>
+              <w:ind w:left="0"/>
+              <w:rPr>
+                <w:rFonts w:ascii="Arial" w:hAnsi="Arial" w:cs="Arial"/>
+                <w:lang w:val="pt-BR"/>
+              </w:rPr>
+            </w:pPr>
+            <w:proofErr w:type="spellStart"/>
+            <w:r>
+              <w:rPr>
+                <w:rFonts w:ascii="Arial" w:hAnsi="Arial" w:cs="Arial"/>
+                <w:lang w:val="pt-BR"/>
+              </w:rPr>
+              <w:t>Email</w:t>
+            </w:r>
+            <w:proofErr w:type="spellEnd"/>
+          </w:p>
+        </w:tc>
+        <w:tc>
+          <w:tcPr>
+            <w:tcW w:w="2127" w:type="dxa"/>
+          </w:tcPr>
+          <w:p>
+            <w:pPr>
+              <w:pStyle w:val="Corpodetexto"/>
+              <w:ind w:left="0"/>
+              <w:rPr>
+                <w:rFonts w:ascii="Arial" w:hAnsi="Arial" w:cs="Arial"/>
+                <w:lang w:val="pt-BR"/>
+              </w:rPr>
+            </w:pPr>
+            <w:r>
+              <w:rPr>
+                <w:rFonts w:ascii="Arial" w:hAnsi="Arial" w:cs="Arial"/>
+                <w:lang w:val="pt-BR"/>
+              </w:rPr>
+              <w:t>Alfanumérico</w:t>
+            </w:r>
+          </w:p>
+        </w:tc>
+        <w:tc>
+          <w:tcPr>
+            <w:tcW w:w="6612" w:type="dxa"/>
+          </w:tcPr>
+          <w:p>
+            <w:pPr>
+              <w:pStyle w:val="Corpodetexto"/>
+              <w:ind w:left="0"/>
+              <w:rPr>
+                <w:rFonts w:ascii="Arial" w:hAnsi="Arial" w:cs="Arial"/>
+                <w:lang w:val="pt-BR"/>
+              </w:rPr>
+            </w:pPr>
+            <w:proofErr w:type="spellStart"/>
+            <w:r>
+              <w:rPr>
+                <w:rFonts w:ascii="Arial" w:hAnsi="Arial" w:cs="Arial"/>
+                <w:lang w:val="pt-BR"/>
+              </w:rPr>
+              <w:t>Email</w:t>
+            </w:r>
+            <w:proofErr w:type="spellEnd"/>
+            <w:r>
+              <w:rPr>
+                <w:rFonts w:ascii="Arial" w:hAnsi="Arial" w:cs="Arial"/>
+                <w:lang w:val="pt-BR"/>
+              </w:rPr>
+              <w:t xml:space="preserve"> do cliente </w:t>
+            </w:r>
+            <w:r>
+              <w:rPr>
+                <w:rFonts w:ascii="Arial" w:hAnsi="Arial" w:cs="Arial"/>
+                <w:lang w:val="pt-BR"/>
+              </w:rPr>
+              <w:t>n</w:t>
+            </w:r>
+            <w:r>
+              <w:rPr>
+                <w:rFonts w:ascii="Arial" w:hAnsi="Arial" w:cs="Arial"/>
+                <w:lang w:val="pt-BR"/>
+              </w:rPr>
+              <w:t>o site, o</w:t>
+            </w:r>
+            <w:r>
+              <w:rPr>
+                <w:rFonts w:ascii="Arial" w:hAnsi="Arial" w:cs="Arial"/>
+                <w:lang w:val="pt-BR"/>
+              </w:rPr>
+              <w:t>brigatório</w:t>
+            </w:r>
+            <w:r>
+              <w:rPr>
+                <w:rFonts w:ascii="Arial" w:hAnsi="Arial" w:cs="Arial"/>
+                <w:lang w:val="pt-BR"/>
+              </w:rPr>
+              <w:t xml:space="preserve"> com até 50 caracteres.</w:t>
+            </w:r>
+          </w:p>
+        </w:tc>
+      </w:tr>
+      <w:tr>
+        <w:trPr>
+          <w:trHeight w:val="385"/>
+        </w:trPr>
+        <w:tc>
+          <w:tcPr>
+            <w:tcW w:w="1809" w:type="dxa"/>
+          </w:tcPr>
+          <w:p>
+            <w:pPr>
+              <w:pStyle w:val="Corpodetexto"/>
+              <w:ind w:left="0"/>
+              <w:rPr>
+                <w:rFonts w:ascii="Arial" w:hAnsi="Arial" w:cs="Arial"/>
+                <w:lang w:val="pt-BR"/>
+              </w:rPr>
+            </w:pPr>
+            <w:r>
+              <w:rPr>
+                <w:rFonts w:ascii="Arial" w:hAnsi="Arial" w:cs="Arial"/>
+                <w:lang w:val="pt-BR"/>
+              </w:rPr>
+              <w:t>Senha</w:t>
+            </w:r>
+          </w:p>
+        </w:tc>
+        <w:tc>
+          <w:tcPr>
+            <w:tcW w:w="2127" w:type="dxa"/>
+          </w:tcPr>
+          <w:p>
+            <w:pPr>
+              <w:pStyle w:val="Corpodetexto"/>
+              <w:ind w:left="0"/>
+              <w:rPr>
+                <w:rFonts w:ascii="Arial" w:hAnsi="Arial" w:cs="Arial"/>
+                <w:lang w:val="pt-BR"/>
+              </w:rPr>
+            </w:pPr>
+            <w:r>
+              <w:rPr>
+                <w:rFonts w:ascii="Arial" w:hAnsi="Arial" w:cs="Arial"/>
+                <w:lang w:val="pt-BR"/>
+              </w:rPr>
+              <w:t>Alfanumérico</w:t>
+            </w:r>
+          </w:p>
+        </w:tc>
+        <w:tc>
+          <w:tcPr>
+            <w:tcW w:w="6612" w:type="dxa"/>
+          </w:tcPr>
+          <w:p>
+            <w:pPr>
+              <w:pStyle w:val="Corpodetexto"/>
+              <w:ind w:left="0"/>
+              <w:rPr>
+                <w:rFonts w:ascii="Arial" w:hAnsi="Arial" w:cs="Arial"/>
+                <w:lang w:val="pt-BR"/>
+              </w:rPr>
+            </w:pPr>
+            <w:r>
+              <w:rPr>
+                <w:rFonts w:ascii="Arial" w:hAnsi="Arial" w:cs="Arial"/>
+                <w:lang w:val="pt-BR"/>
+              </w:rPr>
+              <w:t xml:space="preserve">Senha do cliente </w:t>
+            </w:r>
+            <w:r>
+              <w:rPr>
+                <w:rFonts w:ascii="Arial" w:hAnsi="Arial" w:cs="Arial"/>
+                <w:lang w:val="pt-BR"/>
+              </w:rPr>
+              <w:t>n</w:t>
+            </w:r>
+            <w:r>
+              <w:rPr>
+                <w:rFonts w:ascii="Arial" w:hAnsi="Arial" w:cs="Arial"/>
+                <w:lang w:val="pt-BR"/>
+              </w:rPr>
+              <w:t>o site, o</w:t>
+            </w:r>
+            <w:r>
+              <w:rPr>
+                <w:rFonts w:ascii="Arial" w:hAnsi="Arial" w:cs="Arial"/>
+                <w:lang w:val="pt-BR"/>
+              </w:rPr>
+              <w:t>brigatório</w:t>
+            </w:r>
+            <w:r>
+              <w:rPr>
+                <w:rFonts w:ascii="Arial" w:hAnsi="Arial" w:cs="Arial"/>
+                <w:lang w:val="pt-BR"/>
+              </w:rPr>
+              <w:t xml:space="preserve"> </w:t>
+            </w:r>
+            <w:r>
+              <w:rPr>
+                <w:rFonts w:ascii="Arial" w:hAnsi="Arial" w:cs="Arial"/>
+                <w:lang w:val="pt-BR"/>
+              </w:rPr>
+              <w:t xml:space="preserve">com até </w:t>
+            </w:r>
+            <w:r>
+              <w:rPr>
+                <w:rFonts w:ascii="Arial" w:hAnsi="Arial" w:cs="Arial"/>
+                <w:lang w:val="pt-BR"/>
+              </w:rPr>
+              <w:t>0</w:t>
+            </w:r>
+            <w:r>
+              <w:rPr>
+                <w:rFonts w:ascii="Arial" w:hAnsi="Arial" w:cs="Arial"/>
+                <w:lang w:val="pt-BR"/>
+              </w:rPr>
+              <w:t>8 caracteres</w:t>
+            </w:r>
+            <w:r>
+              <w:rPr>
+                <w:rFonts w:ascii="Arial" w:hAnsi="Arial" w:cs="Arial"/>
+                <w:lang w:val="pt-BR"/>
+              </w:rPr>
+              <w:t>.</w:t>
+            </w:r>
+          </w:p>
+        </w:tc>
+      </w:tr>
+      <w:tr>
+        <w:trPr>
+          <w:trHeight w:val="345"/>
+        </w:trPr>
+        <w:tc>
+          <w:tcPr>
+            <w:tcW w:w="1809" w:type="dxa"/>
+          </w:tcPr>
+          <w:p>
+            <w:pPr>
+              <w:pStyle w:val="Corpodetexto"/>
+              <w:ind w:left="0"/>
+              <w:rPr>
+                <w:rFonts w:ascii="Arial" w:hAnsi="Arial" w:cs="Arial"/>
+                <w:lang w:val="pt-BR"/>
+              </w:rPr>
+            </w:pPr>
+            <w:r>
+              <w:rPr>
+                <w:rFonts w:ascii="Arial" w:hAnsi="Arial" w:cs="Arial"/>
+                <w:lang w:val="pt-BR"/>
+              </w:rPr>
+              <w:t>Sexo</w:t>
+            </w:r>
+          </w:p>
+        </w:tc>
+        <w:tc>
+          <w:tcPr>
+            <w:tcW w:w="2127" w:type="dxa"/>
+          </w:tcPr>
+          <w:p>
+            <w:pPr>
+              <w:pStyle w:val="Corpodetexto"/>
+              <w:ind w:left="0"/>
+              <w:rPr>
+                <w:rFonts w:ascii="Arial" w:hAnsi="Arial" w:cs="Arial"/>
+                <w:lang w:val="pt-BR"/>
+              </w:rPr>
+            </w:pPr>
+            <w:r>
+              <w:rPr>
+                <w:rFonts w:ascii="Arial" w:hAnsi="Arial" w:cs="Arial"/>
+                <w:lang w:val="pt-BR"/>
+              </w:rPr>
+              <w:t>Alfanumérico</w:t>
+            </w:r>
+          </w:p>
+        </w:tc>
+        <w:tc>
+          <w:tcPr>
+            <w:tcW w:w="6612" w:type="dxa"/>
+          </w:tcPr>
+          <w:p>
+            <w:pPr>
+              <w:pStyle w:val="Corpodetexto"/>
+              <w:ind w:left="0"/>
+              <w:rPr>
+                <w:rFonts w:ascii="Arial" w:hAnsi="Arial" w:cs="Arial"/>
+                <w:lang w:val="pt-BR"/>
+              </w:rPr>
+            </w:pPr>
+            <w:r>
+              <w:rPr>
+                <w:rFonts w:ascii="Arial" w:hAnsi="Arial" w:cs="Arial"/>
+                <w:lang w:val="pt-BR"/>
+              </w:rPr>
+              <w:t>Sexo do cliente, o</w:t>
+            </w:r>
+            <w:r>
+              <w:rPr>
+                <w:rFonts w:ascii="Arial" w:hAnsi="Arial" w:cs="Arial"/>
+                <w:lang w:val="pt-BR"/>
+              </w:rPr>
+              <w:t>brigatório.</w:t>
+            </w:r>
+          </w:p>
+        </w:tc>
+      </w:tr>
+    </w:tbl>
+    <w:p>
+      <w:pPr>
+        <w:pStyle w:val="Corpodetexto"/>
+        <w:ind w:left="0"/>
+        <w:rPr>
+          <w:rFonts w:ascii="Arial" w:hAnsi="Arial" w:cs="Arial"/>
+          <w:lang w:val="pt-BR"/>
+        </w:rPr>
+      </w:pPr>
+    </w:p>
+    <w:p>
+      <w:pPr>
+        <w:pStyle w:val="Ttulo3"/>
+      </w:pPr>
+      <w:r>
+        <w:t>Comandos</w:t>
+      </w:r>
+    </w:p>
+    <w:tbl>
+      <w:tblPr>
+        <w:tblStyle w:val="Tabelacomgrade"/>
+        <w:tblW w:w="0" w:type="auto"/>
+        <w:tblLook w:val="04A0" w:firstRow="1" w:lastRow="0" w:firstColumn="1" w:lastColumn="0" w:noHBand="0" w:noVBand="1"/>
+      </w:tblPr>
+      <w:tblGrid>
+        <w:gridCol w:w="2528"/>
+        <w:gridCol w:w="7503"/>
+      </w:tblGrid>
+      <w:tr>
+        <w:tc>
+          <w:tcPr>
+            <w:tcW w:w="2528" w:type="dxa"/>
+          </w:tcPr>
+          <w:p>
+            <w:pPr>
+              <w:pStyle w:val="Corpodetexto"/>
+              <w:ind w:left="0"/>
+              <w:jc w:val="center"/>
+              <w:rPr>
+                <w:rFonts w:ascii="Arial" w:hAnsi="Arial" w:cs="Arial"/>
+                <w:i/>
+                <w:lang w:val="pt-BR"/>
+              </w:rPr>
+            </w:pPr>
+            <w:r>
+              <w:rPr>
+                <w:rFonts w:ascii="Arial" w:hAnsi="Arial" w:cs="Arial"/>
+                <w:i/>
+                <w:lang w:val="pt-BR"/>
+              </w:rPr>
+              <w:t>Nome</w:t>
+            </w:r>
+          </w:p>
+        </w:tc>
+        <w:tc>
+          <w:tcPr>
+            <w:tcW w:w="7503" w:type="dxa"/>
+          </w:tcPr>
+          <w:p>
+            <w:pPr>
+              <w:pStyle w:val="Corpodetexto"/>
+              <w:ind w:left="0"/>
+              <w:jc w:val="center"/>
+              <w:rPr>
+                <w:rFonts w:ascii="Arial" w:hAnsi="Arial" w:cs="Arial"/>
+                <w:i/>
+                <w:lang w:val="pt-BR"/>
+              </w:rPr>
+            </w:pPr>
+            <w:r>
+              <w:rPr>
+                <w:rFonts w:ascii="Arial" w:hAnsi="Arial" w:cs="Arial"/>
+                <w:i/>
+                <w:lang w:val="pt-BR"/>
+              </w:rPr>
+              <w:t>Ação</w:t>
+            </w:r>
+          </w:p>
+        </w:tc>
+      </w:tr>
+      <w:tr>
+        <w:tc>
+          <w:tcPr>
+            <w:tcW w:w="2528" w:type="dxa"/>
+          </w:tcPr>
+          <w:p>
+            <w:pPr>
+              <w:pStyle w:val="Corpodetexto"/>
+              <w:ind w:left="0"/>
+              <w:rPr>
+                <w:rFonts w:ascii="Arial" w:hAnsi="Arial" w:cs="Arial"/>
+                <w:lang w:val="pt-BR"/>
+              </w:rPr>
+            </w:pPr>
+            <w:r>
+              <w:rPr>
+                <w:rFonts w:ascii="Arial" w:hAnsi="Arial" w:cs="Arial"/>
+                <w:lang w:val="pt-BR"/>
+              </w:rPr>
+              <w:t>Entrar</w:t>
+            </w:r>
+          </w:p>
+        </w:tc>
+        <w:tc>
+          <w:tcPr>
+            <w:tcW w:w="7503" w:type="dxa"/>
+          </w:tcPr>
+          <w:p>
+            <w:pPr>
+              <w:pStyle w:val="Corpodetexto"/>
+              <w:ind w:left="0"/>
+              <w:rPr>
+                <w:rFonts w:ascii="Arial" w:hAnsi="Arial" w:cs="Arial"/>
+                <w:lang w:val="pt-BR"/>
+              </w:rPr>
+            </w:pPr>
+            <w:r>
+              <w:rPr>
+                <w:rFonts w:ascii="Arial" w:hAnsi="Arial" w:cs="Arial"/>
+                <w:lang w:val="pt-BR"/>
+              </w:rPr>
+              <w:t>Aciona a Interface</w:t>
+            </w:r>
+            <w:r>
+              <w:rPr>
+                <w:rFonts w:ascii="Arial" w:hAnsi="Arial" w:cs="Arial"/>
+                <w:lang w:val="pt-BR"/>
+              </w:rPr>
+              <w:t xml:space="preserve"> I01</w:t>
+            </w:r>
+            <w:r>
+              <w:rPr>
+                <w:rFonts w:ascii="Arial" w:hAnsi="Arial" w:cs="Arial"/>
+                <w:lang w:val="pt-BR"/>
+              </w:rPr>
+              <w:t xml:space="preserve"> com o cliente autenticado para realiza </w:t>
+            </w:r>
+            <w:r>
+              <w:rPr>
+                <w:rFonts w:ascii="Arial" w:hAnsi="Arial" w:cs="Arial"/>
+                <w:color w:val="000000"/>
+                <w:lang w:val="pt-BR"/>
+              </w:rPr>
+              <w:t>a visualização do seu perfil e do seu carrinho de compras</w:t>
+            </w:r>
+            <w:r>
+              <w:rPr>
+                <w:rFonts w:ascii="Arial" w:hAnsi="Arial" w:cs="Arial"/>
+                <w:lang w:val="pt-BR"/>
+              </w:rPr>
+              <w:t>.</w:t>
+            </w:r>
+          </w:p>
+        </w:tc>
+      </w:tr>
+      <w:tr>
+        <w:tc>
+          <w:tcPr>
+            <w:tcW w:w="2528" w:type="dxa"/>
+          </w:tcPr>
+          <w:p>
+            <w:pPr>
+              <w:pStyle w:val="Corpodetexto"/>
+              <w:ind w:left="0"/>
+              <w:rPr>
+                <w:rFonts w:ascii="Arial" w:hAnsi="Arial" w:cs="Arial"/>
+                <w:lang w:val="pt-BR"/>
+              </w:rPr>
+            </w:pPr>
+            <w:r>
+              <w:rPr>
+                <w:rFonts w:ascii="Arial" w:hAnsi="Arial" w:cs="Arial"/>
+                <w:lang w:val="pt-BR"/>
+              </w:rPr>
+              <w:t>Quero me cadastrar</w:t>
+            </w:r>
+          </w:p>
+        </w:tc>
+        <w:tc>
+          <w:tcPr>
+            <w:tcW w:w="7503" w:type="dxa"/>
+          </w:tcPr>
+          <w:p>
+            <w:pPr>
+              <w:pStyle w:val="Corpodetexto"/>
+              <w:ind w:left="0"/>
+              <w:rPr>
+                <w:rFonts w:ascii="Arial" w:hAnsi="Arial" w:cs="Arial"/>
+                <w:lang w:val="pt-BR"/>
+              </w:rPr>
+            </w:pPr>
+            <w:r>
+              <w:rPr>
+                <w:rFonts w:ascii="Arial" w:hAnsi="Arial" w:cs="Arial"/>
+                <w:lang w:val="pt-BR"/>
+              </w:rPr>
+              <w:t>Aciona interface</w:t>
+            </w:r>
+            <w:r>
+              <w:rPr>
+                <w:rFonts w:ascii="Arial" w:hAnsi="Arial" w:cs="Arial"/>
+                <w:lang w:val="pt-BR"/>
+              </w:rPr>
+              <w:t xml:space="preserve"> I03</w:t>
+            </w:r>
+            <w:r>
+              <w:rPr>
+                <w:rFonts w:ascii="Arial" w:hAnsi="Arial" w:cs="Arial"/>
+                <w:lang w:val="pt-BR"/>
+              </w:rPr>
+              <w:t xml:space="preserve"> para </w:t>
+            </w:r>
+            <w:r>
+              <w:rPr>
+                <w:rFonts w:ascii="Arial" w:hAnsi="Arial" w:cs="Arial"/>
+                <w:lang w:val="pt-BR"/>
+              </w:rPr>
+              <w:t>completa o cadastro no site</w:t>
+            </w:r>
+            <w:r>
+              <w:rPr>
+                <w:rFonts w:ascii="Arial" w:hAnsi="Arial" w:cs="Arial"/>
+                <w:lang w:val="pt-BR"/>
+              </w:rPr>
+              <w:t>.</w:t>
+            </w:r>
+          </w:p>
+        </w:tc>
+      </w:tr>
+    </w:tbl>
+    <w:p>
+      <w:pPr>
+        <w:rPr>
+          <w:lang w:val="pt-BR"/>
+        </w:rPr>
+      </w:pPr>
+    </w:p>
+    <w:p>
+      <w:pPr>
+        <w:pStyle w:val="Ttulo1"/>
+        <w:ind w:left="357" w:hanging="357"/>
+        <w:rPr>
+          <w:rFonts w:cs="Arial"/>
+          <w:szCs w:val="24"/>
+        </w:rPr>
+      </w:pPr>
+      <w:r>
+        <w:rPr>
+          <w:rFonts w:cs="Arial"/>
+          <w:szCs w:val="24"/>
+        </w:rPr>
+        <w:t>Regras de Negócio Específicas</w:t>
+      </w:r>
       <w:bookmarkEnd w:id="16"/>
     </w:p>
     <w:p>
       <w:pPr>
-        <w:pStyle w:val="Recuonormal"/>
-        <w:jc w:val="both"/>
+        <w:pStyle w:val="Corpodetexto"/>
         <w:rPr>
           <w:rFonts w:ascii="Arial" w:hAnsi="Arial" w:cs="Arial"/>
           <w:lang w:val="pt-BR"/>
         </w:rPr>
       </w:pPr>
-    </w:p>
-    <w:p>
-      <w:pPr>
-        <w:pStyle w:val="Ttulo1"/>
-        <w:ind w:left="357" w:hanging="357"/>
-        <w:rPr>
-          <w:rFonts w:cs="Arial"/>
-          <w:szCs w:val="24"/>
-        </w:rPr>
-      </w:pPr>
-      <w:bookmarkStart w:id="17" w:name="_Toc350264739"/>
-      <w:r>
-        <w:rPr>
-          <w:rFonts w:cs="Arial"/>
-          <w:szCs w:val="24"/>
-        </w:rPr>
-        <w:t>Regras de Negócio Específicas</w:t>
-      </w:r>
-      <w:bookmarkEnd w:id="17"/>
-    </w:p>
-    <w:p>
-      <w:pPr>
-        <w:pStyle w:val="Corpodetexto"/>
-        <w:ind w:left="0"/>
-        <w:rPr>
-          <w:rFonts w:ascii="Arial" w:hAnsi="Arial" w:cs="Arial"/>
-          <w:lang w:val="pt-BR"/>
-        </w:rPr>
-      </w:pPr>
       <w:bookmarkStart w:id="18" w:name="_RN01_–_Geração"/>
+      <w:bookmarkStart w:id="19" w:name="_GoBack"/>
       <w:bookmarkEnd w:id="18"/>
-      <w:r>
-        <w:rPr>
-          <w:rFonts w:ascii="Arial" w:hAnsi="Arial" w:cs="Arial"/>
-          <w:lang w:val="pt-BR"/>
-        </w:rPr>
-        <w:t xml:space="preserve">Verificar se já existe </w:t>
-      </w:r>
-      <w:r>
-        <w:rPr>
-          <w:rFonts w:ascii="Arial" w:hAnsi="Arial" w:cs="Arial"/>
-          <w:lang w:val="pt-BR"/>
-        </w:rPr>
-        <w:t>algum usuário com mesmo dados cadastrais</w:t>
-      </w:r>
-    </w:p>
-    <w:p>
-      <w:pPr>
-        <w:pStyle w:val="Corpodetexto"/>
-        <w:rPr>
-          <w:rFonts w:ascii="Arial" w:hAnsi="Arial" w:cs="Arial"/>
-          <w:lang w:val="pt-BR"/>
-        </w:rPr>
-      </w:pPr>
+      <w:bookmarkEnd w:id="19"/>
     </w:p>
     <w:sectPr>
-      <w:headerReference w:type="default" r:id="rId9"/>
-      <w:footerReference w:type="default" r:id="rId10"/>
+      <w:headerReference w:type="default" r:id="rId11"/>
+      <w:footerReference w:type="default" r:id="rId12"/>
       <w:endnotePr>
         <w:numFmt w:val="decimal"/>
       </w:endnotePr>
@@ -776,7 +1913,7 @@
               <w:noProof/>
               <w:lang w:val="pt-BR"/>
             </w:rPr>
-            <w:t>1</w:t>
+            <w:t>2</w:t>
           </w:r>
           <w:r>
             <w:rPr>
@@ -1604,6 +2741,36 @@
   </w:num>
   <w:num w:numId="24">
     <w:abstractNumId w:val="0"/>
+  </w:num>
+  <w:num w:numId="25">
+    <w:abstractNumId w:val="0"/>
+    <w:lvlOverride w:ilvl="0">
+      <w:startOverride w:val="1"/>
+    </w:lvlOverride>
+    <w:lvlOverride w:ilvl="1">
+      <w:startOverride w:val="1"/>
+    </w:lvlOverride>
+    <w:lvlOverride w:ilvl="2">
+      <w:startOverride w:val="1"/>
+    </w:lvlOverride>
+    <w:lvlOverride w:ilvl="3">
+      <w:startOverride w:val="1"/>
+    </w:lvlOverride>
+    <w:lvlOverride w:ilvl="4">
+      <w:startOverride w:val="1"/>
+    </w:lvlOverride>
+    <w:lvlOverride w:ilvl="5">
+      <w:startOverride w:val="1"/>
+    </w:lvlOverride>
+    <w:lvlOverride w:ilvl="6">
+      <w:startOverride w:val="1"/>
+    </w:lvlOverride>
+    <w:lvlOverride w:ilvl="7">
+      <w:startOverride w:val="1"/>
+    </w:lvlOverride>
+    <w:lvlOverride w:ilvl="8">
+      <w:startOverride w:val="1"/>
+    </w:lvlOverride>
   </w:num>
   <w:numIdMacAtCleanup w:val="3"/>
 </w:numbering>
@@ -3731,7 +4898,7 @@
 </file>
 
 <file path=customXml/itemProps1.xml><?xml version="1.0" encoding="utf-8"?>
-<ds:datastoreItem xmlns:ds="http://schemas.openxmlformats.org/officeDocument/2006/customXml" ds:itemID="{1D995997-ADA6-42BF-BE6E-2B0FA92AF354}">
+<ds:datastoreItem xmlns:ds="http://schemas.openxmlformats.org/officeDocument/2006/customXml" ds:itemID="{2FD10133-A8A6-4EE0-9288-91B5FCF8B7FE}">
   <ds:schemaRefs>
     <ds:schemaRef ds:uri="http://schemas.openxmlformats.org/officeDocument/2006/bibliography"/>
   </ds:schemaRefs>

</xml_diff>

<commit_message>
Nova atualização do projeto versão 20
</commit_message>
<xml_diff>
--- a/Especificações de Casos de Uso/UC2 - Cadastrar Cliente.docx
+++ b/Especificações de Casos de Uso/UC2 - Cadastrar Cliente.docx
@@ -365,7 +365,14 @@
           <w:rFonts w:ascii="Arial" w:hAnsi="Arial" w:cs="Arial"/>
           <w:lang w:val="pt-BR"/>
         </w:rPr>
-        <w:t xml:space="preserve"> registrado com acesso as funcionalidades do site destinadas ao seu usuário</w:t>
+        <w:t xml:space="preserve"> registrado com a</w:t>
+      </w:r>
+      <w:r>
+        <w:rPr>
+          <w:rFonts w:ascii="Arial" w:hAnsi="Arial" w:cs="Arial"/>
+          <w:lang w:val="pt-BR"/>
+        </w:rPr>
+        <w:t>cesso as funcionalidades do site</w:t>
       </w:r>
       <w:r>
         <w:rPr>
@@ -459,7 +466,10 @@
         <w:t xml:space="preserve">da </w:t>
       </w:r>
       <w:r>
-        <w:t>tela inicial do site (interface 01)</w:t>
+        <w:t>te</w:t>
+      </w:r>
+      <w:r>
+        <w:t>la inicial do site Interface I01</w:t>
       </w:r>
       <w:r>
         <w:t>.</w:t>
@@ -474,19 +484,34 @@
         <w:t xml:space="preserve">Sistema </w:t>
       </w:r>
       <w:r>
-        <w:t>exibe interface 0</w:t>
+        <w:t>exibe</w:t>
+      </w:r>
+      <w:r>
+        <w:t xml:space="preserve"> </w:t>
+      </w:r>
+      <w:r>
+        <w:t>I</w:t>
+      </w:r>
+      <w:r>
+        <w:t>nterface</w:t>
+      </w:r>
+      <w:r>
+        <w:t xml:space="preserve"> </w:t>
+      </w:r>
+      <w:r>
+        <w:t>I</w:t>
+      </w:r>
+      <w:r>
+        <w:t>0</w:t>
       </w:r>
       <w:r>
         <w:t>2</w:t>
       </w:r>
       <w:r>
-        <w:t xml:space="preserve"> onde </w:t>
-      </w:r>
-      <w:r>
-        <w:t xml:space="preserve">terão </w:t>
-      </w:r>
-      <w:r>
-        <w:t>dois formulários (</w:t>
+        <w:t xml:space="preserve"> </w:t>
+      </w:r>
+      <w:r>
+        <w:t xml:space="preserve">contendo os formulários de </w:t>
       </w:r>
       <w:proofErr w:type="spellStart"/>
       <w:r>
@@ -495,9 +520,6 @@
       <w:proofErr w:type="spellEnd"/>
       <w:r>
         <w:t xml:space="preserve"> e de cadastro</w:t>
-      </w:r>
-      <w:r>
-        <w:t>)</w:t>
       </w:r>
       <w:r>
         <w:t>.</w:t>
@@ -505,11 +527,60 @@
     </w:p>
     <w:p>
       <w:pPr>
+        <w:rPr>
+          <w:lang w:val="pt-BR"/>
+        </w:rPr>
+      </w:pPr>
+    </w:p>
+    <w:p>
+      <w:pPr>
         <w:pStyle w:val="Ttulo3"/>
         <w:ind w:left="993" w:hanging="596"/>
       </w:pPr>
       <w:r>
-        <w:t>Após o preenchimento do formulário de cadastro o sistema redirecionara para interface 0</w:t>
+        <w:t xml:space="preserve">Cliente preencher </w:t>
+      </w:r>
+      <w:r>
+        <w:t>o formulário de cadastro</w:t>
+      </w:r>
+      <w:r>
+        <w:t>, conforme Interface I02.</w:t>
+      </w:r>
+    </w:p>
+    <w:p>
+      <w:pPr>
+        <w:pStyle w:val="Ttulo3"/>
+        <w:ind w:left="993" w:hanging="596"/>
+      </w:pPr>
+      <w:r>
+        <w:t>S</w:t>
+      </w:r>
+      <w:r>
+        <w:t xml:space="preserve">istema </w:t>
+      </w:r>
+      <w:r>
+        <w:t xml:space="preserve">exibe formulário </w:t>
+      </w:r>
+      <w:r>
+        <w:t>para</w:t>
+      </w:r>
+      <w:r>
+        <w:t xml:space="preserve"> cadastro, conforme</w:t>
+      </w:r>
+      <w:r>
+        <w:t xml:space="preserve"> </w:t>
+      </w:r>
+      <w:r>
+        <w:t>I</w:t>
+      </w:r>
+      <w:r>
+        <w:t xml:space="preserve">nterface </w:t>
+      </w:r>
+      <w:r>
+        <w:t>I</w:t>
+      </w:r>
+      <w:r>
+        <w:t>0</w:t>
       </w:r>
       <w:r>
         <w:t>3</w:t>
@@ -524,6 +595,102 @@
     </w:p>
     <w:p>
       <w:pPr>
+        <w:rPr>
+          <w:lang w:val="pt-BR"/>
+        </w:rPr>
+      </w:pPr>
+    </w:p>
+    <w:p>
+      <w:pPr>
+        <w:pStyle w:val="Ttulo3"/>
+        <w:ind w:left="993" w:hanging="596"/>
+      </w:pPr>
+      <w:r>
+        <w:t>Cliente preencher os campos solicitados e seleciona opção de Cadastro</w:t>
+      </w:r>
+      <w:r>
+        <w:t>.</w:t>
+      </w:r>
+    </w:p>
+    <w:p>
+      <w:pPr>
+        <w:pStyle w:val="Ttulo3"/>
+        <w:ind w:left="993" w:hanging="596"/>
+      </w:pPr>
+      <w:r>
+        <w:t xml:space="preserve">Sistema registra o cadastro e </w:t>
+      </w:r>
+      <w:r>
+        <w:t>exibe</w:t>
+      </w:r>
+      <w:r>
+        <w:t xml:space="preserve"> </w:t>
+      </w:r>
+      <w:r>
+        <w:t>I</w:t>
+      </w:r>
+      <w:r>
+        <w:t xml:space="preserve">nterface </w:t>
+      </w:r>
+      <w:r>
+        <w:t>I</w:t>
+      </w:r>
+      <w:r>
+        <w:t>0</w:t>
+      </w:r>
+      <w:r>
+        <w:t>2</w:t>
+      </w:r>
+      <w:r>
+        <w:t xml:space="preserve"> </w:t>
+      </w:r>
+      <w:r>
+        <w:t xml:space="preserve">a </w:t>
+      </w:r>
+      <w:r>
+        <w:t>onde</w:t>
+      </w:r>
+      <w:r>
+        <w:t xml:space="preserve"> o cliente tem que realizar a </w:t>
+      </w:r>
+      <w:proofErr w:type="spellStart"/>
+      <w:r>
+        <w:t>login</w:t>
+      </w:r>
+      <w:proofErr w:type="spellEnd"/>
+      <w:r>
+        <w:t>, assim aciona o</w:t>
+      </w:r>
+      <w:r>
+        <w:t xml:space="preserve"> </w:t>
+      </w:r>
+      <w:r>
+        <w:t>UC03</w:t>
+      </w:r>
+      <w:r>
+        <w:t xml:space="preserve"> – Efetuar </w:t>
+      </w:r>
+      <w:proofErr w:type="spellStart"/>
+      <w:r>
+        <w:t>Login</w:t>
+      </w:r>
+      <w:proofErr w:type="spellEnd"/>
+      <w:r>
+        <w:t xml:space="preserve"> para confirmação de sua autenticação no site</w:t>
+      </w:r>
+      <w:r>
+        <w:t>.</w:t>
+      </w:r>
+    </w:p>
+    <w:p>
+      <w:pPr>
+        <w:rPr>
+          <w:lang w:val="pt-BR"/>
+        </w:rPr>
+      </w:pPr>
+    </w:p>
+    <w:p>
+      <w:pPr>
         <w:pStyle w:val="Recuonormal"/>
         <w:jc w:val="both"/>
         <w:rPr>
@@ -539,15 +706,16 @@
           <w:rFonts w:cs="Arial"/>
         </w:rPr>
       </w:pPr>
-      <w:bookmarkStart w:id="16" w:name="_Toc350264739"/>
-      <w:bookmarkStart w:id="17" w:name="_Toc350264737"/>
+      <w:bookmarkStart w:id="16" w:name="_Toc350264737"/>
+      <w:bookmarkStart w:id="17" w:name="_Toc350264739"/>
       <w:r>
         <w:rPr>
           <w:rFonts w:cs="Arial"/>
         </w:rPr>
+        <w:lastRenderedPageBreak/>
         <w:t xml:space="preserve">Detalhamento das Interfaces com o </w:t>
       </w:r>
-      <w:bookmarkEnd w:id="17"/>
+      <w:bookmarkEnd w:id="16"/>
       <w:r>
         <w:rPr>
           <w:rFonts w:cs="Arial"/>
@@ -596,8 +764,8 @@
         </w:rPr>
         <w:drawing>
           <wp:inline distT="0" distB="0" distL="0" distR="0">
-            <wp:extent cx="5600700" cy="2139215"/>
-            <wp:effectExtent l="0" t="0" r="0" b="0"/>
+            <wp:extent cx="5876925" cy="2244720"/>
+            <wp:effectExtent l="0" t="0" r="0" b="3810"/>
             <wp:docPr id="1" name="Imagem 1" descr="C:\Users\Marcos-Paulo\git\site-ellen-conceito\Imagens\interface_01.png"/>
             <wp:cNvGraphicFramePr>
               <a:graphicFrameLocks xmlns:a="http://schemas.openxmlformats.org/drawingml/2006/main" noChangeAspect="1"/>
@@ -627,7 +795,7 @@
                   <pic:spPr bwMode="auto">
                     <a:xfrm>
                       <a:off x="0" y="0"/>
-                      <a:ext cx="5600700" cy="2139215"/>
+                      <a:ext cx="5884807" cy="2247731"/>
                     </a:xfrm>
                     <a:prstGeom prst="rect">
                       <a:avLst/>
@@ -792,14 +960,7 @@
                 <w:rFonts w:ascii="Arial" w:hAnsi="Arial" w:cs="Arial"/>
                 <w:lang w:val="pt-BR"/>
               </w:rPr>
-              <w:t xml:space="preserve"> ou de cadastro</w:t>
-            </w:r>
-            <w:r>
-              <w:rPr>
-                <w:rFonts w:ascii="Arial" w:hAnsi="Arial" w:cs="Arial"/>
-                <w:lang w:val="pt-BR"/>
-              </w:rPr>
-              <w:t xml:space="preserve">, conforme interface </w:t>
+              <w:t xml:space="preserve"> ou de cadastro, conforme interface </w:t>
             </w:r>
             <w:proofErr w:type="gramStart"/>
             <w:r>
@@ -839,7 +1000,12 @@
         <w:rPr>
           <w:rFonts w:ascii="Arial" w:hAnsi="Arial" w:cs="Arial"/>
         </w:rPr>
-        <w:lastRenderedPageBreak/>
+        <w:t xml:space="preserve"> </w:t>
+      </w:r>
+      <w:r>
+        <w:rPr>
+          <w:rFonts w:ascii="Arial" w:hAnsi="Arial" w:cs="Arial"/>
+        </w:rPr>
         <w:t xml:space="preserve">Interface I02 – </w:t>
       </w:r>
       <w:proofErr w:type="spellStart"/>
@@ -880,9 +1046,9 @@
         </w:rPr>
         <w:drawing>
           <wp:inline distT="0" distB="0" distL="0" distR="0">
-            <wp:extent cx="6219825" cy="1930291"/>
-            <wp:effectExtent l="0" t="0" r="0" b="0"/>
-            <wp:docPr id="5" name="Imagem 5" descr="C:\Users\Marcos-Paulo\git\site-ellen-conceito\Imagens\interface_02.png"/>
+            <wp:extent cx="6372225" cy="1504950"/>
+            <wp:effectExtent l="0" t="0" r="9525" b="0"/>
+            <wp:docPr id="2" name="Imagem 2" descr="C:\Users\Marcos-Paulo\git\site-ellen-conceito\Imagens\interface_02.png"/>
             <wp:cNvGraphicFramePr>
               <a:graphicFrameLocks xmlns:a="http://schemas.openxmlformats.org/drawingml/2006/main" noChangeAspect="1"/>
             </wp:cNvGraphicFramePr>
@@ -890,7 +1056,7 @@
               <a:graphicData uri="http://schemas.openxmlformats.org/drawingml/2006/picture">
                 <pic:pic xmlns:pic="http://schemas.openxmlformats.org/drawingml/2006/picture">
                   <pic:nvPicPr>
-                    <pic:cNvPr id="0" name="Picture 3" descr="C:\Users\Marcos-Paulo\git\site-ellen-conceito\Imagens\interface_02.png"/>
+                    <pic:cNvPr id="0" name="Picture 1" descr="C:\Users\Marcos-Paulo\git\site-ellen-conceito\Imagens\interface_02.png"/>
                     <pic:cNvPicPr>
                       <a:picLocks noChangeAspect="1" noChangeArrowheads="1"/>
                     </pic:cNvPicPr>
@@ -911,7 +1077,7 @@
                   <pic:spPr bwMode="auto">
                     <a:xfrm>
                       <a:off x="0" y="0"/>
-                      <a:ext cx="6219825" cy="1930291"/>
+                      <a:ext cx="6372225" cy="1504950"/>
                     </a:xfrm>
                     <a:prstGeom prst="rect">
                       <a:avLst/>
@@ -1151,15 +1317,27 @@
                 <w:lang w:val="pt-BR"/>
               </w:rPr>
             </w:pPr>
-            <w:proofErr w:type="spellStart"/>
-            <w:r>
-              <w:rPr>
-                <w:rFonts w:ascii="Arial" w:hAnsi="Arial" w:cs="Arial"/>
-                <w:lang w:val="pt-BR"/>
-              </w:rPr>
-              <w:t>Email</w:t>
-            </w:r>
-            <w:proofErr w:type="spellEnd"/>
+            <w:r>
+              <w:rPr>
+                <w:rFonts w:ascii="Arial" w:hAnsi="Arial" w:cs="Arial"/>
+                <w:lang w:val="pt-BR"/>
+              </w:rPr>
+              <w:t>E</w:t>
+            </w:r>
+            <w:r>
+              <w:rPr>
+                <w:rFonts w:ascii="Arial" w:hAnsi="Arial" w:cs="Arial"/>
+                <w:lang w:val="pt-BR"/>
+              </w:rPr>
+              <w:t>-</w:t>
+            </w:r>
+            <w:r>
+              <w:rPr>
+                <w:rFonts w:ascii="Arial" w:hAnsi="Arial" w:cs="Arial"/>
+                <w:lang w:val="pt-BR"/>
+              </w:rPr>
+              <w:t>mail</w:t>
+            </w:r>
           </w:p>
         </w:tc>
         <w:tc>
@@ -1197,21 +1375,26 @@
                 <w:lang w:val="pt-BR"/>
               </w:rPr>
             </w:pPr>
-            <w:proofErr w:type="spellStart"/>
-            <w:r>
-              <w:rPr>
-                <w:rFonts w:ascii="Arial" w:hAnsi="Arial" w:cs="Arial"/>
-                <w:lang w:val="pt-BR"/>
-              </w:rPr>
-              <w:t>Email</w:t>
-            </w:r>
-            <w:proofErr w:type="spellEnd"/>
-            <w:r>
-              <w:rPr>
-                <w:rFonts w:ascii="Arial" w:hAnsi="Arial" w:cs="Arial"/>
-                <w:lang w:val="pt-BR"/>
-              </w:rPr>
-              <w:t xml:space="preserve"> do cliente </w:t>
+            <w:r>
+              <w:rPr>
+                <w:rFonts w:ascii="Arial" w:hAnsi="Arial" w:cs="Arial"/>
+                <w:lang w:val="pt-BR"/>
+              </w:rPr>
+              <w:t>E</w:t>
+            </w:r>
+            <w:r>
+              <w:rPr>
+                <w:rFonts w:ascii="Arial" w:hAnsi="Arial" w:cs="Arial"/>
+                <w:lang w:val="pt-BR"/>
+              </w:rPr>
+              <w:t>-</w:t>
+            </w:r>
+            <w:r>
+              <w:rPr>
+                <w:rFonts w:ascii="Arial" w:hAnsi="Arial" w:cs="Arial"/>
+                <w:lang w:val="pt-BR"/>
+              </w:rPr>
+              <w:t xml:space="preserve">mail do cliente </w:t>
             </w:r>
             <w:r>
               <w:rPr>
@@ -1331,14 +1514,7 @@
                 <w:rFonts w:ascii="Arial" w:hAnsi="Arial" w:cs="Arial"/>
                 <w:lang w:val="pt-BR"/>
               </w:rPr>
-              <w:t>brigatório</w:t>
-            </w:r>
-            <w:r>
-              <w:rPr>
-                <w:rFonts w:ascii="Arial" w:hAnsi="Arial" w:cs="Arial"/>
-                <w:lang w:val="pt-BR"/>
-              </w:rPr>
-              <w:t xml:space="preserve"> </w:t>
+              <w:t xml:space="preserve">brigatório </w:t>
             </w:r>
             <w:r>
               <w:rPr>
@@ -1367,84 +1543,6 @@
                 <w:lang w:val="pt-BR"/>
               </w:rPr>
               <w:t>.</w:t>
-            </w:r>
-          </w:p>
-        </w:tc>
-      </w:tr>
-      <w:tr>
-        <w:trPr>
-          <w:trHeight w:val="345"/>
-        </w:trPr>
-        <w:tc>
-          <w:tcPr>
-            <w:tcW w:w="1809" w:type="dxa"/>
-          </w:tcPr>
-          <w:p>
-            <w:pPr>
-              <w:pStyle w:val="Corpodetexto"/>
-              <w:ind w:left="0"/>
-              <w:rPr>
-                <w:rFonts w:ascii="Arial" w:hAnsi="Arial" w:cs="Arial"/>
-                <w:lang w:val="pt-BR"/>
-              </w:rPr>
-            </w:pPr>
-            <w:r>
-              <w:rPr>
-                <w:rFonts w:ascii="Arial" w:hAnsi="Arial" w:cs="Arial"/>
-                <w:lang w:val="pt-BR"/>
-              </w:rPr>
-              <w:t>Sexo</w:t>
-            </w:r>
-          </w:p>
-        </w:tc>
-        <w:tc>
-          <w:tcPr>
-            <w:tcW w:w="2127" w:type="dxa"/>
-          </w:tcPr>
-          <w:p>
-            <w:pPr>
-              <w:pStyle w:val="Corpodetexto"/>
-              <w:ind w:left="0"/>
-              <w:rPr>
-                <w:rFonts w:ascii="Arial" w:hAnsi="Arial" w:cs="Arial"/>
-                <w:lang w:val="pt-BR"/>
-              </w:rPr>
-            </w:pPr>
-            <w:r>
-              <w:rPr>
-                <w:rFonts w:ascii="Arial" w:hAnsi="Arial" w:cs="Arial"/>
-                <w:lang w:val="pt-BR"/>
-              </w:rPr>
-              <w:t>Alfanumérico</w:t>
-            </w:r>
-          </w:p>
-        </w:tc>
-        <w:tc>
-          <w:tcPr>
-            <w:tcW w:w="6612" w:type="dxa"/>
-          </w:tcPr>
-          <w:p>
-            <w:pPr>
-              <w:pStyle w:val="Corpodetexto"/>
-              <w:ind w:left="0"/>
-              <w:rPr>
-                <w:rFonts w:ascii="Arial" w:hAnsi="Arial" w:cs="Arial"/>
-                <w:lang w:val="pt-BR"/>
-              </w:rPr>
-            </w:pPr>
-            <w:r>
-              <w:rPr>
-                <w:rFonts w:ascii="Arial" w:hAnsi="Arial" w:cs="Arial"/>
-                <w:lang w:val="pt-BR"/>
-              </w:rPr>
-              <w:t>Sexo do cliente, o</w:t>
-            </w:r>
-            <w:r>
-              <w:rPr>
-                <w:rFonts w:ascii="Arial" w:hAnsi="Arial" w:cs="Arial"/>
-                <w:lang w:val="pt-BR"/>
-              </w:rPr>
-              <w:t>brigatório.</w:t>
             </w:r>
           </w:p>
         </w:tc>
@@ -1462,9 +1560,30 @@
     </w:p>
     <w:p>
       <w:pPr>
+        <w:pStyle w:val="Corpodetexto"/>
+        <w:ind w:left="0"/>
+        <w:rPr>
+          <w:rFonts w:ascii="Arial" w:hAnsi="Arial" w:cs="Arial"/>
+          <w:lang w:val="pt-BR"/>
+        </w:rPr>
+      </w:pPr>
+    </w:p>
+    <w:p>
+      <w:pPr>
+        <w:pStyle w:val="Corpodetexto"/>
+        <w:ind w:left="0"/>
+        <w:rPr>
+          <w:rFonts w:ascii="Arial" w:hAnsi="Arial" w:cs="Arial"/>
+          <w:lang w:val="pt-BR"/>
+        </w:rPr>
+      </w:pPr>
+    </w:p>
+    <w:p>
+      <w:pPr>
         <w:pStyle w:val="Ttulo3"/>
       </w:pPr>
       <w:r>
+        <w:lastRenderedPageBreak/>
         <w:t>Comandos</w:t>
       </w:r>
     </w:p>
@@ -1593,7 +1712,23 @@
                 <w:color w:val="000000"/>
                 <w:lang w:val="pt-BR"/>
               </w:rPr>
-              <w:t>a visualização do seu perfil e do seu carrinho de compras</w:t>
+              <w:t xml:space="preserve">a visualização do seu perfil e </w:t>
+            </w:r>
+            <w:r>
+              <w:rPr>
+                <w:rFonts w:ascii="Arial" w:hAnsi="Arial" w:cs="Arial"/>
+                <w:color w:val="000000"/>
+                <w:lang w:val="pt-BR"/>
+              </w:rPr>
+              <w:t>das demais funcionalidades</w:t>
+            </w:r>
+            <w:r>
+              <w:rPr>
+                <w:rFonts w:ascii="Arial" w:hAnsi="Arial" w:cs="Arial"/>
+                <w:color w:val="000000"/>
+                <w:lang w:val="pt-BR"/>
+              </w:rPr>
+              <w:t xml:space="preserve"> do site</w:t>
             </w:r>
             <w:r>
               <w:rPr>
@@ -1689,6 +1824,1686 @@
     </w:p>
     <w:p>
       <w:pPr>
+        <w:pStyle w:val="Ttulo2"/>
+      </w:pPr>
+      <w:r>
+        <w:t>Interface I03 – Cadastro d</w:t>
+      </w:r>
+      <w:r>
+        <w:t>o</w:t>
+      </w:r>
+      <w:r>
+        <w:t xml:space="preserve"> cliente</w:t>
+      </w:r>
+    </w:p>
+    <w:p>
+      <w:pPr>
+        <w:pStyle w:val="Ttulo3"/>
+      </w:pPr>
+      <w:r>
+        <w:t>Esboço da Interface</w:t>
+      </w:r>
+    </w:p>
+    <w:p>
+      <w:pPr>
+        <w:ind w:left="709"/>
+        <w:rPr>
+          <w:lang w:val="pt-BR"/>
+        </w:rPr>
+      </w:pPr>
+      <w:r>
+        <w:rPr>
+          <w:noProof/>
+          <w:snapToGrid/>
+          <w:lang w:val="pt-BR" w:eastAsia="pt-BR"/>
+        </w:rPr>
+        <w:drawing>
+          <wp:inline distT="0" distB="0" distL="0" distR="0">
+            <wp:extent cx="6362700" cy="2857500"/>
+            <wp:effectExtent l="0" t="0" r="0" b="0"/>
+            <wp:docPr id="6" name="Imagem 6" descr="C:\Users\Marcos-Paulo\git\site-ellen-conceito\Imagens\interface_03.png"/>
+            <wp:cNvGraphicFramePr>
+              <a:graphicFrameLocks xmlns:a="http://schemas.openxmlformats.org/drawingml/2006/main" noChangeAspect="1"/>
+            </wp:cNvGraphicFramePr>
+            <a:graphic xmlns:a="http://schemas.openxmlformats.org/drawingml/2006/main">
+              <a:graphicData uri="http://schemas.openxmlformats.org/drawingml/2006/picture">
+                <pic:pic xmlns:pic="http://schemas.openxmlformats.org/drawingml/2006/picture">
+                  <pic:nvPicPr>
+                    <pic:cNvPr id="0" name="Picture 3" descr="C:\Users\Marcos-Paulo\git\site-ellen-conceito\Imagens\interface_03.png"/>
+                    <pic:cNvPicPr>
+                      <a:picLocks noChangeAspect="1" noChangeArrowheads="1"/>
+                    </pic:cNvPicPr>
+                  </pic:nvPicPr>
+                  <pic:blipFill>
+                    <a:blip r:embed="rId11">
+                      <a:extLst>
+                        <a:ext uri="{28A0092B-C50C-407E-A947-70E740481C1C}">
+                          <a14:useLocalDpi xmlns:a14="http://schemas.microsoft.com/office/drawing/2010/main" val="0"/>
+                        </a:ext>
+                      </a:extLst>
+                    </a:blip>
+                    <a:srcRect/>
+                    <a:stretch>
+                      <a:fillRect/>
+                    </a:stretch>
+                  </pic:blipFill>
+                  <pic:spPr bwMode="auto">
+                    <a:xfrm>
+                      <a:off x="0" y="0"/>
+                      <a:ext cx="6362700" cy="2857500"/>
+                    </a:xfrm>
+                    <a:prstGeom prst="rect">
+                      <a:avLst/>
+                    </a:prstGeom>
+                    <a:noFill/>
+                    <a:ln>
+                      <a:noFill/>
+                    </a:ln>
+                  </pic:spPr>
+                </pic:pic>
+              </a:graphicData>
+            </a:graphic>
+          </wp:inline>
+        </w:drawing>
+      </w:r>
+    </w:p>
+    <w:p>
+      <w:pPr>
+        <w:pStyle w:val="Ttulo3"/>
+      </w:pPr>
+      <w:r>
+        <w:t xml:space="preserve">Campos </w:t>
+      </w:r>
+    </w:p>
+    <w:tbl>
+      <w:tblPr>
+        <w:tblStyle w:val="Tabelacomgrade"/>
+        <w:tblW w:w="10548" w:type="dxa"/>
+        <w:tblLook w:val="04A0" w:firstRow="1" w:lastRow="0" w:firstColumn="1" w:lastColumn="0" w:noHBand="0" w:noVBand="1"/>
+      </w:tblPr>
+      <w:tblGrid>
+        <w:gridCol w:w="1809"/>
+        <w:gridCol w:w="2127"/>
+        <w:gridCol w:w="6612"/>
+      </w:tblGrid>
+      <w:tr>
+        <w:trPr>
+          <w:trHeight w:val="575"/>
+        </w:trPr>
+        <w:tc>
+          <w:tcPr>
+            <w:tcW w:w="1809" w:type="dxa"/>
+          </w:tcPr>
+          <w:p>
+            <w:pPr>
+              <w:pStyle w:val="Corpodetexto"/>
+              <w:ind w:left="0"/>
+              <w:jc w:val="center"/>
+              <w:rPr>
+                <w:rFonts w:ascii="Arial" w:hAnsi="Arial" w:cs="Arial"/>
+                <w:i/>
+                <w:lang w:val="pt-BR"/>
+              </w:rPr>
+            </w:pPr>
+            <w:r>
+              <w:rPr>
+                <w:rFonts w:ascii="Arial" w:hAnsi="Arial" w:cs="Arial"/>
+                <w:i/>
+                <w:lang w:val="pt-BR"/>
+              </w:rPr>
+              <w:t>Nome</w:t>
+            </w:r>
+          </w:p>
+        </w:tc>
+        <w:tc>
+          <w:tcPr>
+            <w:tcW w:w="2127" w:type="dxa"/>
+          </w:tcPr>
+          <w:p>
+            <w:pPr>
+              <w:pStyle w:val="Corpodetexto"/>
+              <w:ind w:left="0"/>
+              <w:jc w:val="center"/>
+              <w:rPr>
+                <w:rFonts w:ascii="Arial" w:hAnsi="Arial" w:cs="Arial"/>
+                <w:i/>
+                <w:lang w:val="pt-BR"/>
+              </w:rPr>
+            </w:pPr>
+            <w:r>
+              <w:rPr>
+                <w:rFonts w:ascii="Arial" w:hAnsi="Arial" w:cs="Arial"/>
+                <w:i/>
+                <w:lang w:val="pt-BR"/>
+              </w:rPr>
+              <w:t>Tipo</w:t>
+            </w:r>
+          </w:p>
+        </w:tc>
+        <w:tc>
+          <w:tcPr>
+            <w:tcW w:w="6612" w:type="dxa"/>
+          </w:tcPr>
+          <w:p>
+            <w:pPr>
+              <w:pStyle w:val="Corpodetexto"/>
+              <w:ind w:left="0"/>
+              <w:jc w:val="center"/>
+              <w:rPr>
+                <w:rFonts w:ascii="Arial" w:hAnsi="Arial" w:cs="Arial"/>
+                <w:i/>
+                <w:lang w:val="pt-BR"/>
+              </w:rPr>
+            </w:pPr>
+            <w:r>
+              <w:rPr>
+                <w:rFonts w:ascii="Arial" w:hAnsi="Arial" w:cs="Arial"/>
+                <w:i/>
+                <w:lang w:val="pt-BR"/>
+              </w:rPr>
+              <w:t>Descrições e o</w:t>
+            </w:r>
+            <w:r>
+              <w:rPr>
+                <w:rFonts w:ascii="Arial" w:hAnsi="Arial" w:cs="Arial"/>
+                <w:i/>
+                <w:lang w:val="pt-BR"/>
+              </w:rPr>
+              <w:t>bservações</w:t>
+            </w:r>
+          </w:p>
+        </w:tc>
+      </w:tr>
+      <w:tr>
+        <w:trPr>
+          <w:trHeight w:val="331"/>
+        </w:trPr>
+        <w:tc>
+          <w:tcPr>
+            <w:tcW w:w="1809" w:type="dxa"/>
+          </w:tcPr>
+          <w:p>
+            <w:pPr>
+              <w:pStyle w:val="Corpodetexto"/>
+              <w:ind w:left="0"/>
+              <w:rPr>
+                <w:rFonts w:ascii="Arial" w:hAnsi="Arial" w:cs="Arial"/>
+                <w:lang w:val="pt-BR"/>
+              </w:rPr>
+            </w:pPr>
+            <w:r>
+              <w:rPr>
+                <w:rFonts w:ascii="Arial" w:hAnsi="Arial" w:cs="Arial"/>
+                <w:lang w:val="pt-BR"/>
+              </w:rPr>
+              <w:t>Nome</w:t>
+            </w:r>
+          </w:p>
+        </w:tc>
+        <w:tc>
+          <w:tcPr>
+            <w:tcW w:w="2127" w:type="dxa"/>
+          </w:tcPr>
+          <w:p>
+            <w:pPr>
+              <w:pStyle w:val="Corpodetexto"/>
+              <w:ind w:left="0"/>
+              <w:rPr>
+                <w:rFonts w:ascii="Arial" w:hAnsi="Arial" w:cs="Arial"/>
+                <w:lang w:val="pt-BR"/>
+              </w:rPr>
+            </w:pPr>
+            <w:r>
+              <w:rPr>
+                <w:rFonts w:ascii="Arial" w:hAnsi="Arial" w:cs="Arial"/>
+                <w:lang w:val="pt-BR"/>
+              </w:rPr>
+              <w:t>Alfanumérico</w:t>
+            </w:r>
+          </w:p>
+        </w:tc>
+        <w:tc>
+          <w:tcPr>
+            <w:tcW w:w="6612" w:type="dxa"/>
+          </w:tcPr>
+          <w:p>
+            <w:pPr>
+              <w:pStyle w:val="Corpodetexto"/>
+              <w:ind w:left="0"/>
+              <w:rPr>
+                <w:rFonts w:ascii="Arial" w:hAnsi="Arial" w:cs="Arial"/>
+                <w:lang w:val="pt-BR"/>
+              </w:rPr>
+            </w:pPr>
+            <w:r>
+              <w:rPr>
+                <w:rFonts w:ascii="Arial" w:hAnsi="Arial" w:cs="Arial"/>
+                <w:lang w:val="pt-BR"/>
+              </w:rPr>
+              <w:t>Nome do cliente no site, obrigatório com até 255 caracteres.</w:t>
+            </w:r>
+          </w:p>
+        </w:tc>
+      </w:tr>
+      <w:tr>
+        <w:trPr>
+          <w:trHeight w:val="345"/>
+        </w:trPr>
+        <w:tc>
+          <w:tcPr>
+            <w:tcW w:w="1809" w:type="dxa"/>
+          </w:tcPr>
+          <w:p>
+            <w:pPr>
+              <w:pStyle w:val="Corpodetexto"/>
+              <w:ind w:left="0"/>
+              <w:rPr>
+                <w:rFonts w:ascii="Arial" w:hAnsi="Arial" w:cs="Arial"/>
+                <w:lang w:val="pt-BR"/>
+              </w:rPr>
+            </w:pPr>
+            <w:r>
+              <w:rPr>
+                <w:rFonts w:ascii="Arial" w:hAnsi="Arial" w:cs="Arial"/>
+                <w:lang w:val="pt-BR"/>
+              </w:rPr>
+              <w:t>Sobrenome</w:t>
+            </w:r>
+          </w:p>
+        </w:tc>
+        <w:tc>
+          <w:tcPr>
+            <w:tcW w:w="2127" w:type="dxa"/>
+          </w:tcPr>
+          <w:p>
+            <w:pPr>
+              <w:pStyle w:val="Corpodetexto"/>
+              <w:ind w:left="0"/>
+              <w:rPr>
+                <w:rFonts w:ascii="Arial" w:hAnsi="Arial" w:cs="Arial"/>
+                <w:lang w:val="pt-BR"/>
+              </w:rPr>
+            </w:pPr>
+            <w:r>
+              <w:rPr>
+                <w:rFonts w:ascii="Arial" w:hAnsi="Arial" w:cs="Arial"/>
+                <w:lang w:val="pt-BR"/>
+              </w:rPr>
+              <w:t>Alfanumérico</w:t>
+            </w:r>
+          </w:p>
+        </w:tc>
+        <w:tc>
+          <w:tcPr>
+            <w:tcW w:w="6612" w:type="dxa"/>
+          </w:tcPr>
+          <w:p>
+            <w:pPr>
+              <w:pStyle w:val="Corpodetexto"/>
+              <w:ind w:left="0"/>
+              <w:rPr>
+                <w:rFonts w:ascii="Arial" w:hAnsi="Arial" w:cs="Arial"/>
+                <w:lang w:val="pt-BR"/>
+              </w:rPr>
+            </w:pPr>
+            <w:r>
+              <w:rPr>
+                <w:rFonts w:ascii="Arial" w:hAnsi="Arial" w:cs="Arial"/>
+                <w:lang w:val="pt-BR"/>
+              </w:rPr>
+              <w:t>Sobrenome</w:t>
+            </w:r>
+            <w:r>
+              <w:rPr>
+                <w:rFonts w:ascii="Arial" w:hAnsi="Arial" w:cs="Arial"/>
+                <w:lang w:val="pt-BR"/>
+              </w:rPr>
+              <w:t xml:space="preserve"> do cliente</w:t>
+            </w:r>
+            <w:r>
+              <w:rPr>
+                <w:rFonts w:ascii="Arial" w:hAnsi="Arial" w:cs="Arial"/>
+                <w:lang w:val="pt-BR"/>
+              </w:rPr>
+              <w:t>, obrigatório com até 50 caracteres.</w:t>
+            </w:r>
+          </w:p>
+        </w:tc>
+      </w:tr>
+      <w:tr>
+        <w:trPr>
+          <w:trHeight w:val="385"/>
+        </w:trPr>
+        <w:tc>
+          <w:tcPr>
+            <w:tcW w:w="1809" w:type="dxa"/>
+          </w:tcPr>
+          <w:p>
+            <w:pPr>
+              <w:pStyle w:val="Corpodetexto"/>
+              <w:ind w:left="0"/>
+              <w:rPr>
+                <w:rFonts w:ascii="Arial" w:hAnsi="Arial" w:cs="Arial"/>
+                <w:lang w:val="pt-BR"/>
+              </w:rPr>
+            </w:pPr>
+            <w:r>
+              <w:rPr>
+                <w:rFonts w:ascii="Arial" w:hAnsi="Arial" w:cs="Arial"/>
+                <w:lang w:val="pt-BR"/>
+              </w:rPr>
+              <w:t>CPF</w:t>
+            </w:r>
+          </w:p>
+        </w:tc>
+        <w:tc>
+          <w:tcPr>
+            <w:tcW w:w="2127" w:type="dxa"/>
+          </w:tcPr>
+          <w:p>
+            <w:pPr>
+              <w:pStyle w:val="Corpodetexto"/>
+              <w:ind w:left="0"/>
+              <w:rPr>
+                <w:rFonts w:ascii="Arial" w:hAnsi="Arial" w:cs="Arial"/>
+                <w:lang w:val="pt-BR"/>
+              </w:rPr>
+            </w:pPr>
+            <w:r>
+              <w:rPr>
+                <w:rFonts w:ascii="Arial" w:hAnsi="Arial" w:cs="Arial"/>
+                <w:lang w:val="pt-BR"/>
+              </w:rPr>
+              <w:t>Numérico</w:t>
+            </w:r>
+          </w:p>
+        </w:tc>
+        <w:tc>
+          <w:tcPr>
+            <w:tcW w:w="6612" w:type="dxa"/>
+          </w:tcPr>
+          <w:p>
+            <w:pPr>
+              <w:pStyle w:val="Corpodetexto"/>
+              <w:ind w:left="0"/>
+              <w:rPr>
+                <w:rFonts w:ascii="Arial" w:hAnsi="Arial" w:cs="Arial"/>
+                <w:lang w:val="pt-BR"/>
+              </w:rPr>
+            </w:pPr>
+            <w:r>
+              <w:rPr>
+                <w:rFonts w:ascii="Arial" w:hAnsi="Arial" w:cs="Arial"/>
+                <w:lang w:val="pt-BR"/>
+              </w:rPr>
+              <w:t>CPF</w:t>
+            </w:r>
+            <w:r>
+              <w:rPr>
+                <w:rFonts w:ascii="Arial" w:hAnsi="Arial" w:cs="Arial"/>
+                <w:lang w:val="pt-BR"/>
+              </w:rPr>
+              <w:t xml:space="preserve"> do cliente, obrigatório com até </w:t>
+            </w:r>
+            <w:r>
+              <w:rPr>
+                <w:rFonts w:ascii="Arial" w:hAnsi="Arial" w:cs="Arial"/>
+                <w:lang w:val="pt-BR"/>
+              </w:rPr>
+              <w:t>12</w:t>
+            </w:r>
+            <w:r>
+              <w:rPr>
+                <w:rFonts w:ascii="Arial" w:hAnsi="Arial" w:cs="Arial"/>
+                <w:lang w:val="pt-BR"/>
+              </w:rPr>
+              <w:t xml:space="preserve"> caracteres</w:t>
+            </w:r>
+            <w:r>
+              <w:rPr>
+                <w:rFonts w:ascii="Arial" w:hAnsi="Arial" w:cs="Arial"/>
+                <w:lang w:val="pt-BR"/>
+              </w:rPr>
+              <w:t>.</w:t>
+            </w:r>
+          </w:p>
+        </w:tc>
+      </w:tr>
+      <w:tr>
+        <w:trPr>
+          <w:trHeight w:val="385"/>
+        </w:trPr>
+        <w:tc>
+          <w:tcPr>
+            <w:tcW w:w="1809" w:type="dxa"/>
+          </w:tcPr>
+          <w:p>
+            <w:pPr>
+              <w:pStyle w:val="Corpodetexto"/>
+              <w:ind w:left="0"/>
+              <w:rPr>
+                <w:rFonts w:ascii="Arial" w:hAnsi="Arial" w:cs="Arial"/>
+                <w:lang w:val="pt-BR"/>
+              </w:rPr>
+            </w:pPr>
+            <w:r>
+              <w:rPr>
+                <w:rFonts w:ascii="Arial" w:hAnsi="Arial" w:cs="Arial"/>
+                <w:lang w:val="pt-BR"/>
+              </w:rPr>
+              <w:t>Gênero</w:t>
+            </w:r>
+          </w:p>
+        </w:tc>
+        <w:tc>
+          <w:tcPr>
+            <w:tcW w:w="2127" w:type="dxa"/>
+          </w:tcPr>
+          <w:p>
+            <w:pPr>
+              <w:pStyle w:val="Corpodetexto"/>
+              <w:ind w:left="0"/>
+              <w:rPr>
+                <w:rFonts w:ascii="Arial" w:hAnsi="Arial" w:cs="Arial"/>
+                <w:lang w:val="pt-BR"/>
+              </w:rPr>
+            </w:pPr>
+            <w:r>
+              <w:rPr>
+                <w:rFonts w:ascii="Arial" w:hAnsi="Arial" w:cs="Arial"/>
+                <w:lang w:val="pt-BR"/>
+              </w:rPr>
+              <w:t>Alfanumérico</w:t>
+            </w:r>
+          </w:p>
+        </w:tc>
+        <w:tc>
+          <w:tcPr>
+            <w:tcW w:w="6612" w:type="dxa"/>
+          </w:tcPr>
+          <w:p>
+            <w:pPr>
+              <w:pStyle w:val="Corpodetexto"/>
+              <w:ind w:left="0"/>
+              <w:rPr>
+                <w:rFonts w:ascii="Arial" w:hAnsi="Arial" w:cs="Arial"/>
+                <w:lang w:val="pt-BR"/>
+              </w:rPr>
+            </w:pPr>
+            <w:r>
+              <w:rPr>
+                <w:rFonts w:ascii="Arial" w:hAnsi="Arial" w:cs="Arial"/>
+                <w:lang w:val="pt-BR"/>
+              </w:rPr>
+              <w:t>Gê</w:t>
+            </w:r>
+            <w:r>
+              <w:rPr>
+                <w:rFonts w:ascii="Arial" w:hAnsi="Arial" w:cs="Arial"/>
+                <w:lang w:val="pt-BR"/>
+              </w:rPr>
+              <w:t>ner</w:t>
+            </w:r>
+            <w:r>
+              <w:rPr>
+                <w:rFonts w:ascii="Arial" w:hAnsi="Arial" w:cs="Arial"/>
+                <w:lang w:val="pt-BR"/>
+              </w:rPr>
+              <w:t>o do cliente, obrigatório.</w:t>
+            </w:r>
+          </w:p>
+        </w:tc>
+      </w:tr>
+      <w:tr>
+        <w:trPr>
+          <w:trHeight w:val="385"/>
+        </w:trPr>
+        <w:tc>
+          <w:tcPr>
+            <w:tcW w:w="1809" w:type="dxa"/>
+          </w:tcPr>
+          <w:p>
+            <w:pPr>
+              <w:pStyle w:val="Corpodetexto"/>
+              <w:ind w:left="0"/>
+              <w:rPr>
+                <w:rFonts w:ascii="Arial" w:hAnsi="Arial" w:cs="Arial"/>
+                <w:lang w:val="pt-BR"/>
+              </w:rPr>
+            </w:pPr>
+            <w:r>
+              <w:rPr>
+                <w:rFonts w:ascii="Arial" w:hAnsi="Arial" w:cs="Arial"/>
+                <w:lang w:val="pt-BR"/>
+              </w:rPr>
+              <w:t>Data de nascimento</w:t>
+            </w:r>
+          </w:p>
+        </w:tc>
+        <w:tc>
+          <w:tcPr>
+            <w:tcW w:w="2127" w:type="dxa"/>
+          </w:tcPr>
+          <w:p>
+            <w:pPr>
+              <w:pStyle w:val="Corpodetexto"/>
+              <w:ind w:left="0"/>
+              <w:rPr>
+                <w:rFonts w:ascii="Arial" w:hAnsi="Arial" w:cs="Arial"/>
+                <w:lang w:val="pt-BR"/>
+              </w:rPr>
+            </w:pPr>
+            <w:r>
+              <w:rPr>
+                <w:rFonts w:ascii="Arial" w:hAnsi="Arial" w:cs="Arial"/>
+                <w:lang w:val="pt-BR"/>
+              </w:rPr>
+              <w:t>Numérico</w:t>
+            </w:r>
+          </w:p>
+        </w:tc>
+        <w:tc>
+          <w:tcPr>
+            <w:tcW w:w="6612" w:type="dxa"/>
+          </w:tcPr>
+          <w:p>
+            <w:pPr>
+              <w:pStyle w:val="Corpodetexto"/>
+              <w:ind w:left="0"/>
+              <w:rPr>
+                <w:rFonts w:ascii="Arial" w:hAnsi="Arial" w:cs="Arial"/>
+                <w:lang w:val="pt-BR"/>
+              </w:rPr>
+            </w:pPr>
+            <w:r>
+              <w:rPr>
+                <w:rFonts w:ascii="Arial" w:hAnsi="Arial" w:cs="Arial"/>
+                <w:lang w:val="pt-BR"/>
+              </w:rPr>
+              <w:t>Data de nascimento do cliente, obrigatório.</w:t>
+            </w:r>
+          </w:p>
+        </w:tc>
+      </w:tr>
+      <w:tr>
+        <w:trPr>
+          <w:trHeight w:val="385"/>
+        </w:trPr>
+        <w:tc>
+          <w:tcPr>
+            <w:tcW w:w="1809" w:type="dxa"/>
+          </w:tcPr>
+          <w:p>
+            <w:pPr>
+              <w:pStyle w:val="Corpodetexto"/>
+              <w:ind w:left="0"/>
+              <w:rPr>
+                <w:rFonts w:ascii="Arial" w:hAnsi="Arial" w:cs="Arial"/>
+                <w:lang w:val="pt-BR"/>
+              </w:rPr>
+            </w:pPr>
+            <w:r>
+              <w:rPr>
+                <w:rFonts w:ascii="Arial" w:hAnsi="Arial" w:cs="Arial"/>
+                <w:lang w:val="pt-BR"/>
+              </w:rPr>
+              <w:t>Estado</w:t>
+            </w:r>
+          </w:p>
+        </w:tc>
+        <w:tc>
+          <w:tcPr>
+            <w:tcW w:w="2127" w:type="dxa"/>
+          </w:tcPr>
+          <w:p>
+            <w:pPr>
+              <w:pStyle w:val="Corpodetexto"/>
+              <w:ind w:left="0"/>
+              <w:rPr>
+                <w:rFonts w:ascii="Arial" w:hAnsi="Arial" w:cs="Arial"/>
+                <w:lang w:val="pt-BR"/>
+              </w:rPr>
+            </w:pPr>
+            <w:r>
+              <w:rPr>
+                <w:rFonts w:ascii="Arial" w:hAnsi="Arial" w:cs="Arial"/>
+                <w:lang w:val="pt-BR"/>
+              </w:rPr>
+              <w:t>Alfanumérico</w:t>
+            </w:r>
+          </w:p>
+        </w:tc>
+        <w:tc>
+          <w:tcPr>
+            <w:tcW w:w="6612" w:type="dxa"/>
+          </w:tcPr>
+          <w:p>
+            <w:pPr>
+              <w:pStyle w:val="Corpodetexto"/>
+              <w:ind w:left="0"/>
+              <w:rPr>
+                <w:rFonts w:ascii="Arial" w:hAnsi="Arial" w:cs="Arial"/>
+                <w:lang w:val="pt-BR"/>
+              </w:rPr>
+            </w:pPr>
+            <w:r>
+              <w:rPr>
+                <w:rFonts w:ascii="Arial" w:hAnsi="Arial" w:cs="Arial"/>
+                <w:lang w:val="pt-BR"/>
+              </w:rPr>
+              <w:t xml:space="preserve">Estado do cliente, obrigatório com até </w:t>
+            </w:r>
+            <w:r>
+              <w:rPr>
+                <w:rFonts w:ascii="Arial" w:hAnsi="Arial" w:cs="Arial"/>
+                <w:lang w:val="pt-BR"/>
+              </w:rPr>
+              <w:t>0</w:t>
+            </w:r>
+            <w:r>
+              <w:rPr>
+                <w:rFonts w:ascii="Arial" w:hAnsi="Arial" w:cs="Arial"/>
+                <w:lang w:val="pt-BR"/>
+              </w:rPr>
+              <w:t>2 caracteres.</w:t>
+            </w:r>
+          </w:p>
+        </w:tc>
+      </w:tr>
+      <w:tr>
+        <w:trPr>
+          <w:trHeight w:val="385"/>
+        </w:trPr>
+        <w:tc>
+          <w:tcPr>
+            <w:tcW w:w="1809" w:type="dxa"/>
+          </w:tcPr>
+          <w:p>
+            <w:pPr>
+              <w:pStyle w:val="Corpodetexto"/>
+              <w:ind w:left="0"/>
+              <w:rPr>
+                <w:rFonts w:ascii="Arial" w:hAnsi="Arial" w:cs="Arial"/>
+                <w:lang w:val="pt-BR"/>
+              </w:rPr>
+            </w:pPr>
+            <w:r>
+              <w:rPr>
+                <w:rFonts w:ascii="Arial" w:hAnsi="Arial" w:cs="Arial"/>
+                <w:lang w:val="pt-BR"/>
+              </w:rPr>
+              <w:t>CEP</w:t>
+            </w:r>
+          </w:p>
+        </w:tc>
+        <w:tc>
+          <w:tcPr>
+            <w:tcW w:w="2127" w:type="dxa"/>
+          </w:tcPr>
+          <w:p>
+            <w:pPr>
+              <w:pStyle w:val="Corpodetexto"/>
+              <w:ind w:left="0"/>
+              <w:rPr>
+                <w:rFonts w:ascii="Arial" w:hAnsi="Arial" w:cs="Arial"/>
+                <w:lang w:val="pt-BR"/>
+              </w:rPr>
+            </w:pPr>
+            <w:r>
+              <w:rPr>
+                <w:rFonts w:ascii="Arial" w:hAnsi="Arial" w:cs="Arial"/>
+                <w:lang w:val="pt-BR"/>
+              </w:rPr>
+              <w:t>Numérico</w:t>
+            </w:r>
+          </w:p>
+        </w:tc>
+        <w:tc>
+          <w:tcPr>
+            <w:tcW w:w="6612" w:type="dxa"/>
+          </w:tcPr>
+          <w:p>
+            <w:pPr>
+              <w:pStyle w:val="Corpodetexto"/>
+              <w:ind w:left="0"/>
+              <w:rPr>
+                <w:rFonts w:ascii="Arial" w:hAnsi="Arial" w:cs="Arial"/>
+                <w:lang w:val="pt-BR"/>
+              </w:rPr>
+            </w:pPr>
+            <w:r>
+              <w:rPr>
+                <w:rFonts w:ascii="Arial" w:hAnsi="Arial" w:cs="Arial"/>
+                <w:lang w:val="pt-BR"/>
+              </w:rPr>
+              <w:t>CEP do cliente, obrigatório com até 08 caracteres.</w:t>
+            </w:r>
+          </w:p>
+        </w:tc>
+      </w:tr>
+      <w:tr>
+        <w:trPr>
+          <w:trHeight w:val="385"/>
+        </w:trPr>
+        <w:tc>
+          <w:tcPr>
+            <w:tcW w:w="1809" w:type="dxa"/>
+          </w:tcPr>
+          <w:p>
+            <w:pPr>
+              <w:pStyle w:val="Corpodetexto"/>
+              <w:ind w:left="0"/>
+              <w:rPr>
+                <w:rFonts w:ascii="Arial" w:hAnsi="Arial" w:cs="Arial"/>
+                <w:lang w:val="pt-BR"/>
+              </w:rPr>
+            </w:pPr>
+            <w:r>
+              <w:rPr>
+                <w:rFonts w:ascii="Arial" w:hAnsi="Arial" w:cs="Arial"/>
+                <w:lang w:val="pt-BR"/>
+              </w:rPr>
+              <w:t>Numero</w:t>
+            </w:r>
+          </w:p>
+        </w:tc>
+        <w:tc>
+          <w:tcPr>
+            <w:tcW w:w="2127" w:type="dxa"/>
+          </w:tcPr>
+          <w:p>
+            <w:pPr>
+              <w:pStyle w:val="Corpodetexto"/>
+              <w:ind w:left="0"/>
+              <w:rPr>
+                <w:rFonts w:ascii="Arial" w:hAnsi="Arial" w:cs="Arial"/>
+                <w:lang w:val="pt-BR"/>
+              </w:rPr>
+            </w:pPr>
+            <w:r>
+              <w:rPr>
+                <w:rFonts w:ascii="Arial" w:hAnsi="Arial" w:cs="Arial"/>
+                <w:lang w:val="pt-BR"/>
+              </w:rPr>
+              <w:t>Alfanumé</w:t>
+            </w:r>
+            <w:r>
+              <w:rPr>
+                <w:rFonts w:ascii="Arial" w:hAnsi="Arial" w:cs="Arial"/>
+                <w:lang w:val="pt-BR"/>
+              </w:rPr>
+              <w:t>rico</w:t>
+            </w:r>
+          </w:p>
+        </w:tc>
+        <w:tc>
+          <w:tcPr>
+            <w:tcW w:w="6612" w:type="dxa"/>
+          </w:tcPr>
+          <w:p>
+            <w:pPr>
+              <w:pStyle w:val="Corpodetexto"/>
+              <w:ind w:left="0"/>
+              <w:rPr>
+                <w:rFonts w:ascii="Arial" w:hAnsi="Arial" w:cs="Arial"/>
+                <w:lang w:val="pt-BR"/>
+              </w:rPr>
+            </w:pPr>
+            <w:r>
+              <w:rPr>
+                <w:rFonts w:ascii="Arial" w:hAnsi="Arial" w:cs="Arial"/>
+                <w:lang w:val="pt-BR"/>
+              </w:rPr>
+              <w:t>Número do endereço do cliente, obrigatório com até 10 caracteres.</w:t>
+            </w:r>
+          </w:p>
+        </w:tc>
+      </w:tr>
+      <w:tr>
+        <w:trPr>
+          <w:trHeight w:val="385"/>
+        </w:trPr>
+        <w:tc>
+          <w:tcPr>
+            <w:tcW w:w="1809" w:type="dxa"/>
+          </w:tcPr>
+          <w:p>
+            <w:pPr>
+              <w:pStyle w:val="Corpodetexto"/>
+              <w:ind w:left="0"/>
+              <w:rPr>
+                <w:rFonts w:ascii="Arial" w:hAnsi="Arial" w:cs="Arial"/>
+                <w:lang w:val="pt-BR"/>
+              </w:rPr>
+            </w:pPr>
+            <w:r>
+              <w:rPr>
+                <w:rFonts w:ascii="Arial" w:hAnsi="Arial" w:cs="Arial"/>
+                <w:lang w:val="pt-BR"/>
+              </w:rPr>
+              <w:t>Endereço *</w:t>
+            </w:r>
+          </w:p>
+        </w:tc>
+        <w:tc>
+          <w:tcPr>
+            <w:tcW w:w="2127" w:type="dxa"/>
+          </w:tcPr>
+          <w:p>
+            <w:pPr>
+              <w:pStyle w:val="Corpodetexto"/>
+              <w:ind w:left="0"/>
+              <w:rPr>
+                <w:rFonts w:ascii="Arial" w:hAnsi="Arial" w:cs="Arial"/>
+                <w:lang w:val="pt-BR"/>
+              </w:rPr>
+            </w:pPr>
+            <w:r>
+              <w:rPr>
+                <w:rFonts w:ascii="Arial" w:hAnsi="Arial" w:cs="Arial"/>
+                <w:lang w:val="pt-BR"/>
+              </w:rPr>
+              <w:t>Alfanumérico</w:t>
+            </w:r>
+          </w:p>
+        </w:tc>
+        <w:tc>
+          <w:tcPr>
+            <w:tcW w:w="6612" w:type="dxa"/>
+          </w:tcPr>
+          <w:p>
+            <w:pPr>
+              <w:pStyle w:val="Corpodetexto"/>
+              <w:ind w:left="0"/>
+              <w:rPr>
+                <w:rFonts w:ascii="Arial" w:hAnsi="Arial" w:cs="Arial"/>
+                <w:lang w:val="pt-BR"/>
+              </w:rPr>
+            </w:pPr>
+            <w:r>
+              <w:rPr>
+                <w:rFonts w:ascii="Arial" w:hAnsi="Arial" w:cs="Arial"/>
+                <w:lang w:val="pt-BR"/>
+              </w:rPr>
+              <w:t>Endereço do cliente, opção obrigatório.</w:t>
+            </w:r>
+          </w:p>
+        </w:tc>
+      </w:tr>
+      <w:tr>
+        <w:trPr>
+          <w:trHeight w:val="385"/>
+        </w:trPr>
+        <w:tc>
+          <w:tcPr>
+            <w:tcW w:w="1809" w:type="dxa"/>
+          </w:tcPr>
+          <w:p>
+            <w:pPr>
+              <w:pStyle w:val="Corpodetexto"/>
+              <w:ind w:left="0"/>
+              <w:rPr>
+                <w:rFonts w:ascii="Arial" w:hAnsi="Arial" w:cs="Arial"/>
+                <w:lang w:val="pt-BR"/>
+              </w:rPr>
+            </w:pPr>
+            <w:r>
+              <w:rPr>
+                <w:rFonts w:ascii="Arial" w:hAnsi="Arial" w:cs="Arial"/>
+                <w:lang w:val="pt-BR"/>
+              </w:rPr>
+              <w:t>Endereço **</w:t>
+            </w:r>
+          </w:p>
+        </w:tc>
+        <w:tc>
+          <w:tcPr>
+            <w:tcW w:w="2127" w:type="dxa"/>
+          </w:tcPr>
+          <w:p>
+            <w:pPr>
+              <w:pStyle w:val="Corpodetexto"/>
+              <w:ind w:left="0"/>
+              <w:rPr>
+                <w:rFonts w:ascii="Arial" w:hAnsi="Arial" w:cs="Arial"/>
+                <w:lang w:val="pt-BR"/>
+              </w:rPr>
+            </w:pPr>
+            <w:r>
+              <w:rPr>
+                <w:rFonts w:ascii="Arial" w:hAnsi="Arial" w:cs="Arial"/>
+                <w:lang w:val="pt-BR"/>
+              </w:rPr>
+              <w:t>Alfanumérico</w:t>
+            </w:r>
+          </w:p>
+        </w:tc>
+        <w:tc>
+          <w:tcPr>
+            <w:tcW w:w="6612" w:type="dxa"/>
+          </w:tcPr>
+          <w:p>
+            <w:pPr>
+              <w:pStyle w:val="Corpodetexto"/>
+              <w:ind w:left="0"/>
+              <w:rPr>
+                <w:rFonts w:ascii="Arial" w:hAnsi="Arial" w:cs="Arial"/>
+                <w:lang w:val="pt-BR"/>
+              </w:rPr>
+            </w:pPr>
+            <w:r>
+              <w:rPr>
+                <w:rFonts w:ascii="Arial" w:hAnsi="Arial" w:cs="Arial"/>
+                <w:lang w:val="pt-BR"/>
+              </w:rPr>
+              <w:t xml:space="preserve">Endereço </w:t>
+            </w:r>
+            <w:r>
+              <w:rPr>
+                <w:rFonts w:ascii="Arial" w:hAnsi="Arial" w:cs="Arial"/>
+                <w:lang w:val="pt-BR"/>
+              </w:rPr>
+              <w:t>complemento</w:t>
+            </w:r>
+            <w:r>
+              <w:rPr>
+                <w:rFonts w:ascii="Arial" w:hAnsi="Arial" w:cs="Arial"/>
+                <w:lang w:val="pt-BR"/>
+              </w:rPr>
+              <w:t xml:space="preserve"> </w:t>
+            </w:r>
+            <w:r>
+              <w:rPr>
+                <w:rFonts w:ascii="Arial" w:hAnsi="Arial" w:cs="Arial"/>
+                <w:lang w:val="pt-BR"/>
+              </w:rPr>
+              <w:t>do cliente</w:t>
+            </w:r>
+            <w:r>
+              <w:rPr>
+                <w:rFonts w:ascii="Arial" w:hAnsi="Arial" w:cs="Arial"/>
+                <w:lang w:val="pt-BR"/>
+              </w:rPr>
+              <w:t>, obrigatório com até 60 caracteres.</w:t>
+            </w:r>
+          </w:p>
+        </w:tc>
+      </w:tr>
+      <w:tr>
+        <w:trPr>
+          <w:trHeight w:val="385"/>
+        </w:trPr>
+        <w:tc>
+          <w:tcPr>
+            <w:tcW w:w="1809" w:type="dxa"/>
+          </w:tcPr>
+          <w:p>
+            <w:pPr>
+              <w:pStyle w:val="Corpodetexto"/>
+              <w:ind w:left="0"/>
+              <w:rPr>
+                <w:rFonts w:ascii="Arial" w:hAnsi="Arial" w:cs="Arial"/>
+                <w:lang w:val="pt-BR"/>
+              </w:rPr>
+            </w:pPr>
+            <w:r>
+              <w:rPr>
+                <w:rFonts w:ascii="Arial" w:hAnsi="Arial" w:cs="Arial"/>
+                <w:lang w:val="pt-BR"/>
+              </w:rPr>
+              <w:lastRenderedPageBreak/>
+              <w:t>Bairro</w:t>
+            </w:r>
+          </w:p>
+        </w:tc>
+        <w:tc>
+          <w:tcPr>
+            <w:tcW w:w="2127" w:type="dxa"/>
+          </w:tcPr>
+          <w:p>
+            <w:pPr>
+              <w:pStyle w:val="Corpodetexto"/>
+              <w:ind w:left="0"/>
+              <w:rPr>
+                <w:rFonts w:ascii="Arial" w:hAnsi="Arial" w:cs="Arial"/>
+                <w:lang w:val="pt-BR"/>
+              </w:rPr>
+            </w:pPr>
+            <w:r>
+              <w:rPr>
+                <w:rFonts w:ascii="Arial" w:hAnsi="Arial" w:cs="Arial"/>
+                <w:lang w:val="pt-BR"/>
+              </w:rPr>
+              <w:t>Alfanumérico</w:t>
+            </w:r>
+          </w:p>
+        </w:tc>
+        <w:tc>
+          <w:tcPr>
+            <w:tcW w:w="6612" w:type="dxa"/>
+          </w:tcPr>
+          <w:p>
+            <w:pPr>
+              <w:pStyle w:val="Corpodetexto"/>
+              <w:ind w:left="0"/>
+              <w:rPr>
+                <w:rFonts w:ascii="Arial" w:hAnsi="Arial" w:cs="Arial"/>
+                <w:lang w:val="pt-BR"/>
+              </w:rPr>
+            </w:pPr>
+            <w:r>
+              <w:rPr>
+                <w:rFonts w:ascii="Arial" w:hAnsi="Arial" w:cs="Arial"/>
+                <w:lang w:val="pt-BR"/>
+              </w:rPr>
+              <w:t>Bairro do cli</w:t>
+            </w:r>
+            <w:r>
+              <w:rPr>
+                <w:rFonts w:ascii="Arial" w:hAnsi="Arial" w:cs="Arial"/>
+                <w:lang w:val="pt-BR"/>
+              </w:rPr>
+              <w:t>e</w:t>
+            </w:r>
+            <w:r>
+              <w:rPr>
+                <w:rFonts w:ascii="Arial" w:hAnsi="Arial" w:cs="Arial"/>
+                <w:lang w:val="pt-BR"/>
+              </w:rPr>
+              <w:t>n</w:t>
+            </w:r>
+            <w:r>
+              <w:rPr>
+                <w:rFonts w:ascii="Arial" w:hAnsi="Arial" w:cs="Arial"/>
+                <w:lang w:val="pt-BR"/>
+              </w:rPr>
+              <w:t>te</w:t>
+            </w:r>
+            <w:r>
+              <w:rPr>
+                <w:rFonts w:ascii="Arial" w:hAnsi="Arial" w:cs="Arial"/>
+                <w:lang w:val="pt-BR"/>
+              </w:rPr>
+              <w:t>, obrigatório com até 50 caracteres.</w:t>
+            </w:r>
+          </w:p>
+        </w:tc>
+      </w:tr>
+      <w:tr>
+        <w:trPr>
+          <w:trHeight w:val="385"/>
+        </w:trPr>
+        <w:tc>
+          <w:tcPr>
+            <w:tcW w:w="1809" w:type="dxa"/>
+          </w:tcPr>
+          <w:p>
+            <w:pPr>
+              <w:pStyle w:val="Corpodetexto"/>
+              <w:ind w:left="0"/>
+              <w:rPr>
+                <w:rFonts w:ascii="Arial" w:hAnsi="Arial" w:cs="Arial"/>
+                <w:lang w:val="pt-BR"/>
+              </w:rPr>
+            </w:pPr>
+            <w:r>
+              <w:rPr>
+                <w:rFonts w:ascii="Arial" w:hAnsi="Arial" w:cs="Arial"/>
+                <w:lang w:val="pt-BR"/>
+              </w:rPr>
+              <w:t>Cidade</w:t>
+            </w:r>
+          </w:p>
+        </w:tc>
+        <w:tc>
+          <w:tcPr>
+            <w:tcW w:w="2127" w:type="dxa"/>
+          </w:tcPr>
+          <w:p>
+            <w:pPr>
+              <w:pStyle w:val="Corpodetexto"/>
+              <w:ind w:left="0"/>
+              <w:rPr>
+                <w:rFonts w:ascii="Arial" w:hAnsi="Arial" w:cs="Arial"/>
+                <w:lang w:val="pt-BR"/>
+              </w:rPr>
+            </w:pPr>
+            <w:r>
+              <w:rPr>
+                <w:rFonts w:ascii="Arial" w:hAnsi="Arial" w:cs="Arial"/>
+                <w:lang w:val="pt-BR"/>
+              </w:rPr>
+              <w:t>Alfanumérico</w:t>
+            </w:r>
+          </w:p>
+        </w:tc>
+        <w:tc>
+          <w:tcPr>
+            <w:tcW w:w="6612" w:type="dxa"/>
+          </w:tcPr>
+          <w:p>
+            <w:pPr>
+              <w:pStyle w:val="Corpodetexto"/>
+              <w:ind w:left="0"/>
+              <w:rPr>
+                <w:rFonts w:ascii="Arial" w:hAnsi="Arial" w:cs="Arial"/>
+                <w:lang w:val="pt-BR"/>
+              </w:rPr>
+            </w:pPr>
+            <w:r>
+              <w:rPr>
+                <w:rFonts w:ascii="Arial" w:hAnsi="Arial" w:cs="Arial"/>
+                <w:lang w:val="pt-BR"/>
+              </w:rPr>
+              <w:t>Cidade do cliente, obrigatório com até 30 caracteres.</w:t>
+            </w:r>
+          </w:p>
+        </w:tc>
+      </w:tr>
+      <w:tr>
+        <w:trPr>
+          <w:trHeight w:val="385"/>
+        </w:trPr>
+        <w:tc>
+          <w:tcPr>
+            <w:tcW w:w="1809" w:type="dxa"/>
+          </w:tcPr>
+          <w:p>
+            <w:pPr>
+              <w:pStyle w:val="Corpodetexto"/>
+              <w:ind w:left="0"/>
+              <w:rPr>
+                <w:rFonts w:ascii="Arial" w:hAnsi="Arial" w:cs="Arial"/>
+                <w:lang w:val="pt-BR"/>
+              </w:rPr>
+            </w:pPr>
+            <w:r>
+              <w:rPr>
+                <w:rFonts w:ascii="Arial" w:hAnsi="Arial" w:cs="Arial"/>
+                <w:lang w:val="pt-BR"/>
+              </w:rPr>
+              <w:t xml:space="preserve">Telefone </w:t>
+            </w:r>
+            <w:r>
+              <w:rPr>
+                <w:rFonts w:ascii="Arial" w:hAnsi="Arial" w:cs="Arial"/>
+                <w:lang w:val="pt-BR"/>
+              </w:rPr>
+              <w:t>C</w:t>
+            </w:r>
+            <w:r>
+              <w:rPr>
+                <w:rFonts w:ascii="Arial" w:hAnsi="Arial" w:cs="Arial"/>
+                <w:lang w:val="pt-BR"/>
+              </w:rPr>
+              <w:t>elular</w:t>
+            </w:r>
+          </w:p>
+        </w:tc>
+        <w:tc>
+          <w:tcPr>
+            <w:tcW w:w="2127" w:type="dxa"/>
+          </w:tcPr>
+          <w:p>
+            <w:pPr>
+              <w:pStyle w:val="Corpodetexto"/>
+              <w:ind w:left="0"/>
+              <w:rPr>
+                <w:rFonts w:ascii="Arial" w:hAnsi="Arial" w:cs="Arial"/>
+                <w:lang w:val="pt-BR"/>
+              </w:rPr>
+            </w:pPr>
+            <w:r>
+              <w:rPr>
+                <w:rFonts w:ascii="Arial" w:hAnsi="Arial" w:cs="Arial"/>
+                <w:lang w:val="pt-BR"/>
+              </w:rPr>
+              <w:t>Numérico</w:t>
+            </w:r>
+          </w:p>
+        </w:tc>
+        <w:tc>
+          <w:tcPr>
+            <w:tcW w:w="6612" w:type="dxa"/>
+          </w:tcPr>
+          <w:p>
+            <w:pPr>
+              <w:pStyle w:val="Corpodetexto"/>
+              <w:ind w:left="0"/>
+              <w:rPr>
+                <w:rFonts w:ascii="Arial" w:hAnsi="Arial" w:cs="Arial"/>
+                <w:lang w:val="pt-BR"/>
+              </w:rPr>
+            </w:pPr>
+            <w:r>
+              <w:rPr>
+                <w:rFonts w:ascii="Arial" w:hAnsi="Arial" w:cs="Arial"/>
+                <w:lang w:val="pt-BR"/>
+              </w:rPr>
+              <w:t xml:space="preserve">Telefone </w:t>
+            </w:r>
+            <w:r>
+              <w:rPr>
+                <w:rFonts w:ascii="Arial" w:hAnsi="Arial" w:cs="Arial"/>
+                <w:lang w:val="pt-BR"/>
+              </w:rPr>
+              <w:t>C</w:t>
+            </w:r>
+            <w:r>
+              <w:rPr>
+                <w:rFonts w:ascii="Arial" w:hAnsi="Arial" w:cs="Arial"/>
+                <w:lang w:val="pt-BR"/>
+              </w:rPr>
+              <w:t>elular do cliente, obrigatório com até 12 caracteres.</w:t>
+            </w:r>
+          </w:p>
+        </w:tc>
+      </w:tr>
+      <w:tr>
+        <w:trPr>
+          <w:trHeight w:val="385"/>
+        </w:trPr>
+        <w:tc>
+          <w:tcPr>
+            <w:tcW w:w="1809" w:type="dxa"/>
+          </w:tcPr>
+          <w:p>
+            <w:pPr>
+              <w:pStyle w:val="Corpodetexto"/>
+              <w:ind w:left="0"/>
+              <w:rPr>
+                <w:rFonts w:ascii="Arial" w:hAnsi="Arial" w:cs="Arial"/>
+                <w:lang w:val="pt-BR"/>
+              </w:rPr>
+            </w:pPr>
+            <w:r>
+              <w:rPr>
+                <w:rFonts w:ascii="Arial" w:hAnsi="Arial" w:cs="Arial"/>
+                <w:lang w:val="pt-BR"/>
+              </w:rPr>
+              <w:t>E-mail</w:t>
+            </w:r>
+          </w:p>
+        </w:tc>
+        <w:tc>
+          <w:tcPr>
+            <w:tcW w:w="2127" w:type="dxa"/>
+          </w:tcPr>
+          <w:p>
+            <w:pPr>
+              <w:pStyle w:val="Corpodetexto"/>
+              <w:ind w:left="0"/>
+              <w:rPr>
+                <w:rFonts w:ascii="Arial" w:hAnsi="Arial" w:cs="Arial"/>
+                <w:lang w:val="pt-BR"/>
+              </w:rPr>
+            </w:pPr>
+            <w:r>
+              <w:rPr>
+                <w:rFonts w:ascii="Arial" w:hAnsi="Arial" w:cs="Arial"/>
+                <w:lang w:val="pt-BR"/>
+              </w:rPr>
+              <w:t>Alfanumérico</w:t>
+            </w:r>
+          </w:p>
+        </w:tc>
+        <w:tc>
+          <w:tcPr>
+            <w:tcW w:w="6612" w:type="dxa"/>
+          </w:tcPr>
+          <w:p>
+            <w:pPr>
+              <w:pStyle w:val="Corpodetexto"/>
+              <w:ind w:left="0"/>
+              <w:rPr>
+                <w:rFonts w:ascii="Arial" w:hAnsi="Arial" w:cs="Arial"/>
+                <w:lang w:val="pt-BR"/>
+              </w:rPr>
+            </w:pPr>
+            <w:r>
+              <w:rPr>
+                <w:rFonts w:ascii="Arial" w:hAnsi="Arial" w:cs="Arial"/>
+                <w:lang w:val="pt-BR"/>
+              </w:rPr>
+              <w:t>E-mail do cliente, 50 caracteres.</w:t>
+            </w:r>
+          </w:p>
+        </w:tc>
+      </w:tr>
+      <w:tr>
+        <w:trPr>
+          <w:trHeight w:val="385"/>
+        </w:trPr>
+        <w:tc>
+          <w:tcPr>
+            <w:tcW w:w="1809" w:type="dxa"/>
+          </w:tcPr>
+          <w:p>
+            <w:pPr>
+              <w:pStyle w:val="Corpodetexto"/>
+              <w:ind w:left="0"/>
+              <w:rPr>
+                <w:rFonts w:ascii="Arial" w:hAnsi="Arial" w:cs="Arial"/>
+                <w:lang w:val="pt-BR"/>
+              </w:rPr>
+            </w:pPr>
+            <w:r>
+              <w:rPr>
+                <w:rFonts w:ascii="Arial" w:hAnsi="Arial" w:cs="Arial"/>
+                <w:lang w:val="pt-BR"/>
+              </w:rPr>
+              <w:t>Senha</w:t>
+            </w:r>
+          </w:p>
+        </w:tc>
+        <w:tc>
+          <w:tcPr>
+            <w:tcW w:w="2127" w:type="dxa"/>
+          </w:tcPr>
+          <w:p>
+            <w:pPr>
+              <w:pStyle w:val="Corpodetexto"/>
+              <w:ind w:left="0"/>
+              <w:rPr>
+                <w:rFonts w:ascii="Arial" w:hAnsi="Arial" w:cs="Arial"/>
+                <w:lang w:val="pt-BR"/>
+              </w:rPr>
+            </w:pPr>
+            <w:r>
+              <w:rPr>
+                <w:rFonts w:ascii="Arial" w:hAnsi="Arial" w:cs="Arial"/>
+                <w:lang w:val="pt-BR"/>
+              </w:rPr>
+              <w:t>Alfanumérico</w:t>
+            </w:r>
+          </w:p>
+        </w:tc>
+        <w:tc>
+          <w:tcPr>
+            <w:tcW w:w="6612" w:type="dxa"/>
+          </w:tcPr>
+          <w:p>
+            <w:pPr>
+              <w:pStyle w:val="Corpodetexto"/>
+              <w:ind w:left="0"/>
+              <w:rPr>
+                <w:rFonts w:ascii="Arial" w:hAnsi="Arial" w:cs="Arial"/>
+                <w:lang w:val="pt-BR"/>
+              </w:rPr>
+            </w:pPr>
+            <w:r>
+              <w:rPr>
+                <w:rFonts w:ascii="Arial" w:hAnsi="Arial" w:cs="Arial"/>
+                <w:lang w:val="pt-BR"/>
+              </w:rPr>
+              <w:t>Senha do cliente, obrigatório com até 08 caracteres.</w:t>
+            </w:r>
+          </w:p>
+        </w:tc>
+      </w:tr>
+      <w:tr>
+        <w:trPr>
+          <w:trHeight w:val="385"/>
+        </w:trPr>
+        <w:tc>
+          <w:tcPr>
+            <w:tcW w:w="1809" w:type="dxa"/>
+          </w:tcPr>
+          <w:p>
+            <w:pPr>
+              <w:pStyle w:val="Corpodetexto"/>
+              <w:ind w:left="0"/>
+              <w:rPr>
+                <w:rFonts w:ascii="Arial" w:hAnsi="Arial" w:cs="Arial"/>
+                <w:lang w:val="pt-BR"/>
+              </w:rPr>
+            </w:pPr>
+            <w:r>
+              <w:rPr>
+                <w:rFonts w:ascii="Arial" w:hAnsi="Arial" w:cs="Arial"/>
+                <w:lang w:val="pt-BR"/>
+              </w:rPr>
+              <w:t>Confirmar senha</w:t>
+            </w:r>
+          </w:p>
+        </w:tc>
+        <w:tc>
+          <w:tcPr>
+            <w:tcW w:w="2127" w:type="dxa"/>
+          </w:tcPr>
+          <w:p>
+            <w:pPr>
+              <w:pStyle w:val="Corpodetexto"/>
+              <w:ind w:left="0"/>
+              <w:rPr>
+                <w:rFonts w:ascii="Arial" w:hAnsi="Arial" w:cs="Arial"/>
+                <w:lang w:val="pt-BR"/>
+              </w:rPr>
+            </w:pPr>
+            <w:r>
+              <w:rPr>
+                <w:rFonts w:ascii="Arial" w:hAnsi="Arial" w:cs="Arial"/>
+                <w:lang w:val="pt-BR"/>
+              </w:rPr>
+              <w:t>Alfanumérico</w:t>
+            </w:r>
+          </w:p>
+        </w:tc>
+        <w:tc>
+          <w:tcPr>
+            <w:tcW w:w="6612" w:type="dxa"/>
+          </w:tcPr>
+          <w:p>
+            <w:pPr>
+              <w:pStyle w:val="Corpodetexto"/>
+              <w:ind w:left="0"/>
+              <w:rPr>
+                <w:rFonts w:ascii="Arial" w:hAnsi="Arial" w:cs="Arial"/>
+                <w:lang w:val="pt-BR"/>
+              </w:rPr>
+            </w:pPr>
+            <w:r>
+              <w:rPr>
+                <w:rFonts w:ascii="Arial" w:hAnsi="Arial" w:cs="Arial"/>
+                <w:lang w:val="pt-BR"/>
+              </w:rPr>
+              <w:t>Confirmar senha, obrigatório com até 08 caracteres.</w:t>
+            </w:r>
+          </w:p>
+        </w:tc>
+      </w:tr>
+    </w:tbl>
+    <w:p>
+      <w:pPr>
+        <w:pStyle w:val="Corpodetexto"/>
+        <w:ind w:left="0"/>
+        <w:rPr>
+          <w:rFonts w:ascii="Arial" w:hAnsi="Arial" w:cs="Arial"/>
+          <w:lang w:val="pt-BR"/>
+        </w:rPr>
+      </w:pPr>
+    </w:p>
+    <w:p>
+      <w:pPr>
+        <w:pStyle w:val="Corpodetexto"/>
+        <w:ind w:left="0"/>
+        <w:rPr>
+          <w:rFonts w:ascii="Arial" w:hAnsi="Arial" w:cs="Arial"/>
+          <w:lang w:val="pt-BR"/>
+        </w:rPr>
+      </w:pPr>
+    </w:p>
+    <w:p>
+      <w:pPr>
+        <w:pStyle w:val="Corpodetexto"/>
+        <w:ind w:left="0"/>
+        <w:rPr>
+          <w:rFonts w:ascii="Arial" w:hAnsi="Arial" w:cs="Arial"/>
+          <w:lang w:val="pt-BR"/>
+        </w:rPr>
+      </w:pPr>
+    </w:p>
+    <w:p>
+      <w:pPr>
+        <w:pStyle w:val="Ttulo3"/>
+      </w:pPr>
+      <w:r>
+        <w:t>Comandos</w:t>
+      </w:r>
+    </w:p>
+    <w:tbl>
+      <w:tblPr>
+        <w:tblStyle w:val="Tabelacomgrade"/>
+        <w:tblW w:w="0" w:type="auto"/>
+        <w:tblLook w:val="04A0" w:firstRow="1" w:lastRow="0" w:firstColumn="1" w:lastColumn="0" w:noHBand="0" w:noVBand="1"/>
+      </w:tblPr>
+      <w:tblGrid>
+        <w:gridCol w:w="2528"/>
+        <w:gridCol w:w="7503"/>
+      </w:tblGrid>
+      <w:tr>
+        <w:tc>
+          <w:tcPr>
+            <w:tcW w:w="2528" w:type="dxa"/>
+          </w:tcPr>
+          <w:p>
+            <w:pPr>
+              <w:pStyle w:val="Corpodetexto"/>
+              <w:ind w:left="0"/>
+              <w:jc w:val="center"/>
+              <w:rPr>
+                <w:rFonts w:ascii="Arial" w:hAnsi="Arial" w:cs="Arial"/>
+                <w:i/>
+                <w:lang w:val="pt-BR"/>
+              </w:rPr>
+            </w:pPr>
+            <w:r>
+              <w:rPr>
+                <w:rFonts w:ascii="Arial" w:hAnsi="Arial" w:cs="Arial"/>
+                <w:i/>
+                <w:lang w:val="pt-BR"/>
+              </w:rPr>
+              <w:t>Nome</w:t>
+            </w:r>
+          </w:p>
+        </w:tc>
+        <w:tc>
+          <w:tcPr>
+            <w:tcW w:w="7503" w:type="dxa"/>
+          </w:tcPr>
+          <w:p>
+            <w:pPr>
+              <w:pStyle w:val="Corpodetexto"/>
+              <w:ind w:left="0"/>
+              <w:jc w:val="center"/>
+              <w:rPr>
+                <w:rFonts w:ascii="Arial" w:hAnsi="Arial" w:cs="Arial"/>
+                <w:i/>
+                <w:lang w:val="pt-BR"/>
+              </w:rPr>
+            </w:pPr>
+            <w:r>
+              <w:rPr>
+                <w:rFonts w:ascii="Arial" w:hAnsi="Arial" w:cs="Arial"/>
+                <w:i/>
+                <w:lang w:val="pt-BR"/>
+              </w:rPr>
+              <w:t>Ação</w:t>
+            </w:r>
+          </w:p>
+        </w:tc>
+      </w:tr>
+      <w:tr>
+        <w:tc>
+          <w:tcPr>
+            <w:tcW w:w="2528" w:type="dxa"/>
+          </w:tcPr>
+          <w:p>
+            <w:pPr>
+              <w:pStyle w:val="Corpodetexto"/>
+              <w:ind w:left="0"/>
+              <w:rPr>
+                <w:rFonts w:ascii="Arial" w:hAnsi="Arial" w:cs="Arial"/>
+                <w:lang w:val="pt-BR"/>
+              </w:rPr>
+            </w:pPr>
+            <w:r>
+              <w:rPr>
+                <w:rFonts w:ascii="Arial" w:hAnsi="Arial" w:cs="Arial"/>
+                <w:lang w:val="pt-BR"/>
+              </w:rPr>
+              <w:t>Cadastrar</w:t>
+            </w:r>
+          </w:p>
+        </w:tc>
+        <w:tc>
+          <w:tcPr>
+            <w:tcW w:w="7503" w:type="dxa"/>
+          </w:tcPr>
+          <w:p>
+            <w:pPr>
+              <w:pStyle w:val="Corpodetexto"/>
+              <w:ind w:left="0"/>
+              <w:rPr>
+                <w:rFonts w:ascii="Arial" w:hAnsi="Arial" w:cs="Arial"/>
+                <w:lang w:val="pt-BR"/>
+              </w:rPr>
+            </w:pPr>
+            <w:r>
+              <w:rPr>
+                <w:rFonts w:ascii="Arial" w:hAnsi="Arial" w:cs="Arial"/>
+                <w:lang w:val="pt-BR"/>
+              </w:rPr>
+              <w:t>Cadastrar o c</w:t>
+            </w:r>
+            <w:r>
+              <w:rPr>
+                <w:rFonts w:ascii="Arial" w:hAnsi="Arial" w:cs="Arial"/>
+                <w:lang w:val="pt-BR"/>
+              </w:rPr>
+              <w:t>l</w:t>
+            </w:r>
+            <w:r>
+              <w:rPr>
+                <w:rFonts w:ascii="Arial" w:hAnsi="Arial" w:cs="Arial"/>
+                <w:lang w:val="pt-BR"/>
+              </w:rPr>
+              <w:t>iente</w:t>
+            </w:r>
+            <w:r>
+              <w:rPr>
+                <w:rFonts w:ascii="Arial" w:hAnsi="Arial" w:cs="Arial"/>
+                <w:lang w:val="pt-BR"/>
+              </w:rPr>
+              <w:t xml:space="preserve"> no site</w:t>
+            </w:r>
+            <w:r>
+              <w:rPr>
+                <w:rFonts w:ascii="Arial" w:hAnsi="Arial" w:cs="Arial"/>
+                <w:lang w:val="pt-BR"/>
+              </w:rPr>
+              <w:t xml:space="preserve"> e exibe a Interface I02.</w:t>
+            </w:r>
+          </w:p>
+        </w:tc>
+      </w:tr>
+    </w:tbl>
+    <w:p>
+      <w:pPr>
+        <w:rPr>
+          <w:lang w:val="pt-BR"/>
+        </w:rPr>
+      </w:pPr>
+    </w:p>
+    <w:p>
+      <w:pPr>
+        <w:rPr>
+          <w:lang w:val="pt-BR"/>
+        </w:rPr>
+      </w:pPr>
+    </w:p>
+    <w:p>
+      <w:pPr>
         <w:pStyle w:val="Ttulo1"/>
         <w:ind w:left="357" w:hanging="357"/>
         <w:rPr>
@@ -1703,7 +3518,7 @@
         </w:rPr>
         <w:t>Regras de Negócio Específicas</w:t>
       </w:r>
-      <w:bookmarkEnd w:id="16"/>
+      <w:bookmarkEnd w:id="17"/>
     </w:p>
     <w:p>
       <w:pPr>
@@ -1714,13 +3529,22 @@
         </w:rPr>
       </w:pPr>
       <w:bookmarkStart w:id="18" w:name="_RN01_–_Geração"/>
-      <w:bookmarkStart w:id="19" w:name="_GoBack"/>
       <w:bookmarkEnd w:id="18"/>
-      <w:bookmarkEnd w:id="19"/>
+      <w:r>
+        <w:rPr>
+          <w:rFonts w:ascii="Arial" w:hAnsi="Arial" w:cs="Arial"/>
+          <w:lang w:val="pt-BR"/>
+        </w:rPr>
+        <w:t>Não se aplicam.</w:t>
+      </w:r>
     </w:p>
     <w:sectPr>
-      <w:headerReference w:type="default" r:id="rId11"/>
-      <w:footerReference w:type="default" r:id="rId12"/>
+      <w:headerReference w:type="even" r:id="rId12"/>
+      <w:headerReference w:type="default" r:id="rId13"/>
+      <w:footerReference w:type="even" r:id="rId14"/>
+      <w:footerReference w:type="default" r:id="rId15"/>
+      <w:headerReference w:type="first" r:id="rId16"/>
+      <w:footerReference w:type="first" r:id="rId17"/>
       <w:endnotePr>
         <w:numFmt w:val="decimal"/>
       </w:endnotePr>
@@ -1752,6 +3576,16 @@
 </file>
 
 <file path=word/footer1.xml><?xml version="1.0" encoding="utf-8"?>
+<w:ftr xmlns:wpc="http://schemas.microsoft.com/office/word/2010/wordprocessingCanvas" xmlns:mc="http://schemas.openxmlformats.org/markup-compatibility/2006" xmlns:o="urn:schemas-microsoft-com:office:office" xmlns:r="http://schemas.openxmlformats.org/officeDocument/2006/relationships" xmlns:m="http://schemas.openxmlformats.org/officeDocument/2006/math" xmlns:v="urn:schemas-microsoft-com:vml" xmlns:wp14="http://schemas.microsoft.com/office/word/2010/wordprocessingDrawing" xmlns:wp="http://schemas.openxmlformats.org/drawingml/2006/wordprocessingDrawing" xmlns:w10="urn:schemas-microsoft-com:office:word" xmlns:w="http://schemas.openxmlformats.org/wordprocessingml/2006/main" xmlns:w14="http://schemas.microsoft.com/office/word/2010/wordml" xmlns:wpg="http://schemas.microsoft.com/office/word/2010/wordprocessingGroup" xmlns:wpi="http://schemas.microsoft.com/office/word/2010/wordprocessingInk" xmlns:wne="http://schemas.microsoft.com/office/word/2006/wordml" xmlns:wps="http://schemas.microsoft.com/office/word/2010/wordprocessingShape" mc:Ignorable="w14 wp14">
+  <w:p>
+    <w:pPr>
+      <w:pStyle w:val="Rodap"/>
+    </w:pPr>
+  </w:p>
+</w:ftr>
+</file>
+
+<file path=word/footer2.xml><?xml version="1.0" encoding="utf-8"?>
 <w:ftr xmlns:wpc="http://schemas.microsoft.com/office/word/2010/wordprocessingCanvas" xmlns:mc="http://schemas.openxmlformats.org/markup-compatibility/2006" xmlns:o="urn:schemas-microsoft-com:office:office" xmlns:r="http://schemas.openxmlformats.org/officeDocument/2006/relationships" xmlns:m="http://schemas.openxmlformats.org/officeDocument/2006/math" xmlns:v="urn:schemas-microsoft-com:vml" xmlns:wp14="http://schemas.microsoft.com/office/word/2010/wordprocessingDrawing" xmlns:wp="http://schemas.openxmlformats.org/drawingml/2006/wordprocessingDrawing" xmlns:w10="urn:schemas-microsoft-com:office:word" xmlns:w="http://schemas.openxmlformats.org/wordprocessingml/2006/main" xmlns:w14="http://schemas.microsoft.com/office/word/2010/wordml" xmlns:wpg="http://schemas.microsoft.com/office/word/2010/wordprocessingGroup" xmlns:wpi="http://schemas.microsoft.com/office/word/2010/wordprocessingInk" xmlns:wne="http://schemas.microsoft.com/office/word/2006/wordml" xmlns:wps="http://schemas.microsoft.com/office/word/2010/wordprocessingShape" mc:Ignorable="w14 wp14">
   <w:tbl>
     <w:tblPr>
@@ -1913,7 +3747,7 @@
               <w:noProof/>
               <w:lang w:val="pt-BR"/>
             </w:rPr>
-            <w:t>2</w:t>
+            <w:t>1</w:t>
           </w:r>
           <w:r>
             <w:rPr>
@@ -1934,6 +3768,16 @@
 </w:ftr>
 </file>
 
+<file path=word/footer3.xml><?xml version="1.0" encoding="utf-8"?>
+<w:ftr xmlns:wpc="http://schemas.microsoft.com/office/word/2010/wordprocessingCanvas" xmlns:mc="http://schemas.openxmlformats.org/markup-compatibility/2006" xmlns:o="urn:schemas-microsoft-com:office:office" xmlns:r="http://schemas.openxmlformats.org/officeDocument/2006/relationships" xmlns:m="http://schemas.openxmlformats.org/officeDocument/2006/math" xmlns:v="urn:schemas-microsoft-com:vml" xmlns:wp14="http://schemas.microsoft.com/office/word/2010/wordprocessingDrawing" xmlns:wp="http://schemas.openxmlformats.org/drawingml/2006/wordprocessingDrawing" xmlns:w10="urn:schemas-microsoft-com:office:word" xmlns:w="http://schemas.openxmlformats.org/wordprocessingml/2006/main" xmlns:w14="http://schemas.microsoft.com/office/word/2010/wordml" xmlns:wpg="http://schemas.microsoft.com/office/word/2010/wordprocessingGroup" xmlns:wpi="http://schemas.microsoft.com/office/word/2010/wordprocessingInk" xmlns:wne="http://schemas.microsoft.com/office/word/2006/wordml" xmlns:wps="http://schemas.microsoft.com/office/word/2010/wordprocessingShape" mc:Ignorable="w14 wp14">
+  <w:p>
+    <w:pPr>
+      <w:pStyle w:val="Rodap"/>
+    </w:pPr>
+  </w:p>
+</w:ftr>
+</file>
+
 <file path=word/footnotes.xml><?xml version="1.0" encoding="utf-8"?>
 <w:footnotes xmlns:wpc="http://schemas.microsoft.com/office/word/2010/wordprocessingCanvas" xmlns:mc="http://schemas.openxmlformats.org/markup-compatibility/2006" xmlns:o="urn:schemas-microsoft-com:office:office" xmlns:r="http://schemas.openxmlformats.org/officeDocument/2006/relationships" xmlns:m="http://schemas.openxmlformats.org/officeDocument/2006/math" xmlns:v="urn:schemas-microsoft-com:vml" xmlns:wp14="http://schemas.microsoft.com/office/word/2010/wordprocessingDrawing" xmlns:wp="http://schemas.openxmlformats.org/drawingml/2006/wordprocessingDrawing" xmlns:w10="urn:schemas-microsoft-com:office:word" xmlns:w="http://schemas.openxmlformats.org/wordprocessingml/2006/main" xmlns:w14="http://schemas.microsoft.com/office/word/2010/wordml" xmlns:wpg="http://schemas.microsoft.com/office/word/2010/wordprocessingGroup" xmlns:wpi="http://schemas.microsoft.com/office/word/2010/wordprocessingInk" xmlns:wne="http://schemas.microsoft.com/office/word/2006/wordml" xmlns:wps="http://schemas.microsoft.com/office/word/2010/wordprocessingShape" mc:Ignorable="w14 wp14">
   <w:footnote w:type="separator" w:id="-1">
@@ -1954,6 +3798,16 @@
 </file>
 
 <file path=word/header1.xml><?xml version="1.0" encoding="utf-8"?>
+<w:hdr xmlns:wpc="http://schemas.microsoft.com/office/word/2010/wordprocessingCanvas" xmlns:mc="http://schemas.openxmlformats.org/markup-compatibility/2006" xmlns:o="urn:schemas-microsoft-com:office:office" xmlns:r="http://schemas.openxmlformats.org/officeDocument/2006/relationships" xmlns:m="http://schemas.openxmlformats.org/officeDocument/2006/math" xmlns:v="urn:schemas-microsoft-com:vml" xmlns:wp14="http://schemas.microsoft.com/office/word/2010/wordprocessingDrawing" xmlns:wp="http://schemas.openxmlformats.org/drawingml/2006/wordprocessingDrawing" xmlns:w10="urn:schemas-microsoft-com:office:word" xmlns:w="http://schemas.openxmlformats.org/wordprocessingml/2006/main" xmlns:w14="http://schemas.microsoft.com/office/word/2010/wordml" xmlns:wpg="http://schemas.microsoft.com/office/word/2010/wordprocessingGroup" xmlns:wpi="http://schemas.microsoft.com/office/word/2010/wordprocessingInk" xmlns:wne="http://schemas.microsoft.com/office/word/2006/wordml" xmlns:wps="http://schemas.microsoft.com/office/word/2010/wordprocessingShape" mc:Ignorable="w14 wp14">
+  <w:p>
+    <w:pPr>
+      <w:pStyle w:val="Cabealho"/>
+    </w:pPr>
+  </w:p>
+</w:hdr>
+</file>
+
+<file path=word/header2.xml><?xml version="1.0" encoding="utf-8"?>
 <w:hdr xmlns:wpc="http://schemas.microsoft.com/office/word/2010/wordprocessingCanvas" xmlns:mc="http://schemas.openxmlformats.org/markup-compatibility/2006" xmlns:o="urn:schemas-microsoft-com:office:office" xmlns:r="http://schemas.openxmlformats.org/officeDocument/2006/relationships" xmlns:m="http://schemas.openxmlformats.org/officeDocument/2006/math" xmlns:v="urn:schemas-microsoft-com:vml" xmlns:wp14="http://schemas.microsoft.com/office/word/2010/wordprocessingDrawing" xmlns:wp="http://schemas.openxmlformats.org/drawingml/2006/wordprocessingDrawing" xmlns:w10="urn:schemas-microsoft-com:office:word" xmlns:w="http://schemas.openxmlformats.org/wordprocessingml/2006/main" xmlns:w14="http://schemas.microsoft.com/office/word/2010/wordml" xmlns:wpg="http://schemas.microsoft.com/office/word/2010/wordprocessingGroup" xmlns:wpi="http://schemas.microsoft.com/office/word/2010/wordprocessingInk" xmlns:wne="http://schemas.microsoft.com/office/word/2006/wordml" xmlns:wps="http://schemas.microsoft.com/office/word/2010/wordprocessingShape" mc:Ignorable="w14 wp14">
   <w:tbl>
     <w:tblPr>
@@ -2120,13 +3974,21 @@
             <w:t xml:space="preserve"> </w:t>
           </w:r>
           <w:r>
-            <w:t>20</w:t>
+            <w:t>0</w:t>
+          </w:r>
+          <w:r>
+            <w:t>4</w:t>
           </w:r>
           <w:r>
             <w:t>/</w:t>
           </w:r>
           <w:r>
-            <w:t>10</w:t>
+            <w:t>1</w:t>
+          </w:r>
+          <w:bookmarkStart w:id="19" w:name="_GoBack"/>
+          <w:bookmarkEnd w:id="19"/>
+          <w:r>
+            <w:t>1</w:t>
           </w:r>
           <w:r>
             <w:t>/201</w:t>
@@ -2138,6 +4000,16 @@
       </w:tc>
     </w:tr>
   </w:tbl>
+  <w:p>
+    <w:pPr>
+      <w:pStyle w:val="Cabealho"/>
+    </w:pPr>
+  </w:p>
+</w:hdr>
+</file>
+
+<file path=word/header3.xml><?xml version="1.0" encoding="utf-8"?>
+<w:hdr xmlns:wpc="http://schemas.microsoft.com/office/word/2010/wordprocessingCanvas" xmlns:mc="http://schemas.openxmlformats.org/markup-compatibility/2006" xmlns:o="urn:schemas-microsoft-com:office:office" xmlns:r="http://schemas.openxmlformats.org/officeDocument/2006/relationships" xmlns:m="http://schemas.openxmlformats.org/officeDocument/2006/math" xmlns:v="urn:schemas-microsoft-com:vml" xmlns:wp14="http://schemas.microsoft.com/office/word/2010/wordprocessingDrawing" xmlns:wp="http://schemas.openxmlformats.org/drawingml/2006/wordprocessingDrawing" xmlns:w10="urn:schemas-microsoft-com:office:word" xmlns:w="http://schemas.openxmlformats.org/wordprocessingml/2006/main" xmlns:w14="http://schemas.microsoft.com/office/word/2010/wordml" xmlns:wpg="http://schemas.microsoft.com/office/word/2010/wordprocessingGroup" xmlns:wpi="http://schemas.microsoft.com/office/word/2010/wordprocessingInk" xmlns:wne="http://schemas.microsoft.com/office/word/2006/wordml" xmlns:wps="http://schemas.microsoft.com/office/word/2010/wordprocessingShape" mc:Ignorable="w14 wp14">
   <w:p>
     <w:pPr>
       <w:pStyle w:val="Cabealho"/>
@@ -2743,6 +4615,36 @@
     <w:abstractNumId w:val="0"/>
   </w:num>
   <w:num w:numId="25">
+    <w:abstractNumId w:val="0"/>
+    <w:lvlOverride w:ilvl="0">
+      <w:startOverride w:val="1"/>
+    </w:lvlOverride>
+    <w:lvlOverride w:ilvl="1">
+      <w:startOverride w:val="1"/>
+    </w:lvlOverride>
+    <w:lvlOverride w:ilvl="2">
+      <w:startOverride w:val="1"/>
+    </w:lvlOverride>
+    <w:lvlOverride w:ilvl="3">
+      <w:startOverride w:val="1"/>
+    </w:lvlOverride>
+    <w:lvlOverride w:ilvl="4">
+      <w:startOverride w:val="1"/>
+    </w:lvlOverride>
+    <w:lvlOverride w:ilvl="5">
+      <w:startOverride w:val="1"/>
+    </w:lvlOverride>
+    <w:lvlOverride w:ilvl="6">
+      <w:startOverride w:val="1"/>
+    </w:lvlOverride>
+    <w:lvlOverride w:ilvl="7">
+      <w:startOverride w:val="1"/>
+    </w:lvlOverride>
+    <w:lvlOverride w:ilvl="8">
+      <w:startOverride w:val="1"/>
+    </w:lvlOverride>
+  </w:num>
+  <w:num w:numId="26">
     <w:abstractNumId w:val="0"/>
     <w:lvlOverride w:ilvl="0">
       <w:startOverride w:val="1"/>
@@ -4898,7 +6800,7 @@
 </file>
 
 <file path=customXml/itemProps1.xml><?xml version="1.0" encoding="utf-8"?>
-<ds:datastoreItem xmlns:ds="http://schemas.openxmlformats.org/officeDocument/2006/customXml" ds:itemID="{2FD10133-A8A6-4EE0-9288-91B5FCF8B7FE}">
+<ds:datastoreItem xmlns:ds="http://schemas.openxmlformats.org/officeDocument/2006/customXml" ds:itemID="{6F58CF99-31F6-42B0-9521-85354AB374BE}">
   <ds:schemaRefs>
     <ds:schemaRef ds:uri="http://schemas.openxmlformats.org/officeDocument/2006/bibliography"/>
   </ds:schemaRefs>

</xml_diff>

<commit_message>
Ajsute no prototipo e nas imagens no documento
</commit_message>
<xml_diff>
--- a/Especificações de Casos de Uso/UC2 - Cadastrar Cliente.docx
+++ b/Especificações de Casos de Uso/UC2 - Cadastrar Cliente.docx
@@ -365,14 +365,42 @@
           <w:rFonts w:ascii="Arial" w:hAnsi="Arial" w:cs="Arial"/>
           <w:lang w:val="pt-BR"/>
         </w:rPr>
-        <w:t xml:space="preserve"> registrado com a</w:t>
+        <w:t xml:space="preserve"> registrado </w:t>
       </w:r>
       <w:r>
         <w:rPr>
           <w:rFonts w:ascii="Arial" w:hAnsi="Arial" w:cs="Arial"/>
           <w:lang w:val="pt-BR"/>
         </w:rPr>
-        <w:t>cesso as funcionalidades do site</w:t>
+        <w:t>tem</w:t>
+      </w:r>
+      <w:r>
+        <w:rPr>
+          <w:rFonts w:ascii="Arial" w:hAnsi="Arial" w:cs="Arial"/>
+          <w:lang w:val="pt-BR"/>
+        </w:rPr>
+        <w:t xml:space="preserve"> a</w:t>
+      </w:r>
+      <w:r>
+        <w:rPr>
+          <w:rFonts w:ascii="Arial" w:hAnsi="Arial" w:cs="Arial"/>
+          <w:lang w:val="pt-BR"/>
+        </w:rPr>
+        <w:t xml:space="preserve">cesso </w:t>
+      </w:r>
+      <w:r>
+        <w:rPr>
+          <w:rFonts w:ascii="Arial" w:hAnsi="Arial" w:cs="Arial"/>
+          <w:lang w:val="pt-BR"/>
+        </w:rPr>
+        <w:t>às</w:t>
+      </w:r>
+      <w:r>
+        <w:rPr>
+          <w:rFonts w:ascii="Arial" w:hAnsi="Arial" w:cs="Arial"/>
+          <w:lang w:val="pt-BR"/>
+        </w:rPr>
+        <w:t xml:space="preserve"> funcionalidades do site</w:t>
       </w:r>
       <w:r>
         <w:rPr>
@@ -606,7 +634,25 @@
         <w:ind w:left="993" w:hanging="596"/>
       </w:pPr>
       <w:r>
-        <w:t>Cliente preencher os campos solicitados e seleciona opção de Cadastro</w:t>
+        <w:t xml:space="preserve">Cliente </w:t>
+      </w:r>
+      <w:r>
+        <w:t>informar</w:t>
+      </w:r>
+      <w:r>
+        <w:t xml:space="preserve"> os </w:t>
+      </w:r>
+      <w:r>
+        <w:t>dados</w:t>
+      </w:r>
+      <w:r>
+        <w:t xml:space="preserve"> solicitados e seleciona </w:t>
+      </w:r>
+      <w:r>
+        <w:t xml:space="preserve">a </w:t>
+      </w:r>
+      <w:r>
+        <w:t>opção de Cadastro</w:t>
       </w:r>
       <w:r>
         <w:t>.</w:t>
@@ -642,13 +688,7 @@
         <w:t>2</w:t>
       </w:r>
       <w:r>
-        <w:t xml:space="preserve"> </w:t>
-      </w:r>
-      <w:r>
-        <w:t xml:space="preserve">a </w:t>
-      </w:r>
-      <w:r>
-        <w:t>onde</w:t>
+        <w:t xml:space="preserve"> a onde</w:t>
       </w:r>
       <w:r>
         <w:t xml:space="preserve"> o cliente tem que realizar a </w:t>
@@ -738,6 +778,12 @@
         <w:rPr>
           <w:rFonts w:ascii="Arial" w:hAnsi="Arial" w:cs="Arial"/>
         </w:rPr>
+        <w:t xml:space="preserve"> </w:t>
+      </w:r>
+      <w:r>
+        <w:rPr>
+          <w:rFonts w:ascii="Arial" w:hAnsi="Arial" w:cs="Arial"/>
+        </w:rPr>
         <w:t>Interface I01 – Tela Inicial do Sistema</w:t>
       </w:r>
     </w:p>
@@ -764,9 +810,9 @@
         </w:rPr>
         <w:drawing>
           <wp:inline distT="0" distB="0" distL="0" distR="0">
-            <wp:extent cx="5876925" cy="2244720"/>
-            <wp:effectExtent l="0" t="0" r="0" b="3810"/>
-            <wp:docPr id="1" name="Imagem 1" descr="C:\Users\Marcos-Paulo\git\site-ellen-conceito\Imagens\interface_01.png"/>
+            <wp:extent cx="6343650" cy="2085975"/>
+            <wp:effectExtent l="0" t="0" r="0" b="9525"/>
+            <wp:docPr id="3" name="Imagem 3" descr="C:\Users\Marcos-Paulo\git\site-ellen-conceito\Imagens\I01.png"/>
             <wp:cNvGraphicFramePr>
               <a:graphicFrameLocks xmlns:a="http://schemas.openxmlformats.org/drawingml/2006/main" noChangeAspect="1"/>
             </wp:cNvGraphicFramePr>
@@ -774,7 +820,7 @@
               <a:graphicData uri="http://schemas.openxmlformats.org/drawingml/2006/picture">
                 <pic:pic xmlns:pic="http://schemas.openxmlformats.org/drawingml/2006/picture">
                   <pic:nvPicPr>
-                    <pic:cNvPr id="0" name="Picture 1" descr="C:\Users\Marcos-Paulo\git\site-ellen-conceito\Imagens\interface_01.png"/>
+                    <pic:cNvPr id="0" name="Picture 1" descr="C:\Users\Marcos-Paulo\git\site-ellen-conceito\Imagens\I01.png"/>
                     <pic:cNvPicPr>
                       <a:picLocks noChangeAspect="1" noChangeArrowheads="1"/>
                     </pic:cNvPicPr>
@@ -795,7 +841,7 @@
                   <pic:spPr bwMode="auto">
                     <a:xfrm>
                       <a:off x="0" y="0"/>
-                      <a:ext cx="5884807" cy="2247731"/>
+                      <a:ext cx="6343650" cy="2085975"/>
                     </a:xfrm>
                     <a:prstGeom prst="rect">
                       <a:avLst/>
@@ -811,6 +857,8 @@
           </wp:inline>
         </w:drawing>
       </w:r>
+      <w:bookmarkStart w:id="18" w:name="_GoBack"/>
+      <w:bookmarkEnd w:id="18"/>
     </w:p>
     <w:p>
       <w:pPr>
@@ -2803,14 +2851,7 @@
                 <w:rFonts w:ascii="Arial" w:hAnsi="Arial" w:cs="Arial"/>
                 <w:lang w:val="pt-BR"/>
               </w:rPr>
-              <w:t>complemento</w:t>
-            </w:r>
-            <w:r>
-              <w:rPr>
-                <w:rFonts w:ascii="Arial" w:hAnsi="Arial" w:cs="Arial"/>
-                <w:lang w:val="pt-BR"/>
-              </w:rPr>
-              <w:t xml:space="preserve"> </w:t>
+              <w:t xml:space="preserve">complemento </w:t>
             </w:r>
             <w:r>
               <w:rPr>
@@ -3528,8 +3569,8 @@
           <w:lang w:val="pt-BR"/>
         </w:rPr>
       </w:pPr>
-      <w:bookmarkStart w:id="18" w:name="_RN01_–_Geração"/>
-      <w:bookmarkEnd w:id="18"/>
+      <w:bookmarkStart w:id="19" w:name="_RN01_–_Geração"/>
+      <w:bookmarkEnd w:id="19"/>
       <w:r>
         <w:rPr>
           <w:rFonts w:ascii="Arial" w:hAnsi="Arial" w:cs="Arial"/>
@@ -3747,7 +3788,7 @@
               <w:noProof/>
               <w:lang w:val="pt-BR"/>
             </w:rPr>
-            <w:t>1</w:t>
+            <w:t>2</w:t>
           </w:r>
           <w:r>
             <w:rPr>
@@ -3983,12 +4024,7 @@
             <w:t>/</w:t>
           </w:r>
           <w:r>
-            <w:t>1</w:t>
-          </w:r>
-          <w:bookmarkStart w:id="19" w:name="_GoBack"/>
-          <w:bookmarkEnd w:id="19"/>
-          <w:r>
-            <w:t>1</w:t>
+            <w:t>11</w:t>
           </w:r>
           <w:r>
             <w:t>/201</w:t>
@@ -6800,7 +6836,7 @@
 </file>
 
 <file path=customXml/itemProps1.xml><?xml version="1.0" encoding="utf-8"?>
-<ds:datastoreItem xmlns:ds="http://schemas.openxmlformats.org/officeDocument/2006/customXml" ds:itemID="{6F58CF99-31F6-42B0-9521-85354AB374BE}">
+<ds:datastoreItem xmlns:ds="http://schemas.openxmlformats.org/officeDocument/2006/customXml" ds:itemID="{94E65107-0E38-4D42-B6BF-FD59638A20F9}">
   <ds:schemaRefs>
     <ds:schemaRef ds:uri="http://schemas.openxmlformats.org/officeDocument/2006/bibliography"/>
   </ds:schemaRefs>

</xml_diff>

<commit_message>
inclusão da especificação UC3 - Efetuar Login
</commit_message>
<xml_diff>
--- a/Especificações de Casos de Uso/UC2 - Cadastrar Cliente.docx
+++ b/Especificações de Casos de Uso/UC2 - Cadastrar Cliente.docx
@@ -857,8 +857,195 @@
           </wp:inline>
         </w:drawing>
       </w:r>
-      <w:bookmarkStart w:id="18" w:name="_GoBack"/>
-      <w:bookmarkEnd w:id="18"/>
+    </w:p>
+    <w:p>
+      <w:pPr>
+        <w:pStyle w:val="Ttulo3"/>
+      </w:pPr>
+      <w:r>
+        <w:t xml:space="preserve">Campos </w:t>
+      </w:r>
+    </w:p>
+    <w:tbl>
+      <w:tblPr>
+        <w:tblStyle w:val="Tabelacomgrade"/>
+        <w:tblW w:w="10548" w:type="dxa"/>
+        <w:tblLook w:val="04A0" w:firstRow="1" w:lastRow="0" w:firstColumn="1" w:lastColumn="0" w:noHBand="0" w:noVBand="1"/>
+      </w:tblPr>
+      <w:tblGrid>
+        <w:gridCol w:w="1809"/>
+        <w:gridCol w:w="2127"/>
+        <w:gridCol w:w="6612"/>
+      </w:tblGrid>
+      <w:tr>
+        <w:trPr>
+          <w:trHeight w:val="575"/>
+        </w:trPr>
+        <w:tc>
+          <w:tcPr>
+            <w:tcW w:w="1809" w:type="dxa"/>
+          </w:tcPr>
+          <w:p>
+            <w:pPr>
+              <w:pStyle w:val="Corpodetexto"/>
+              <w:ind w:left="0"/>
+              <w:jc w:val="center"/>
+              <w:rPr>
+                <w:rFonts w:ascii="Arial" w:hAnsi="Arial" w:cs="Arial"/>
+                <w:i/>
+                <w:lang w:val="pt-BR"/>
+              </w:rPr>
+            </w:pPr>
+            <w:r>
+              <w:rPr>
+                <w:rFonts w:ascii="Arial" w:hAnsi="Arial" w:cs="Arial"/>
+                <w:i/>
+                <w:lang w:val="pt-BR"/>
+              </w:rPr>
+              <w:t>Nome</w:t>
+            </w:r>
+          </w:p>
+        </w:tc>
+        <w:tc>
+          <w:tcPr>
+            <w:tcW w:w="2127" w:type="dxa"/>
+          </w:tcPr>
+          <w:p>
+            <w:pPr>
+              <w:pStyle w:val="Corpodetexto"/>
+              <w:ind w:left="0"/>
+              <w:jc w:val="center"/>
+              <w:rPr>
+                <w:rFonts w:ascii="Arial" w:hAnsi="Arial" w:cs="Arial"/>
+                <w:i/>
+                <w:lang w:val="pt-BR"/>
+              </w:rPr>
+            </w:pPr>
+            <w:r>
+              <w:rPr>
+                <w:rFonts w:ascii="Arial" w:hAnsi="Arial" w:cs="Arial"/>
+                <w:i/>
+                <w:lang w:val="pt-BR"/>
+              </w:rPr>
+              <w:t>Tipo</w:t>
+            </w:r>
+          </w:p>
+        </w:tc>
+        <w:tc>
+          <w:tcPr>
+            <w:tcW w:w="6612" w:type="dxa"/>
+          </w:tcPr>
+          <w:p>
+            <w:pPr>
+              <w:pStyle w:val="Corpodetexto"/>
+              <w:ind w:left="0"/>
+              <w:jc w:val="center"/>
+              <w:rPr>
+                <w:rFonts w:ascii="Arial" w:hAnsi="Arial" w:cs="Arial"/>
+                <w:i/>
+                <w:lang w:val="pt-BR"/>
+              </w:rPr>
+            </w:pPr>
+            <w:r>
+              <w:rPr>
+                <w:rFonts w:ascii="Arial" w:hAnsi="Arial" w:cs="Arial"/>
+                <w:i/>
+                <w:lang w:val="pt-BR"/>
+              </w:rPr>
+              <w:t>Descrições e o</w:t>
+            </w:r>
+            <w:r>
+              <w:rPr>
+                <w:rFonts w:ascii="Arial" w:hAnsi="Arial" w:cs="Arial"/>
+                <w:i/>
+                <w:lang w:val="pt-BR"/>
+              </w:rPr>
+              <w:t>bservações</w:t>
+            </w:r>
+          </w:p>
+        </w:tc>
+      </w:tr>
+      <w:tr>
+        <w:trPr>
+          <w:trHeight w:val="331"/>
+        </w:trPr>
+        <w:tc>
+          <w:tcPr>
+            <w:tcW w:w="1809" w:type="dxa"/>
+          </w:tcPr>
+          <w:p>
+            <w:pPr>
+              <w:pStyle w:val="Corpodetexto"/>
+              <w:ind w:left="0"/>
+              <w:rPr>
+                <w:rFonts w:ascii="Arial" w:hAnsi="Arial" w:cs="Arial"/>
+                <w:lang w:val="pt-BR"/>
+              </w:rPr>
+            </w:pPr>
+            <w:r>
+              <w:rPr>
+                <w:rFonts w:ascii="Arial" w:hAnsi="Arial" w:cs="Arial"/>
+                <w:lang w:val="pt-BR"/>
+              </w:rPr>
+              <w:t>Pesquisa</w:t>
+            </w:r>
+          </w:p>
+        </w:tc>
+        <w:tc>
+          <w:tcPr>
+            <w:tcW w:w="2127" w:type="dxa"/>
+          </w:tcPr>
+          <w:p>
+            <w:pPr>
+              <w:pStyle w:val="Corpodetexto"/>
+              <w:ind w:left="0"/>
+              <w:rPr>
+                <w:rFonts w:ascii="Arial" w:hAnsi="Arial" w:cs="Arial"/>
+                <w:lang w:val="pt-BR"/>
+              </w:rPr>
+            </w:pPr>
+            <w:r>
+              <w:rPr>
+                <w:rFonts w:ascii="Arial" w:hAnsi="Arial" w:cs="Arial"/>
+                <w:lang w:val="pt-BR"/>
+              </w:rPr>
+              <w:t>Alfanumérico</w:t>
+            </w:r>
+          </w:p>
+        </w:tc>
+        <w:tc>
+          <w:tcPr>
+            <w:tcW w:w="6612" w:type="dxa"/>
+          </w:tcPr>
+          <w:p>
+            <w:pPr>
+              <w:pStyle w:val="Corpodetexto"/>
+              <w:ind w:left="0"/>
+              <w:rPr>
+                <w:rFonts w:ascii="Arial" w:hAnsi="Arial" w:cs="Arial"/>
+                <w:lang w:val="pt-BR"/>
+              </w:rPr>
+            </w:pPr>
+            <w:r>
+              <w:rPr>
+                <w:rFonts w:ascii="Arial" w:hAnsi="Arial" w:cs="Arial"/>
+                <w:lang w:val="pt-BR"/>
+              </w:rPr>
+              <w:t>Buscar produtos por nome no site com até 100 caracteres.</w:t>
+            </w:r>
+            <w:bookmarkStart w:id="18" w:name="_GoBack"/>
+            <w:bookmarkEnd w:id="18"/>
+          </w:p>
+        </w:tc>
+      </w:tr>
+    </w:tbl>
+    <w:p>
+      <w:pPr>
+        <w:ind w:left="357"/>
+        <w:rPr>
+          <w:lang w:val="pt-BR"/>
+        </w:rPr>
+      </w:pPr>
     </w:p>
     <w:p>
       <w:pPr>
@@ -1497,6 +1684,7 @@
                 <w:rFonts w:ascii="Arial" w:hAnsi="Arial" w:cs="Arial"/>
                 <w:lang w:val="pt-BR"/>
               </w:rPr>
+              <w:lastRenderedPageBreak/>
               <w:t>Senha</w:t>
             </w:r>
           </w:p>
@@ -1631,7 +1819,6 @@
         <w:pStyle w:val="Ttulo3"/>
       </w:pPr>
       <w:r>
-        <w:lastRenderedPageBreak/>
         <w:t>Comandos</w:t>
       </w:r>
     </w:p>
@@ -2580,6 +2767,7 @@
                 <w:rFonts w:ascii="Arial" w:hAnsi="Arial" w:cs="Arial"/>
                 <w:lang w:val="pt-BR"/>
               </w:rPr>
+              <w:lastRenderedPageBreak/>
               <w:t>CEP</w:t>
             </w:r>
           </w:p>
@@ -2892,7 +3080,6 @@
                 <w:rFonts w:ascii="Arial" w:hAnsi="Arial" w:cs="Arial"/>
                 <w:lang w:val="pt-BR"/>
               </w:rPr>
-              <w:lastRenderedPageBreak/>
               <w:t>Bairro</w:t>
             </w:r>
           </w:p>
@@ -3576,7 +3763,14 @@
           <w:rFonts w:ascii="Arial" w:hAnsi="Arial" w:cs="Arial"/>
           <w:lang w:val="pt-BR"/>
         </w:rPr>
-        <w:t>Não se aplicam.</w:t>
+        <w:t>Não se aplica</w:t>
+      </w:r>
+      <w:r>
+        <w:rPr>
+          <w:rFonts w:ascii="Arial" w:hAnsi="Arial" w:cs="Arial"/>
+          <w:lang w:val="pt-BR"/>
+        </w:rPr>
+        <w:t>.</w:t>
       </w:r>
     </w:p>
     <w:sectPr>
@@ -6836,7 +7030,7 @@
 </file>
 
 <file path=customXml/itemProps1.xml><?xml version="1.0" encoding="utf-8"?>
-<ds:datastoreItem xmlns:ds="http://schemas.openxmlformats.org/officeDocument/2006/customXml" ds:itemID="{94E65107-0E38-4D42-B6BF-FD59638A20F9}">
+<ds:datastoreItem xmlns:ds="http://schemas.openxmlformats.org/officeDocument/2006/customXml" ds:itemID="{3778B68A-BB63-4AA8-AEEA-F95C8AE2BBB8}">
   <ds:schemaRefs>
     <ds:schemaRef ds:uri="http://schemas.openxmlformats.org/officeDocument/2006/bibliography"/>
   </ds:schemaRefs>

</xml_diff>

<commit_message>
3ª versão do diagramas, especificação e visão geral
</commit_message>
<xml_diff>
--- a/Especificações de Casos de Uso/UC2 - Cadastrar Cliente.docx
+++ b/Especificações de Casos de Uso/UC2 - Cadastrar Cliente.docx
@@ -95,7 +95,6 @@
       <w:bookmarkStart w:id="2" w:name="_Toc350264729"/>
       <w:bookmarkStart w:id="3" w:name="_Toc425054504"/>
       <w:bookmarkStart w:id="4" w:name="_Toc423410238"/>
-      <w:proofErr w:type="gramStart"/>
       <w:r>
         <w:rPr>
           <w:rFonts w:cs="Arial"/>
@@ -103,7 +102,6 @@
         <w:t>Visão Geral e Objetivos</w:t>
       </w:r>
       <w:bookmarkEnd w:id="2"/>
-      <w:proofErr w:type="gramEnd"/>
       <w:r>
         <w:rPr>
           <w:rFonts w:cs="Arial"/>
@@ -161,7 +159,7 @@
           <w:szCs w:val="22"/>
           <w:lang w:val="pt-BR" w:eastAsia="pt-BR"/>
         </w:rPr>
-        <w:t>ermitir o registro do cliente para tem acesso as funcionalidade</w:t>
+        <w:t>ermiti</w:t>
       </w:r>
       <w:r>
         <w:rPr>
@@ -172,7 +170,7 @@
           <w:szCs w:val="22"/>
           <w:lang w:val="pt-BR" w:eastAsia="pt-BR"/>
         </w:rPr>
-        <w:t>s</w:t>
+        <w:t>r o registro do cliente para ter</w:t>
       </w:r>
       <w:r>
         <w:rPr>
@@ -183,6 +181,50 @@
           <w:szCs w:val="22"/>
           <w:lang w:val="pt-BR" w:eastAsia="pt-BR"/>
         </w:rPr>
+        <w:t xml:space="preserve"> acesso</w:t>
+      </w:r>
+      <w:r>
+        <w:rPr>
+          <w:rFonts w:ascii="Calibri" w:hAnsi="Calibri" w:cs="Calibri"/>
+          <w:snapToGrid/>
+          <w:color w:val="000000"/>
+          <w:sz w:val="22"/>
+          <w:szCs w:val="22"/>
+          <w:lang w:val="pt-BR" w:eastAsia="pt-BR"/>
+        </w:rPr>
+        <w:t xml:space="preserve"> à</w:t>
+      </w:r>
+      <w:r>
+        <w:rPr>
+          <w:rFonts w:ascii="Calibri" w:hAnsi="Calibri" w:cs="Calibri"/>
+          <w:snapToGrid/>
+          <w:color w:val="000000"/>
+          <w:sz w:val="22"/>
+          <w:szCs w:val="22"/>
+          <w:lang w:val="pt-BR" w:eastAsia="pt-BR"/>
+        </w:rPr>
+        <w:t>s funcionalidade</w:t>
+      </w:r>
+      <w:r>
+        <w:rPr>
+          <w:rFonts w:ascii="Calibri" w:hAnsi="Calibri" w:cs="Calibri"/>
+          <w:snapToGrid/>
+          <w:color w:val="000000"/>
+          <w:sz w:val="22"/>
+          <w:szCs w:val="22"/>
+          <w:lang w:val="pt-BR" w:eastAsia="pt-BR"/>
+        </w:rPr>
+        <w:t>s</w:t>
+      </w:r>
+      <w:r>
+        <w:rPr>
+          <w:rFonts w:ascii="Calibri" w:hAnsi="Calibri" w:cs="Calibri"/>
+          <w:snapToGrid/>
+          <w:color w:val="000000"/>
+          <w:sz w:val="22"/>
+          <w:szCs w:val="22"/>
+          <w:lang w:val="pt-BR" w:eastAsia="pt-BR"/>
+        </w:rPr>
         <w:t xml:space="preserve"> do site tais como realizar compras e pedidos.</w:t>
       </w:r>
     </w:p>
@@ -539,15 +581,7 @@
         <w:t xml:space="preserve"> </w:t>
       </w:r>
       <w:r>
-        <w:t xml:space="preserve">contendo os formulários de </w:t>
-      </w:r>
-      <w:proofErr w:type="spellStart"/>
-      <w:r>
-        <w:t>login</w:t>
-      </w:r>
-      <w:proofErr w:type="spellEnd"/>
-      <w:r>
-        <w:t xml:space="preserve"> e de cadastro</w:t>
+        <w:t>contendo os formulários de login e de cadastro</w:t>
       </w:r>
       <w:r>
         <w:t>.</w:t>
@@ -691,15 +725,7 @@
         <w:t xml:space="preserve"> a onde</w:t>
       </w:r>
       <w:r>
-        <w:t xml:space="preserve"> o cliente tem que realizar a </w:t>
-      </w:r>
-      <w:proofErr w:type="spellStart"/>
-      <w:r>
-        <w:t>login</w:t>
-      </w:r>
-      <w:proofErr w:type="spellEnd"/>
-      <w:r>
-        <w:t>, assim aciona o</w:t>
+        <w:t xml:space="preserve"> o cliente tem que realizar a login, assim aciona o</w:t>
       </w:r>
       <w:r>
         <w:t xml:space="preserve"> </w:t>
@@ -708,13 +734,8 @@
         <w:t>UC03</w:t>
       </w:r>
       <w:r>
-        <w:t xml:space="preserve"> – Efetuar </w:t>
-      </w:r>
-      <w:proofErr w:type="spellStart"/>
-      <w:r>
-        <w:t>Login</w:t>
-      </w:r>
-      <w:proofErr w:type="spellEnd"/>
+        <w:t xml:space="preserve"> – Efetuar Login</w:t>
+      </w:r>
       <w:r>
         <w:t xml:space="preserve"> para confirmação de sua autenticação no site</w:t>
       </w:r>
@@ -1033,8 +1054,6 @@
               </w:rPr>
               <w:t>Buscar produtos por nome no site com até 100 caracteres.</w:t>
             </w:r>
-            <w:bookmarkStart w:id="18" w:name="_GoBack"/>
-            <w:bookmarkEnd w:id="18"/>
           </w:p>
         </w:tc>
       </w:tr>
@@ -1179,33 +1198,8 @@
                 <w:rFonts w:ascii="Arial" w:hAnsi="Arial" w:cs="Arial"/>
                 <w:lang w:val="pt-BR"/>
               </w:rPr>
-              <w:t xml:space="preserve"> de </w:t>
-            </w:r>
-            <w:proofErr w:type="spellStart"/>
-            <w:r>
-              <w:rPr>
-                <w:rFonts w:ascii="Arial" w:hAnsi="Arial" w:cs="Arial"/>
-                <w:lang w:val="pt-BR"/>
-              </w:rPr>
-              <w:t>login</w:t>
-            </w:r>
-            <w:proofErr w:type="spellEnd"/>
-            <w:r>
-              <w:rPr>
-                <w:rFonts w:ascii="Arial" w:hAnsi="Arial" w:cs="Arial"/>
-                <w:lang w:val="pt-BR"/>
-              </w:rPr>
-              <w:t xml:space="preserve"> ou de cadastro, conforme interface </w:t>
-            </w:r>
-            <w:proofErr w:type="gramStart"/>
-            <w:r>
-              <w:rPr>
-                <w:rFonts w:ascii="Arial" w:hAnsi="Arial" w:cs="Arial"/>
-                <w:lang w:val="pt-BR"/>
-              </w:rPr>
-              <w:t>I02</w:t>
-            </w:r>
-            <w:proofErr w:type="gramEnd"/>
+              <w:t xml:space="preserve"> de login ou de cadastro, conforme interface I02</w:t>
+            </w:r>
           </w:p>
         </w:tc>
       </w:tr>
@@ -1243,19 +1237,11 @@
         </w:rPr>
         <w:t xml:space="preserve">Interface I02 – </w:t>
       </w:r>
-      <w:proofErr w:type="spellStart"/>
       <w:r>
         <w:rPr>
           <w:rFonts w:ascii="Arial" w:hAnsi="Arial" w:cs="Arial"/>
         </w:rPr>
-        <w:t>Login</w:t>
-      </w:r>
-      <w:proofErr w:type="spellEnd"/>
-      <w:r>
-        <w:rPr>
-          <w:rFonts w:ascii="Arial" w:hAnsi="Arial" w:cs="Arial"/>
-        </w:rPr>
-        <w:t xml:space="preserve"> e Cadastro</w:t>
+        <w:t>Login e Cadastro</w:t>
       </w:r>
     </w:p>
     <w:p>
@@ -2839,7 +2825,16 @@
                 <w:rFonts w:ascii="Arial" w:hAnsi="Arial" w:cs="Arial"/>
                 <w:lang w:val="pt-BR"/>
               </w:rPr>
-              <w:t>Numero</w:t>
+              <w:t>Nú</w:t>
+            </w:r>
+            <w:bookmarkStart w:id="18" w:name="_GoBack"/>
+            <w:bookmarkEnd w:id="18"/>
+            <w:r>
+              <w:rPr>
+                <w:rFonts w:ascii="Arial" w:hAnsi="Arial" w:cs="Arial"/>
+                <w:lang w:val="pt-BR"/>
+              </w:rPr>
+              <w:t>mero</w:t>
             </w:r>
           </w:p>
         </w:tc>
@@ -3982,7 +3977,7 @@
               <w:noProof/>
               <w:lang w:val="pt-BR"/>
             </w:rPr>
-            <w:t>2</w:t>
+            <w:t>4</w:t>
           </w:r>
           <w:r>
             <w:rPr>
@@ -7030,7 +7025,7 @@
 </file>
 
 <file path=customXml/itemProps1.xml><?xml version="1.0" encoding="utf-8"?>
-<ds:datastoreItem xmlns:ds="http://schemas.openxmlformats.org/officeDocument/2006/customXml" ds:itemID="{3778B68A-BB63-4AA8-AEEA-F95C8AE2BBB8}">
+<ds:datastoreItem xmlns:ds="http://schemas.openxmlformats.org/officeDocument/2006/customXml" ds:itemID="{701FFE16-8B5C-4713-BCA2-AA9BD6BB6551}">
   <ds:schemaRefs>
     <ds:schemaRef ds:uri="http://schemas.openxmlformats.org/officeDocument/2006/bibliography"/>
   </ds:schemaRefs>

</xml_diff>

<commit_message>
atualização para versão 2
</commit_message>
<xml_diff>
--- a/Especificações de Casos de Uso/UC2 - Cadastrar Cliente.docx
+++ b/Especificações de Casos de Uso/UC2 - Cadastrar Cliente.docx
@@ -310,42 +310,7 @@
           <w:rFonts w:ascii="Arial" w:hAnsi="Arial" w:cs="Arial"/>
           <w:lang w:val="pt-BR"/>
         </w:rPr>
-        <w:t>Cliente</w:t>
-      </w:r>
-      <w:r>
-        <w:rPr>
-          <w:rFonts w:ascii="Arial" w:hAnsi="Arial" w:cs="Arial"/>
-          <w:lang w:val="pt-BR"/>
-        </w:rPr>
-        <w:t xml:space="preserve"> </w:t>
-      </w:r>
-      <w:r>
-        <w:rPr>
-          <w:rFonts w:ascii="Arial" w:hAnsi="Arial" w:cs="Arial"/>
-          <w:lang w:val="pt-BR"/>
-        </w:rPr>
-        <w:t xml:space="preserve">não registrado solicitar </w:t>
-      </w:r>
-      <w:r>
-        <w:rPr>
-          <w:rFonts w:ascii="Arial" w:hAnsi="Arial" w:cs="Arial"/>
-          <w:lang w:val="pt-BR"/>
-        </w:rPr>
-        <w:t xml:space="preserve">um </w:t>
-      </w:r>
-      <w:r>
-        <w:rPr>
-          <w:rFonts w:ascii="Arial" w:hAnsi="Arial" w:cs="Arial"/>
-          <w:lang w:val="pt-BR"/>
-        </w:rPr>
-        <w:t>registro</w:t>
-      </w:r>
-      <w:r>
-        <w:rPr>
-          <w:rFonts w:ascii="Arial" w:hAnsi="Arial" w:cs="Arial"/>
-          <w:lang w:val="pt-BR"/>
-        </w:rPr>
-        <w:t xml:space="preserve"> no site</w:t>
+        <w:t>Nenhuma</w:t>
       </w:r>
       <w:r>
         <w:rPr>
@@ -600,10 +565,13 @@
         <w:ind w:left="993" w:hanging="596"/>
       </w:pPr>
       <w:r>
-        <w:t xml:space="preserve">Cliente preencher </w:t>
+        <w:t xml:space="preserve">Cliente preenche </w:t>
       </w:r>
       <w:r>
         <w:t>o formulário de cadastro</w:t>
+      </w:r>
+      <w:r>
+        <w:t xml:space="preserve"> na opção Quero me Cadastrar</w:t>
       </w:r>
       <w:r>
         <w:t>, conforme Interface I02.</w:t>
@@ -671,7 +639,7 @@
         <w:t xml:space="preserve">Cliente </w:t>
       </w:r>
       <w:r>
-        <w:t>informar</w:t>
+        <w:t>informa</w:t>
       </w:r>
       <w:r>
         <w:t xml:space="preserve"> os </w:t>
@@ -686,7 +654,7 @@
         <w:t xml:space="preserve">a </w:t>
       </w:r>
       <w:r>
-        <w:t>opção de Cadastro</w:t>
+        <w:t>opção de Cadastrar</w:t>
       </w:r>
       <w:r>
         <w:t>.</w:t>
@@ -1200,6 +1168,73 @@
               </w:rPr>
               <w:t xml:space="preserve"> de login ou de cadastro, conforme interface I02</w:t>
             </w:r>
+            <w:r>
+              <w:rPr>
+                <w:rFonts w:ascii="Arial" w:hAnsi="Arial" w:cs="Arial"/>
+                <w:lang w:val="pt-BR"/>
+              </w:rPr>
+              <w:t>.</w:t>
+            </w:r>
+          </w:p>
+        </w:tc>
+      </w:tr>
+      <w:tr>
+        <w:tc>
+          <w:tcPr>
+            <w:tcW w:w="2528" w:type="dxa"/>
+          </w:tcPr>
+          <w:p>
+            <w:pPr>
+              <w:pStyle w:val="Corpodetexto"/>
+              <w:ind w:left="0"/>
+              <w:rPr>
+                <w:rFonts w:ascii="Arial" w:hAnsi="Arial" w:cs="Arial"/>
+                <w:lang w:val="pt-BR"/>
+              </w:rPr>
+            </w:pPr>
+            <w:r>
+              <w:rPr>
+                <w:rFonts w:ascii="Arial" w:hAnsi="Arial" w:cs="Arial"/>
+                <w:lang w:val="pt-BR"/>
+              </w:rPr>
+              <w:t>Home</w:t>
+            </w:r>
+          </w:p>
+        </w:tc>
+        <w:tc>
+          <w:tcPr>
+            <w:tcW w:w="7503" w:type="dxa"/>
+          </w:tcPr>
+          <w:p>
+            <w:pPr>
+              <w:pStyle w:val="Corpodetexto"/>
+              <w:ind w:left="0"/>
+              <w:rPr>
+                <w:rFonts w:ascii="Arial" w:hAnsi="Arial" w:cs="Arial"/>
+                <w:lang w:val="pt-BR"/>
+              </w:rPr>
+            </w:pPr>
+            <w:r>
+              <w:rPr>
+                <w:rFonts w:ascii="Arial" w:hAnsi="Arial" w:cs="Arial"/>
+                <w:lang w:val="pt-BR"/>
+              </w:rPr>
+              <w:t>Aciona a opção de</w:t>
+            </w:r>
+            <w:r>
+              <w:rPr>
+                <w:rFonts w:ascii="Arial" w:hAnsi="Arial" w:cs="Arial"/>
+                <w:lang w:val="pt-BR"/>
+              </w:rPr>
+              <w:t xml:space="preserve"> redirecionamento para</w:t>
+            </w:r>
+            <w:r>
+              <w:rPr>
+                <w:rFonts w:ascii="Arial" w:hAnsi="Arial" w:cs="Arial"/>
+                <w:lang w:val="pt-BR"/>
+              </w:rPr>
+              <w:t xml:space="preserve"> pagina principal.</w:t>
+            </w:r>
           </w:p>
         </w:tc>
       </w:tr>
@@ -1267,9 +1302,9 @@
         </w:rPr>
         <w:drawing>
           <wp:inline distT="0" distB="0" distL="0" distR="0">
-            <wp:extent cx="6372225" cy="1504950"/>
-            <wp:effectExtent l="0" t="0" r="9525" b="0"/>
-            <wp:docPr id="2" name="Imagem 2" descr="C:\Users\Marcos-Paulo\git\site-ellen-conceito\Imagens\interface_02.png"/>
+            <wp:extent cx="6381750" cy="1466850"/>
+            <wp:effectExtent l="0" t="0" r="0" b="0"/>
+            <wp:docPr id="1" name="Imagem 1" descr="C:\Users\Marcos-Paulo\git\site-ellen-conceito\Imagens\I02.png"/>
             <wp:cNvGraphicFramePr>
               <a:graphicFrameLocks xmlns:a="http://schemas.openxmlformats.org/drawingml/2006/main" noChangeAspect="1"/>
             </wp:cNvGraphicFramePr>
@@ -1277,7 +1312,7 @@
               <a:graphicData uri="http://schemas.openxmlformats.org/drawingml/2006/picture">
                 <pic:pic xmlns:pic="http://schemas.openxmlformats.org/drawingml/2006/picture">
                   <pic:nvPicPr>
-                    <pic:cNvPr id="0" name="Picture 1" descr="C:\Users\Marcos-Paulo\git\site-ellen-conceito\Imagens\interface_02.png"/>
+                    <pic:cNvPr id="0" name="Picture 1" descr="C:\Users\Marcos-Paulo\git\site-ellen-conceito\Imagens\I02.png"/>
                     <pic:cNvPicPr>
                       <a:picLocks noChangeAspect="1" noChangeArrowheads="1"/>
                     </pic:cNvPicPr>
@@ -1298,7 +1333,7 @@
                   <pic:spPr bwMode="auto">
                     <a:xfrm>
                       <a:off x="0" y="0"/>
-                      <a:ext cx="6372225" cy="1504950"/>
+                      <a:ext cx="6381750" cy="1466850"/>
                     </a:xfrm>
                     <a:prstGeom prst="rect">
                       <a:avLst/>
@@ -1444,7 +1479,7 @@
                 <w:rFonts w:ascii="Arial" w:hAnsi="Arial" w:cs="Arial"/>
                 <w:lang w:val="pt-BR"/>
               </w:rPr>
-              <w:t>Nome</w:t>
+              <w:t>Usuário</w:t>
             </w:r>
           </w:p>
         </w:tc>
@@ -1488,7 +1523,14 @@
                 <w:rFonts w:ascii="Arial" w:hAnsi="Arial" w:cs="Arial"/>
                 <w:lang w:val="pt-BR"/>
               </w:rPr>
-              <w:t xml:space="preserve">Nome do cliente </w:t>
+              <w:t>Usuário</w:t>
+            </w:r>
+            <w:r>
+              <w:rPr>
+                <w:rFonts w:ascii="Arial" w:hAnsi="Arial" w:cs="Arial"/>
+                <w:lang w:val="pt-BR"/>
+              </w:rPr>
+              <w:t xml:space="preserve"> do cliente </w:t>
             </w:r>
             <w:r>
               <w:rPr>
@@ -1516,7 +1558,21 @@
                 <w:rFonts w:ascii="Arial" w:hAnsi="Arial" w:cs="Arial"/>
                 <w:lang w:val="pt-BR"/>
               </w:rPr>
-              <w:t xml:space="preserve"> com até 255 caracteres.</w:t>
+              <w:t xml:space="preserve"> com até </w:t>
+            </w:r>
+            <w:r>
+              <w:rPr>
+                <w:rFonts w:ascii="Arial" w:hAnsi="Arial" w:cs="Arial"/>
+                <w:lang w:val="pt-BR"/>
+              </w:rPr>
+              <w:t>50</w:t>
+            </w:r>
+            <w:r>
+              <w:rPr>
+                <w:rFonts w:ascii="Arial" w:hAnsi="Arial" w:cs="Arial"/>
+                <w:lang w:val="pt-BR"/>
+              </w:rPr>
+              <w:t xml:space="preserve"> caracteres.</w:t>
             </w:r>
           </w:p>
         </w:tc>
@@ -1543,6 +1599,7 @@
                 <w:rFonts w:ascii="Arial" w:hAnsi="Arial" w:cs="Arial"/>
                 <w:lang w:val="pt-BR"/>
               </w:rPr>
+              <w:lastRenderedPageBreak/>
               <w:t>E</w:t>
             </w:r>
             <w:r>
@@ -1629,7 +1686,21 @@
                 <w:rFonts w:ascii="Arial" w:hAnsi="Arial" w:cs="Arial"/>
                 <w:lang w:val="pt-BR"/>
               </w:rPr>
-              <w:t>o site, o</w:t>
+              <w:t xml:space="preserve">o </w:t>
+            </w:r>
+            <w:r>
+              <w:rPr>
+                <w:rFonts w:ascii="Arial" w:hAnsi="Arial" w:cs="Arial"/>
+                <w:lang w:val="pt-BR"/>
+              </w:rPr>
+              <w:t>formulário Sou um novo cliente</w:t>
+            </w:r>
+            <w:r>
+              <w:rPr>
+                <w:rFonts w:ascii="Arial" w:hAnsi="Arial" w:cs="Arial"/>
+                <w:lang w:val="pt-BR"/>
+              </w:rPr>
+              <w:t>, o</w:t>
             </w:r>
             <w:r>
               <w:rPr>
@@ -1670,7 +1741,77 @@
                 <w:rFonts w:ascii="Arial" w:hAnsi="Arial" w:cs="Arial"/>
                 <w:lang w:val="pt-BR"/>
               </w:rPr>
-              <w:lastRenderedPageBreak/>
+              <w:t>E-mail</w:t>
+            </w:r>
+          </w:p>
+        </w:tc>
+        <w:tc>
+          <w:tcPr>
+            <w:tcW w:w="2127" w:type="dxa"/>
+          </w:tcPr>
+          <w:p>
+            <w:pPr>
+              <w:pStyle w:val="Corpodetexto"/>
+              <w:ind w:left="0"/>
+              <w:rPr>
+                <w:rFonts w:ascii="Arial" w:hAnsi="Arial" w:cs="Arial"/>
+                <w:lang w:val="pt-BR"/>
+              </w:rPr>
+            </w:pPr>
+            <w:r>
+              <w:rPr>
+                <w:rFonts w:ascii="Arial" w:hAnsi="Arial" w:cs="Arial"/>
+                <w:lang w:val="pt-BR"/>
+              </w:rPr>
+              <w:t>Alfanumérico</w:t>
+            </w:r>
+          </w:p>
+        </w:tc>
+        <w:tc>
+          <w:tcPr>
+            <w:tcW w:w="6612" w:type="dxa"/>
+          </w:tcPr>
+          <w:p>
+            <w:pPr>
+              <w:pStyle w:val="Corpodetexto"/>
+              <w:ind w:left="0"/>
+              <w:rPr>
+                <w:rFonts w:ascii="Arial" w:hAnsi="Arial" w:cs="Arial"/>
+                <w:lang w:val="pt-BR"/>
+              </w:rPr>
+            </w:pPr>
+            <w:r>
+              <w:rPr>
+                <w:rFonts w:ascii="Arial" w:hAnsi="Arial" w:cs="Arial"/>
+                <w:lang w:val="pt-BR"/>
+              </w:rPr>
+              <w:t>E-mail do cliente no formulário Já sou cadastrado, obrigatório com até 50 caracteres.</w:t>
+            </w:r>
+          </w:p>
+        </w:tc>
+      </w:tr>
+      <w:tr>
+        <w:trPr>
+          <w:trHeight w:val="385"/>
+        </w:trPr>
+        <w:tc>
+          <w:tcPr>
+            <w:tcW w:w="1809" w:type="dxa"/>
+          </w:tcPr>
+          <w:p>
+            <w:pPr>
+              <w:pStyle w:val="Corpodetexto"/>
+              <w:ind w:left="0"/>
+              <w:rPr>
+                <w:rFonts w:ascii="Arial" w:hAnsi="Arial" w:cs="Arial"/>
+                <w:lang w:val="pt-BR"/>
+              </w:rPr>
+            </w:pPr>
+            <w:r>
+              <w:rPr>
+                <w:rFonts w:ascii="Arial" w:hAnsi="Arial" w:cs="Arial"/>
+                <w:lang w:val="pt-BR"/>
+              </w:rPr>
               <w:t>Senha</w:t>
             </w:r>
           </w:p>
@@ -1715,56 +1856,7 @@
                 <w:rFonts w:ascii="Arial" w:hAnsi="Arial" w:cs="Arial"/>
                 <w:lang w:val="pt-BR"/>
               </w:rPr>
-              <w:t xml:space="preserve">Senha do cliente </w:t>
-            </w:r>
-            <w:r>
-              <w:rPr>
-                <w:rFonts w:ascii="Arial" w:hAnsi="Arial" w:cs="Arial"/>
-                <w:lang w:val="pt-BR"/>
-              </w:rPr>
-              <w:t>n</w:t>
-            </w:r>
-            <w:r>
-              <w:rPr>
-                <w:rFonts w:ascii="Arial" w:hAnsi="Arial" w:cs="Arial"/>
-                <w:lang w:val="pt-BR"/>
-              </w:rPr>
-              <w:t>o site, o</w:t>
-            </w:r>
-            <w:r>
-              <w:rPr>
-                <w:rFonts w:ascii="Arial" w:hAnsi="Arial" w:cs="Arial"/>
-                <w:lang w:val="pt-BR"/>
-              </w:rPr>
-              <w:t xml:space="preserve">brigatório </w:t>
-            </w:r>
-            <w:r>
-              <w:rPr>
-                <w:rFonts w:ascii="Arial" w:hAnsi="Arial" w:cs="Arial"/>
-                <w:lang w:val="pt-BR"/>
-              </w:rPr>
-              <w:t xml:space="preserve">com até </w:t>
-            </w:r>
-            <w:r>
-              <w:rPr>
-                <w:rFonts w:ascii="Arial" w:hAnsi="Arial" w:cs="Arial"/>
-                <w:lang w:val="pt-BR"/>
-              </w:rPr>
-              <w:t>0</w:t>
-            </w:r>
-            <w:r>
-              <w:rPr>
-                <w:rFonts w:ascii="Arial" w:hAnsi="Arial" w:cs="Arial"/>
-                <w:lang w:val="pt-BR"/>
-              </w:rPr>
-              <w:t>8 caracteres</w:t>
-            </w:r>
-            <w:r>
-              <w:rPr>
-                <w:rFonts w:ascii="Arial" w:hAnsi="Arial" w:cs="Arial"/>
-                <w:lang w:val="pt-BR"/>
-              </w:rPr>
-              <w:t>.</w:t>
+              <w:t>Senha do cliente no site, obrigatório com até 08 caracteres.</w:t>
             </w:r>
           </w:p>
         </w:tc>
@@ -2080,9 +2172,9 @@
         </w:rPr>
         <w:drawing>
           <wp:inline distT="0" distB="0" distL="0" distR="0">
-            <wp:extent cx="6362700" cy="2857500"/>
-            <wp:effectExtent l="0" t="0" r="0" b="0"/>
-            <wp:docPr id="6" name="Imagem 6" descr="C:\Users\Marcos-Paulo\git\site-ellen-conceito\Imagens\interface_03.png"/>
+            <wp:extent cx="6324600" cy="2771775"/>
+            <wp:effectExtent l="0" t="0" r="0" b="9525"/>
+            <wp:docPr id="4" name="Imagem 4" descr="C:\Users\Marcos-Paulo\git\site-ellen-conceito\Imagens\I03.png"/>
             <wp:cNvGraphicFramePr>
               <a:graphicFrameLocks xmlns:a="http://schemas.openxmlformats.org/drawingml/2006/main" noChangeAspect="1"/>
             </wp:cNvGraphicFramePr>
@@ -2090,7 +2182,7 @@
               <a:graphicData uri="http://schemas.openxmlformats.org/drawingml/2006/picture">
                 <pic:pic xmlns:pic="http://schemas.openxmlformats.org/drawingml/2006/picture">
                   <pic:nvPicPr>
-                    <pic:cNvPr id="0" name="Picture 3" descr="C:\Users\Marcos-Paulo\git\site-ellen-conceito\Imagens\interface_03.png"/>
+                    <pic:cNvPr id="0" name="Picture 2" descr="C:\Users\Marcos-Paulo\git\site-ellen-conceito\Imagens\I03.png"/>
                     <pic:cNvPicPr>
                       <a:picLocks noChangeAspect="1" noChangeArrowheads="1"/>
                     </pic:cNvPicPr>
@@ -2111,7 +2203,7 @@
                   <pic:spPr bwMode="auto">
                     <a:xfrm>
                       <a:off x="0" y="0"/>
-                      <a:ext cx="6362700" cy="2857500"/>
+                      <a:ext cx="6324600" cy="2771775"/>
                     </a:xfrm>
                     <a:prstGeom prst="rect">
                       <a:avLst/>
@@ -2257,7 +2349,7 @@
                 <w:rFonts w:ascii="Arial" w:hAnsi="Arial" w:cs="Arial"/>
                 <w:lang w:val="pt-BR"/>
               </w:rPr>
-              <w:t>Nome</w:t>
+              <w:t>Usuário</w:t>
             </w:r>
           </w:p>
         </w:tc>
@@ -2301,14 +2393,14 @@
                 <w:rFonts w:ascii="Arial" w:hAnsi="Arial" w:cs="Arial"/>
                 <w:lang w:val="pt-BR"/>
               </w:rPr>
-              <w:t>Nome do cliente no site, obrigatório com até 255 caracteres.</w:t>
+              <w:t>Usuário do cliente no site, já preenchido.</w:t>
             </w:r>
           </w:p>
         </w:tc>
       </w:tr>
       <w:tr>
         <w:trPr>
-          <w:trHeight w:val="345"/>
+          <w:trHeight w:val="331"/>
         </w:trPr>
         <w:tc>
           <w:tcPr>
@@ -2328,7 +2420,7 @@
                 <w:rFonts w:ascii="Arial" w:hAnsi="Arial" w:cs="Arial"/>
                 <w:lang w:val="pt-BR"/>
               </w:rPr>
-              <w:t>Sobrenome</w:t>
+              <w:t>Nome</w:t>
             </w:r>
           </w:p>
         </w:tc>
@@ -2372,21 +2464,7 @@
                 <w:rFonts w:ascii="Arial" w:hAnsi="Arial" w:cs="Arial"/>
                 <w:lang w:val="pt-BR"/>
               </w:rPr>
-              <w:t>Sobrenome</w:t>
-            </w:r>
-            <w:r>
-              <w:rPr>
-                <w:rFonts w:ascii="Arial" w:hAnsi="Arial" w:cs="Arial"/>
-                <w:lang w:val="pt-BR"/>
-              </w:rPr>
-              <w:t xml:space="preserve"> do cliente</w:t>
-            </w:r>
-            <w:r>
-              <w:rPr>
-                <w:rFonts w:ascii="Arial" w:hAnsi="Arial" w:cs="Arial"/>
-                <w:lang w:val="pt-BR"/>
-              </w:rPr>
-              <w:t>, obrigatório com até 50 caracteres.</w:t>
+              <w:t>Nome do cliente no site, obrigatório com até 255 caracteres.</w:t>
             </w:r>
           </w:p>
         </w:tc>
@@ -2597,6 +2675,7 @@
                 <w:rFonts w:ascii="Arial" w:hAnsi="Arial" w:cs="Arial"/>
                 <w:lang w:val="pt-BR"/>
               </w:rPr>
+              <w:lastRenderedPageBreak/>
               <w:t>Data de nascimento</w:t>
             </w:r>
           </w:p>
@@ -2753,7 +2832,6 @@
                 <w:rFonts w:ascii="Arial" w:hAnsi="Arial" w:cs="Arial"/>
                 <w:lang w:val="pt-BR"/>
               </w:rPr>
-              <w:lastRenderedPageBreak/>
               <w:t>CEP</w:t>
             </w:r>
           </w:p>
@@ -2827,8 +2905,6 @@
               </w:rPr>
               <w:t>Nú</w:t>
             </w:r>
-            <w:bookmarkStart w:id="18" w:name="_GoBack"/>
-            <w:bookmarkEnd w:id="18"/>
             <w:r>
               <w:rPr>
                 <w:rFonts w:ascii="Arial" w:hAnsi="Arial" w:cs="Arial"/>
@@ -2912,7 +2988,7 @@
                 <w:rFonts w:ascii="Arial" w:hAnsi="Arial" w:cs="Arial"/>
                 <w:lang w:val="pt-BR"/>
               </w:rPr>
-              <w:t>Endereço *</w:t>
+              <w:t>Rua</w:t>
             </w:r>
           </w:p>
         </w:tc>
@@ -2956,7 +3032,14 @@
                 <w:rFonts w:ascii="Arial" w:hAnsi="Arial" w:cs="Arial"/>
                 <w:lang w:val="pt-BR"/>
               </w:rPr>
-              <w:t>Endereço do cliente, opção obrigatório.</w:t>
+              <w:t>Rua</w:t>
+            </w:r>
+            <w:r>
+              <w:rPr>
+                <w:rFonts w:ascii="Arial" w:hAnsi="Arial" w:cs="Arial"/>
+                <w:lang w:val="pt-BR"/>
+              </w:rPr>
+              <w:t xml:space="preserve"> do cliente, opção obrigatório.</w:t>
             </w:r>
           </w:p>
         </w:tc>
@@ -2983,7 +3066,7 @@
                 <w:rFonts w:ascii="Arial" w:hAnsi="Arial" w:cs="Arial"/>
                 <w:lang w:val="pt-BR"/>
               </w:rPr>
-              <w:t>Endereço **</w:t>
+              <w:t>Complemento</w:t>
             </w:r>
           </w:p>
         </w:tc>
@@ -3027,14 +3110,30 @@
                 <w:rFonts w:ascii="Arial" w:hAnsi="Arial" w:cs="Arial"/>
                 <w:lang w:val="pt-BR"/>
               </w:rPr>
-              <w:t xml:space="preserve">Endereço </w:t>
-            </w:r>
-            <w:r>
-              <w:rPr>
-                <w:rFonts w:ascii="Arial" w:hAnsi="Arial" w:cs="Arial"/>
-                <w:lang w:val="pt-BR"/>
-              </w:rPr>
-              <w:t xml:space="preserve">complemento </w:t>
+              <w:t>C</w:t>
+            </w:r>
+            <w:r>
+              <w:rPr>
+                <w:rFonts w:ascii="Arial" w:hAnsi="Arial" w:cs="Arial"/>
+                <w:lang w:val="pt-BR"/>
+              </w:rPr>
+              <w:t>omplemento</w:t>
+            </w:r>
+            <w:r>
+              <w:rPr>
+                <w:rFonts w:ascii="Arial" w:hAnsi="Arial" w:cs="Arial"/>
+                <w:lang w:val="pt-BR"/>
+              </w:rPr>
+              <w:t xml:space="preserve"> da rua</w:t>
+            </w:r>
+            <w:bookmarkStart w:id="18" w:name="_GoBack"/>
+            <w:bookmarkEnd w:id="18"/>
+            <w:r>
+              <w:rPr>
+                <w:rFonts w:ascii="Arial" w:hAnsi="Arial" w:cs="Arial"/>
+                <w:lang w:val="pt-BR"/>
+              </w:rPr>
+              <w:t xml:space="preserve"> </w:t>
             </w:r>
             <w:r>
               <w:rPr>
@@ -3388,7 +3487,21 @@
                 <w:rFonts w:ascii="Arial" w:hAnsi="Arial" w:cs="Arial"/>
                 <w:lang w:val="pt-BR"/>
               </w:rPr>
-              <w:t>E-mail do cliente, 50 caracteres.</w:t>
+              <w:t xml:space="preserve">E-mail do cliente, </w:t>
+            </w:r>
+            <w:r>
+              <w:rPr>
+                <w:rFonts w:ascii="Arial" w:hAnsi="Arial" w:cs="Arial"/>
+                <w:lang w:val="pt-BR"/>
+              </w:rPr>
+              <w:t>já preenchido</w:t>
+            </w:r>
+            <w:r>
+              <w:rPr>
+                <w:rFonts w:ascii="Arial" w:hAnsi="Arial" w:cs="Arial"/>
+                <w:lang w:val="pt-BR"/>
+              </w:rPr>
+              <w:t>.</w:t>
             </w:r>
           </w:p>
         </w:tc>
@@ -3769,12 +3882,8 @@
       </w:r>
     </w:p>
     <w:sectPr>
-      <w:headerReference w:type="even" r:id="rId12"/>
-      <w:headerReference w:type="default" r:id="rId13"/>
-      <w:footerReference w:type="even" r:id="rId14"/>
-      <w:footerReference w:type="default" r:id="rId15"/>
-      <w:headerReference w:type="first" r:id="rId16"/>
-      <w:footerReference w:type="first" r:id="rId17"/>
+      <w:headerReference w:type="default" r:id="rId12"/>
+      <w:footerReference w:type="default" r:id="rId13"/>
       <w:endnotePr>
         <w:numFmt w:val="decimal"/>
       </w:endnotePr>
@@ -3806,16 +3915,6 @@
 </file>
 
 <file path=word/footer1.xml><?xml version="1.0" encoding="utf-8"?>
-<w:ftr xmlns:wpc="http://schemas.microsoft.com/office/word/2010/wordprocessingCanvas" xmlns:mc="http://schemas.openxmlformats.org/markup-compatibility/2006" xmlns:o="urn:schemas-microsoft-com:office:office" xmlns:r="http://schemas.openxmlformats.org/officeDocument/2006/relationships" xmlns:m="http://schemas.openxmlformats.org/officeDocument/2006/math" xmlns:v="urn:schemas-microsoft-com:vml" xmlns:wp14="http://schemas.microsoft.com/office/word/2010/wordprocessingDrawing" xmlns:wp="http://schemas.openxmlformats.org/drawingml/2006/wordprocessingDrawing" xmlns:w10="urn:schemas-microsoft-com:office:word" xmlns:w="http://schemas.openxmlformats.org/wordprocessingml/2006/main" xmlns:w14="http://schemas.microsoft.com/office/word/2010/wordml" xmlns:wpg="http://schemas.microsoft.com/office/word/2010/wordprocessingGroup" xmlns:wpi="http://schemas.microsoft.com/office/word/2010/wordprocessingInk" xmlns:wne="http://schemas.microsoft.com/office/word/2006/wordml" xmlns:wps="http://schemas.microsoft.com/office/word/2010/wordprocessingShape" mc:Ignorable="w14 wp14">
-  <w:p>
-    <w:pPr>
-      <w:pStyle w:val="Rodap"/>
-    </w:pPr>
-  </w:p>
-</w:ftr>
-</file>
-
-<file path=word/footer2.xml><?xml version="1.0" encoding="utf-8"?>
 <w:ftr xmlns:wpc="http://schemas.microsoft.com/office/word/2010/wordprocessingCanvas" xmlns:mc="http://schemas.openxmlformats.org/markup-compatibility/2006" xmlns:o="urn:schemas-microsoft-com:office:office" xmlns:r="http://schemas.openxmlformats.org/officeDocument/2006/relationships" xmlns:m="http://schemas.openxmlformats.org/officeDocument/2006/math" xmlns:v="urn:schemas-microsoft-com:vml" xmlns:wp14="http://schemas.microsoft.com/office/word/2010/wordprocessingDrawing" xmlns:wp="http://schemas.openxmlformats.org/drawingml/2006/wordprocessingDrawing" xmlns:w10="urn:schemas-microsoft-com:office:word" xmlns:w="http://schemas.openxmlformats.org/wordprocessingml/2006/main" xmlns:w14="http://schemas.microsoft.com/office/word/2010/wordml" xmlns:wpg="http://schemas.microsoft.com/office/word/2010/wordprocessingGroup" xmlns:wpi="http://schemas.microsoft.com/office/word/2010/wordprocessingInk" xmlns:wne="http://schemas.microsoft.com/office/word/2006/wordml" xmlns:wps="http://schemas.microsoft.com/office/word/2010/wordprocessingShape" mc:Ignorable="w14 wp14">
   <w:tbl>
     <w:tblPr>
@@ -3998,16 +4097,6 @@
 </w:ftr>
 </file>
 
-<file path=word/footer3.xml><?xml version="1.0" encoding="utf-8"?>
-<w:ftr xmlns:wpc="http://schemas.microsoft.com/office/word/2010/wordprocessingCanvas" xmlns:mc="http://schemas.openxmlformats.org/markup-compatibility/2006" xmlns:o="urn:schemas-microsoft-com:office:office" xmlns:r="http://schemas.openxmlformats.org/officeDocument/2006/relationships" xmlns:m="http://schemas.openxmlformats.org/officeDocument/2006/math" xmlns:v="urn:schemas-microsoft-com:vml" xmlns:wp14="http://schemas.microsoft.com/office/word/2010/wordprocessingDrawing" xmlns:wp="http://schemas.openxmlformats.org/drawingml/2006/wordprocessingDrawing" xmlns:w10="urn:schemas-microsoft-com:office:word" xmlns:w="http://schemas.openxmlformats.org/wordprocessingml/2006/main" xmlns:w14="http://schemas.microsoft.com/office/word/2010/wordml" xmlns:wpg="http://schemas.microsoft.com/office/word/2010/wordprocessingGroup" xmlns:wpi="http://schemas.microsoft.com/office/word/2010/wordprocessingInk" xmlns:wne="http://schemas.microsoft.com/office/word/2006/wordml" xmlns:wps="http://schemas.microsoft.com/office/word/2010/wordprocessingShape" mc:Ignorable="w14 wp14">
-  <w:p>
-    <w:pPr>
-      <w:pStyle w:val="Rodap"/>
-    </w:pPr>
-  </w:p>
-</w:ftr>
-</file>
-
 <file path=word/footnotes.xml><?xml version="1.0" encoding="utf-8"?>
 <w:footnotes xmlns:wpc="http://schemas.microsoft.com/office/word/2010/wordprocessingCanvas" xmlns:mc="http://schemas.openxmlformats.org/markup-compatibility/2006" xmlns:o="urn:schemas-microsoft-com:office:office" xmlns:r="http://schemas.openxmlformats.org/officeDocument/2006/relationships" xmlns:m="http://schemas.openxmlformats.org/officeDocument/2006/math" xmlns:v="urn:schemas-microsoft-com:vml" xmlns:wp14="http://schemas.microsoft.com/office/word/2010/wordprocessingDrawing" xmlns:wp="http://schemas.openxmlformats.org/drawingml/2006/wordprocessingDrawing" xmlns:w10="urn:schemas-microsoft-com:office:word" xmlns:w="http://schemas.openxmlformats.org/wordprocessingml/2006/main" xmlns:w14="http://schemas.microsoft.com/office/word/2010/wordml" xmlns:wpg="http://schemas.microsoft.com/office/word/2010/wordprocessingGroup" xmlns:wpi="http://schemas.microsoft.com/office/word/2010/wordprocessingInk" xmlns:wne="http://schemas.microsoft.com/office/word/2006/wordml" xmlns:wps="http://schemas.microsoft.com/office/word/2010/wordprocessingShape" mc:Ignorable="w14 wp14">
   <w:footnote w:type="separator" w:id="-1">
@@ -4028,16 +4117,6 @@
 </file>
 
 <file path=word/header1.xml><?xml version="1.0" encoding="utf-8"?>
-<w:hdr xmlns:wpc="http://schemas.microsoft.com/office/word/2010/wordprocessingCanvas" xmlns:mc="http://schemas.openxmlformats.org/markup-compatibility/2006" xmlns:o="urn:schemas-microsoft-com:office:office" xmlns:r="http://schemas.openxmlformats.org/officeDocument/2006/relationships" xmlns:m="http://schemas.openxmlformats.org/officeDocument/2006/math" xmlns:v="urn:schemas-microsoft-com:vml" xmlns:wp14="http://schemas.microsoft.com/office/word/2010/wordprocessingDrawing" xmlns:wp="http://schemas.openxmlformats.org/drawingml/2006/wordprocessingDrawing" xmlns:w10="urn:schemas-microsoft-com:office:word" xmlns:w="http://schemas.openxmlformats.org/wordprocessingml/2006/main" xmlns:w14="http://schemas.microsoft.com/office/word/2010/wordml" xmlns:wpg="http://schemas.microsoft.com/office/word/2010/wordprocessingGroup" xmlns:wpi="http://schemas.microsoft.com/office/word/2010/wordprocessingInk" xmlns:wne="http://schemas.microsoft.com/office/word/2006/wordml" xmlns:wps="http://schemas.microsoft.com/office/word/2010/wordprocessingShape" mc:Ignorable="w14 wp14">
-  <w:p>
-    <w:pPr>
-      <w:pStyle w:val="Cabealho"/>
-    </w:pPr>
-  </w:p>
-</w:hdr>
-</file>
-
-<file path=word/header2.xml><?xml version="1.0" encoding="utf-8"?>
 <w:hdr xmlns:wpc="http://schemas.microsoft.com/office/word/2010/wordprocessingCanvas" xmlns:mc="http://schemas.openxmlformats.org/markup-compatibility/2006" xmlns:o="urn:schemas-microsoft-com:office:office" xmlns:r="http://schemas.openxmlformats.org/officeDocument/2006/relationships" xmlns:m="http://schemas.openxmlformats.org/officeDocument/2006/math" xmlns:v="urn:schemas-microsoft-com:vml" xmlns:wp14="http://schemas.microsoft.com/office/word/2010/wordprocessingDrawing" xmlns:wp="http://schemas.openxmlformats.org/drawingml/2006/wordprocessingDrawing" xmlns:w10="urn:schemas-microsoft-com:office:word" xmlns:w="http://schemas.openxmlformats.org/wordprocessingml/2006/main" xmlns:w14="http://schemas.microsoft.com/office/word/2010/wordml" xmlns:wpg="http://schemas.microsoft.com/office/word/2010/wordprocessingGroup" xmlns:wpi="http://schemas.microsoft.com/office/word/2010/wordprocessingInk" xmlns:wne="http://schemas.microsoft.com/office/word/2006/wordml" xmlns:wps="http://schemas.microsoft.com/office/word/2010/wordprocessingShape" mc:Ignorable="w14 wp14">
   <w:tbl>
     <w:tblPr>
@@ -4126,7 +4205,7 @@
             <w:t xml:space="preserve">  Versão:           </w:t>
           </w:r>
           <w:r>
-            <w:t>1</w:t>
+            <w:t>2</w:t>
           </w:r>
           <w:r>
             <w:t>.0</w:t>
@@ -4213,7 +4292,10 @@
             <w:t>/</w:t>
           </w:r>
           <w:r>
-            <w:t>11</w:t>
+            <w:t>1</w:t>
+          </w:r>
+          <w:r>
+            <w:t>2</w:t>
           </w:r>
           <w:r>
             <w:t>/201</w:t>
@@ -4225,16 +4307,6 @@
       </w:tc>
     </w:tr>
   </w:tbl>
-  <w:p>
-    <w:pPr>
-      <w:pStyle w:val="Cabealho"/>
-    </w:pPr>
-  </w:p>
-</w:hdr>
-</file>
-
-<file path=word/header3.xml><?xml version="1.0" encoding="utf-8"?>
-<w:hdr xmlns:wpc="http://schemas.microsoft.com/office/word/2010/wordprocessingCanvas" xmlns:mc="http://schemas.openxmlformats.org/markup-compatibility/2006" xmlns:o="urn:schemas-microsoft-com:office:office" xmlns:r="http://schemas.openxmlformats.org/officeDocument/2006/relationships" xmlns:m="http://schemas.openxmlformats.org/officeDocument/2006/math" xmlns:v="urn:schemas-microsoft-com:vml" xmlns:wp14="http://schemas.microsoft.com/office/word/2010/wordprocessingDrawing" xmlns:wp="http://schemas.openxmlformats.org/drawingml/2006/wordprocessingDrawing" xmlns:w10="urn:schemas-microsoft-com:office:word" xmlns:w="http://schemas.openxmlformats.org/wordprocessingml/2006/main" xmlns:w14="http://schemas.microsoft.com/office/word/2010/wordml" xmlns:wpg="http://schemas.microsoft.com/office/word/2010/wordprocessingGroup" xmlns:wpi="http://schemas.microsoft.com/office/word/2010/wordprocessingInk" xmlns:wne="http://schemas.microsoft.com/office/word/2006/wordml" xmlns:wps="http://schemas.microsoft.com/office/word/2010/wordprocessingShape" mc:Ignorable="w14 wp14">
   <w:p>
     <w:pPr>
       <w:pStyle w:val="Cabealho"/>
@@ -7025,7 +7097,7 @@
 </file>
 
 <file path=customXml/itemProps1.xml><?xml version="1.0" encoding="utf-8"?>
-<ds:datastoreItem xmlns:ds="http://schemas.openxmlformats.org/officeDocument/2006/customXml" ds:itemID="{701FFE16-8B5C-4713-BCA2-AA9BD6BB6551}">
+<ds:datastoreItem xmlns:ds="http://schemas.openxmlformats.org/officeDocument/2006/customXml" ds:itemID="{72463CDD-3358-4C3C-8388-2DCB828AB714}">
   <ds:schemaRefs>
     <ds:schemaRef ds:uri="http://schemas.openxmlformats.org/officeDocument/2006/bibliography"/>
   </ds:schemaRefs>

</xml_diff>